<commit_message>
edit the background and upgrade SM and streamlit
</commit_message>
<xml_diff>
--- a/background.docx
+++ b/background.docx
@@ -367,7 +367,34 @@
           <w:sz w:val="24"/>
           <w:szCs w:val="24"/>
         </w:rPr>
-        <w:t>: 단 하나의 철문이 남쪽 벽에 위치해 있으며, 전투 시작 시 문이 닫히고 잠깁니다.</w:t>
+        <w:t xml:space="preserve">: </w:t>
+      </w:r>
+      <w:r>
+        <w:rPr>
+          <w:rFonts w:ascii="굴림" w:eastAsia="굴림" w:hAnsi="굴림" w:cs="굴림" w:hint="eastAsia"/>
+          <w:kern w:val="0"/>
+          <w:sz w:val="24"/>
+          <w:szCs w:val="24"/>
+        </w:rPr>
+        <w:t>두 개의 출입구가 각각 남쪽과 북쪽 벽에 위치하며,</w:t>
+      </w:r>
+      <w:r>
+        <w:rPr>
+          <w:rFonts w:ascii="굴림" w:eastAsia="굴림" w:hAnsi="굴림" w:cs="굴림"/>
+          <w:kern w:val="0"/>
+          <w:sz w:val="24"/>
+          <w:szCs w:val="24"/>
+        </w:rPr>
+        <w:t xml:space="preserve"> </w:t>
+      </w:r>
+      <w:r>
+        <w:rPr>
+          <w:rFonts w:ascii="굴림" w:eastAsia="굴림" w:hAnsi="굴림" w:cs="굴림" w:hint="eastAsia"/>
+          <w:kern w:val="0"/>
+          <w:sz w:val="24"/>
+          <w:szCs w:val="24"/>
+        </w:rPr>
+        <w:t>플레이어와 적은 각기 다른 출입구에서 입장한다.</w:t>
       </w:r>
     </w:p>
     <w:p>
@@ -381,13 +408,22 @@
         <w:outlineLvl w:val="1"/>
         <w:rPr>
           <w:rFonts w:ascii="굴림" w:eastAsia="굴림" w:hAnsi="굴림" w:cs="굴림"/>
+          <w:kern w:val="0"/>
+          <w:sz w:val="24"/>
+          <w:szCs w:val="24"/>
+        </w:rPr>
+      </w:pPr>
+      <w:r>
+        <w:rPr>
+          <w:rFonts w:ascii="굴림" w:eastAsia="굴림" w:hAnsi="굴림" w:cs="굴림" w:hint="eastAsia"/>
           <w:b/>
           <w:bCs/>
           <w:kern w:val="0"/>
           <w:sz w:val="36"/>
           <w:szCs w:val="36"/>
         </w:rPr>
-      </w:pPr>
+        <w:t>플레이어</w:t>
+      </w:r>
       <w:r>
         <w:rPr>
           <w:rFonts w:ascii="굴림" w:eastAsia="굴림" w:hAnsi="굴림" w:cs="굴림"/>
@@ -397,61 +433,7 @@
           <w:sz w:val="36"/>
           <w:szCs w:val="36"/>
         </w:rPr>
-        <w:t>적 정보</w:t>
-      </w:r>
-    </w:p>
-    <w:p>
-      <w:pPr>
-        <w:widowControl/>
-        <w:wordWrap/>
-        <w:autoSpaceDE/>
-        <w:autoSpaceDN/>
-        <w:spacing w:before="100" w:beforeAutospacing="1" w:after="100" w:afterAutospacing="1" w:line="240" w:lineRule="auto"/>
-        <w:jc w:val="left"/>
-        <w:outlineLvl w:val="2"/>
-        <w:rPr>
-          <w:rFonts w:ascii="굴림" w:eastAsia="굴림" w:hAnsi="굴림" w:cs="굴림"/>
-          <w:b/>
-          <w:bCs/>
-          <w:kern w:val="0"/>
-          <w:sz w:val="27"/>
-          <w:szCs w:val="27"/>
-        </w:rPr>
-      </w:pPr>
-      <w:r>
-        <w:rPr>
-          <w:rFonts w:ascii="굴림" w:eastAsia="굴림" w:hAnsi="굴림" w:cs="굴림"/>
-          <w:b/>
-          <w:bCs/>
-          <w:kern w:val="0"/>
-          <w:sz w:val="27"/>
-          <w:szCs w:val="27"/>
-        </w:rPr>
-        <w:t xml:space="preserve">1. </w:t>
-      </w:r>
-      <w:proofErr w:type="spellStart"/>
-      <w:r>
-        <w:rPr>
-          <w:rFonts w:ascii="굴림" w:eastAsia="굴림" w:hAnsi="굴림" w:cs="굴림"/>
-          <w:b/>
-          <w:bCs/>
-          <w:kern w:val="0"/>
-          <w:sz w:val="27"/>
-          <w:szCs w:val="27"/>
-        </w:rPr>
-        <w:t>고블린</w:t>
-      </w:r>
-      <w:proofErr w:type="spellEnd"/>
-      <w:r>
-        <w:rPr>
-          <w:rFonts w:ascii="굴림" w:eastAsia="굴림" w:hAnsi="굴림" w:cs="굴림"/>
-          <w:b/>
-          <w:bCs/>
-          <w:kern w:val="0"/>
-          <w:sz w:val="27"/>
-          <w:szCs w:val="27"/>
-        </w:rPr>
-        <w:t xml:space="preserve"> 전사 (Goblin Warrior)</w:t>
+        <w:t xml:space="preserve"> 정보</w:t>
       </w:r>
     </w:p>
     <w:p>
@@ -459,39 +441,30 @@
         <w:widowControl/>
         <w:numPr>
           <w:ilvl w:val="0"/>
-          <w:numId w:val="2"/>
+          <w:numId w:val="18"/>
         </w:numPr>
         <w:wordWrap/>
         <w:autoSpaceDE/>
         <w:autoSpaceDN/>
         <w:spacing w:before="100" w:beforeAutospacing="1" w:after="100" w:afterAutospacing="1" w:line="240" w:lineRule="auto"/>
         <w:jc w:val="left"/>
-        <w:rPr>
-          <w:rFonts w:ascii="굴림" w:eastAsia="굴림" w:hAnsi="굴림" w:cs="굴림"/>
-          <w:kern w:val="0"/>
-          <w:sz w:val="24"/>
-          <w:szCs w:val="24"/>
-        </w:rPr>
-      </w:pPr>
-      <w:r>
-        <w:rPr>
-          <w:rFonts w:ascii="굴림" w:eastAsia="굴림" w:hAnsi="굴림" w:cs="굴림"/>
-          <w:b/>
-          <w:bCs/>
-          <w:kern w:val="0"/>
-          <w:sz w:val="24"/>
-          <w:szCs w:val="24"/>
-        </w:rPr>
-        <w:t>수량</w:t>
-      </w:r>
-      <w:r>
-        <w:rPr>
-          <w:rFonts w:ascii="굴림" w:eastAsia="굴림" w:hAnsi="굴림" w:cs="굴림"/>
-          <w:kern w:val="0"/>
-          <w:sz w:val="24"/>
-          <w:szCs w:val="24"/>
-        </w:rPr>
-        <w:t>: 2체</w:t>
+      </w:pPr>
+      <w:r>
+        <w:rPr>
+          <w:rStyle w:val="a4"/>
+        </w:rPr>
+        <w:t>설명:</w:t>
+      </w:r>
+      <w:r>
+        <w:t xml:space="preserve"> 인간 전사는 작은 방패와 </w:t>
+      </w:r>
+      <w:proofErr w:type="spellStart"/>
+      <w:r>
+        <w:t>한손검을</w:t>
+      </w:r>
+      <w:proofErr w:type="spellEnd"/>
+      <w:r>
+        <w:t xml:space="preserve"> 들고 있는 초보 전사입니다. 전투에 미숙하지만, 용기와 의지를 가지고 적과 맞섭니다. 인간 전사는 기본적인 전투 기술을 익히고 있지만, 실전 경험이 부족하여 실수할 가능성이 큽니다.</w:t>
       </w:r>
     </w:p>
     <w:p>
@@ -499,59 +472,30 @@
         <w:widowControl/>
         <w:numPr>
           <w:ilvl w:val="0"/>
-          <w:numId w:val="2"/>
+          <w:numId w:val="18"/>
         </w:numPr>
         <w:wordWrap/>
         <w:autoSpaceDE/>
         <w:autoSpaceDN/>
         <w:spacing w:before="100" w:beforeAutospacing="1" w:after="100" w:afterAutospacing="1" w:line="240" w:lineRule="auto"/>
         <w:jc w:val="left"/>
-        <w:rPr>
-          <w:rFonts w:ascii="굴림" w:eastAsia="굴림" w:hAnsi="굴림" w:cs="굴림"/>
-          <w:kern w:val="0"/>
-          <w:sz w:val="24"/>
-          <w:szCs w:val="24"/>
-        </w:rPr>
-      </w:pPr>
-      <w:r>
-        <w:rPr>
-          <w:rFonts w:ascii="굴림" w:eastAsia="굴림" w:hAnsi="굴림" w:cs="굴림"/>
-          <w:b/>
-          <w:bCs/>
-          <w:kern w:val="0"/>
-          <w:sz w:val="24"/>
-          <w:szCs w:val="24"/>
-        </w:rPr>
-        <w:t>설명</w:t>
-      </w:r>
-      <w:r>
-        <w:rPr>
-          <w:rFonts w:ascii="굴림" w:eastAsia="굴림" w:hAnsi="굴림" w:cs="굴림"/>
-          <w:kern w:val="0"/>
-          <w:sz w:val="24"/>
-          <w:szCs w:val="24"/>
-        </w:rPr>
-        <w:t xml:space="preserve">: </w:t>
+      </w:pPr>
+      <w:r>
+        <w:rPr>
+          <w:rStyle w:val="a4"/>
+        </w:rPr>
+        <w:t>무기:</w:t>
+      </w:r>
+      <w:r>
+        <w:t xml:space="preserve"> </w:t>
       </w:r>
       <w:proofErr w:type="spellStart"/>
       <w:r>
-        <w:rPr>
-          <w:rFonts w:ascii="굴림" w:eastAsia="굴림" w:hAnsi="굴림" w:cs="굴림"/>
-          <w:kern w:val="0"/>
-          <w:sz w:val="24"/>
-          <w:szCs w:val="24"/>
-        </w:rPr>
-        <w:t>고블린</w:t>
+        <w:t>한손검과</w:t>
       </w:r>
       <w:proofErr w:type="spellEnd"/>
       <w:r>
-        <w:rPr>
-          <w:rFonts w:ascii="굴림" w:eastAsia="굴림" w:hAnsi="굴림" w:cs="굴림"/>
-          <w:kern w:val="0"/>
-          <w:sz w:val="24"/>
-          <w:szCs w:val="24"/>
-        </w:rPr>
-        <w:t xml:space="preserve"> 전사는 작은 체구에 날렵한 움직임을 자랑하는 전사입니다. 무리는 치명적인 속도로 공격하며, 방 안을 빠르게 돌아다니며 적을 혼란스럽게 만듭니다.</w:t>
+        <w:t xml:space="preserve"> 작은 방패</w:t>
       </w:r>
     </w:p>
     <w:p>
@@ -559,39 +503,30 @@
         <w:widowControl/>
         <w:numPr>
           <w:ilvl w:val="0"/>
-          <w:numId w:val="2"/>
+          <w:numId w:val="18"/>
         </w:numPr>
         <w:wordWrap/>
         <w:autoSpaceDE/>
         <w:autoSpaceDN/>
         <w:spacing w:before="100" w:beforeAutospacing="1" w:after="100" w:afterAutospacing="1" w:line="240" w:lineRule="auto"/>
         <w:jc w:val="left"/>
-        <w:rPr>
-          <w:rFonts w:ascii="굴림" w:eastAsia="굴림" w:hAnsi="굴림" w:cs="굴림"/>
-          <w:kern w:val="0"/>
-          <w:sz w:val="24"/>
-          <w:szCs w:val="24"/>
-        </w:rPr>
-      </w:pPr>
-      <w:r>
-        <w:rPr>
-          <w:rFonts w:ascii="굴림" w:eastAsia="굴림" w:hAnsi="굴림" w:cs="굴림"/>
-          <w:b/>
-          <w:bCs/>
-          <w:kern w:val="0"/>
-          <w:sz w:val="24"/>
-          <w:szCs w:val="24"/>
-        </w:rPr>
-        <w:t>무기</w:t>
-      </w:r>
-      <w:r>
-        <w:rPr>
-          <w:rFonts w:ascii="굴림" w:eastAsia="굴림" w:hAnsi="굴림" w:cs="굴림"/>
-          <w:kern w:val="0"/>
-          <w:sz w:val="24"/>
-          <w:szCs w:val="24"/>
-        </w:rPr>
-        <w:t>: 단검과 방패</w:t>
+      </w:pPr>
+      <w:r>
+        <w:rPr>
+          <w:rStyle w:val="a4"/>
+        </w:rPr>
+        <w:t>공격 방식:</w:t>
+      </w:r>
+      <w:r>
+        <w:t xml:space="preserve"> 근접 공격. </w:t>
+      </w:r>
+      <w:proofErr w:type="spellStart"/>
+      <w:r>
+        <w:t>한손검을</w:t>
+      </w:r>
+      <w:proofErr w:type="spellEnd"/>
+      <w:r>
+        <w:t xml:space="preserve"> 사용하여 신속하게 찌르거나 베는 공격을 시도하며, 작은 방패로 방어를 강화합니다. 전투 경험이 부족하기 때문에 단순하고 기본적인 공격 패턴을 반복하는 경향이 있습니다.</w:t>
       </w:r>
     </w:p>
     <w:p>
@@ -599,69 +534,60 @@
         <w:widowControl/>
         <w:numPr>
           <w:ilvl w:val="0"/>
-          <w:numId w:val="2"/>
+          <w:numId w:val="18"/>
         </w:numPr>
         <w:wordWrap/>
         <w:autoSpaceDE/>
         <w:autoSpaceDN/>
         <w:spacing w:before="100" w:beforeAutospacing="1" w:after="100" w:afterAutospacing="1" w:line="240" w:lineRule="auto"/>
         <w:jc w:val="left"/>
-        <w:rPr>
-          <w:rFonts w:ascii="굴림" w:eastAsia="굴림" w:hAnsi="굴림" w:cs="굴림"/>
-          <w:kern w:val="0"/>
-          <w:sz w:val="24"/>
-          <w:szCs w:val="24"/>
-        </w:rPr>
-      </w:pPr>
-      <w:r>
-        <w:rPr>
-          <w:rFonts w:ascii="굴림" w:eastAsia="굴림" w:hAnsi="굴림" w:cs="굴림"/>
-          <w:b/>
-          <w:bCs/>
-          <w:kern w:val="0"/>
-          <w:sz w:val="24"/>
-          <w:szCs w:val="24"/>
-        </w:rPr>
-        <w:t>공격 방식</w:t>
-      </w:r>
-      <w:r>
-        <w:rPr>
-          <w:rFonts w:ascii="굴림" w:eastAsia="굴림" w:hAnsi="굴림" w:cs="굴림"/>
-          <w:kern w:val="0"/>
-          <w:sz w:val="24"/>
-          <w:szCs w:val="24"/>
-        </w:rPr>
-        <w:t>: 근접 공격. 빠르게 접근하여 단검으로 찌르고 방패로 막으며 적의 움직임을 방해합니다.</w:t>
-      </w:r>
-    </w:p>
-    <w:p>
-      <w:pPr>
-        <w:widowControl/>
-        <w:wordWrap/>
-        <w:autoSpaceDE/>
-        <w:autoSpaceDN/>
-        <w:spacing w:before="100" w:beforeAutospacing="1" w:after="100" w:afterAutospacing="1" w:line="240" w:lineRule="auto"/>
-        <w:jc w:val="left"/>
-        <w:outlineLvl w:val="2"/>
-        <w:rPr>
-          <w:rFonts w:ascii="굴림" w:eastAsia="굴림" w:hAnsi="굴림" w:cs="굴림"/>
-          <w:b/>
-          <w:bCs/>
-          <w:kern w:val="0"/>
-          <w:sz w:val="27"/>
-          <w:szCs w:val="27"/>
-        </w:rPr>
-      </w:pPr>
-      <w:r>
-        <w:rPr>
-          <w:rFonts w:ascii="굴림" w:eastAsia="굴림" w:hAnsi="굴림" w:cs="굴림"/>
-          <w:b/>
-          <w:bCs/>
-          <w:kern w:val="0"/>
-          <w:sz w:val="27"/>
-          <w:szCs w:val="27"/>
-        </w:rPr>
-        <w:t>2. 오크 싸움꾼 (Orc Brawler)</w:t>
+      </w:pPr>
+      <w:r>
+        <w:rPr>
+          <w:rStyle w:val="a4"/>
+        </w:rPr>
+        <w:t>전투 방식:</w:t>
+      </w:r>
+      <w:r>
+        <w:t xml:space="preserve"> 거리가 먼 적에 대해서는 별다른 견제 수단이 없기 때문에, 빠르게 접근하여 근접 전투를 시도합니다. </w:t>
+      </w:r>
+      <w:r>
+        <w:rPr>
+          <w:rFonts w:hint="eastAsia"/>
+        </w:rPr>
+        <w:t>그는 전투에 미숙하기에 방패를 이용한 반격 위주의 전술을 주로 사용합니다.</w:t>
+      </w:r>
+      <w:r>
+        <w:t xml:space="preserve"> </w:t>
+      </w:r>
+      <w:r>
+        <w:rPr>
+          <w:rFonts w:hint="eastAsia"/>
+        </w:rPr>
+        <w:t>항상 방패를 내밀어 대기하고 있기에 일부 시야가 가려진 상태로 전투에 임하며,</w:t>
+      </w:r>
+      <w:r>
+        <w:t xml:space="preserve"> </w:t>
+      </w:r>
+      <w:r>
+        <w:rPr>
+          <w:rFonts w:hint="eastAsia"/>
+        </w:rPr>
+        <w:t xml:space="preserve">미숙한 </w:t>
+      </w:r>
+      <w:proofErr w:type="spellStart"/>
+      <w:r>
+        <w:rPr>
+          <w:rFonts w:hint="eastAsia"/>
+        </w:rPr>
+        <w:t>발재간은</w:t>
+      </w:r>
+      <w:proofErr w:type="spellEnd"/>
+      <w:r>
+        <w:rPr>
+          <w:rFonts w:hint="eastAsia"/>
+        </w:rPr>
+        <w:t xml:space="preserve"> 재빠른 공격에 더딘 반응을 보입니다.</w:t>
       </w:r>
     </w:p>
     <w:p>
@@ -669,540 +595,33 @@
         <w:widowControl/>
         <w:numPr>
           <w:ilvl w:val="0"/>
-          <w:numId w:val="3"/>
+          <w:numId w:val="18"/>
         </w:numPr>
         <w:wordWrap/>
         <w:autoSpaceDE/>
         <w:autoSpaceDN/>
         <w:spacing w:before="100" w:beforeAutospacing="1" w:after="100" w:afterAutospacing="1" w:line="240" w:lineRule="auto"/>
         <w:jc w:val="left"/>
-        <w:rPr>
-          <w:rFonts w:ascii="굴림" w:eastAsia="굴림" w:hAnsi="굴림" w:cs="굴림"/>
-          <w:kern w:val="0"/>
-          <w:sz w:val="24"/>
-          <w:szCs w:val="24"/>
-        </w:rPr>
-      </w:pPr>
-      <w:r>
-        <w:rPr>
-          <w:rFonts w:ascii="굴림" w:eastAsia="굴림" w:hAnsi="굴림" w:cs="굴림"/>
-          <w:b/>
-          <w:bCs/>
-          <w:kern w:val="0"/>
-          <w:sz w:val="24"/>
-          <w:szCs w:val="24"/>
-        </w:rPr>
-        <w:t>수량</w:t>
-      </w:r>
-      <w:r>
-        <w:rPr>
-          <w:rFonts w:ascii="굴림" w:eastAsia="굴림" w:hAnsi="굴림" w:cs="굴림"/>
-          <w:kern w:val="0"/>
-          <w:sz w:val="24"/>
-          <w:szCs w:val="24"/>
-        </w:rPr>
-        <w:t>: 1체</w:t>
-      </w:r>
-    </w:p>
-    <w:p>
-      <w:pPr>
-        <w:widowControl/>
-        <w:numPr>
-          <w:ilvl w:val="0"/>
-          <w:numId w:val="3"/>
-        </w:numPr>
-        <w:wordWrap/>
-        <w:autoSpaceDE/>
-        <w:autoSpaceDN/>
-        <w:spacing w:before="100" w:beforeAutospacing="1" w:after="100" w:afterAutospacing="1" w:line="240" w:lineRule="auto"/>
-        <w:jc w:val="left"/>
-        <w:rPr>
-          <w:rFonts w:ascii="굴림" w:eastAsia="굴림" w:hAnsi="굴림" w:cs="굴림"/>
-          <w:kern w:val="0"/>
-          <w:sz w:val="24"/>
-          <w:szCs w:val="24"/>
-        </w:rPr>
-      </w:pPr>
-      <w:r>
-        <w:rPr>
-          <w:rFonts w:ascii="굴림" w:eastAsia="굴림" w:hAnsi="굴림" w:cs="굴림"/>
-          <w:b/>
-          <w:bCs/>
-          <w:kern w:val="0"/>
-          <w:sz w:val="24"/>
-          <w:szCs w:val="24"/>
-        </w:rPr>
-        <w:t>설명</w:t>
-      </w:r>
-      <w:r>
-        <w:rPr>
-          <w:rFonts w:ascii="굴림" w:eastAsia="굴림" w:hAnsi="굴림" w:cs="굴림"/>
-          <w:kern w:val="0"/>
-          <w:sz w:val="24"/>
-          <w:szCs w:val="24"/>
-        </w:rPr>
-        <w:t>: 오크 싸움꾼은 강력한 근육질의 몸을 가진 거대한 전사입니다. 맨손 전투를 즐기며, 상대를 집어 던지거나 주먹으로 가격합니다.</w:t>
-      </w:r>
-    </w:p>
-    <w:p>
-      <w:pPr>
-        <w:widowControl/>
-        <w:numPr>
-          <w:ilvl w:val="0"/>
-          <w:numId w:val="3"/>
-        </w:numPr>
-        <w:wordWrap/>
-        <w:autoSpaceDE/>
-        <w:autoSpaceDN/>
-        <w:spacing w:before="100" w:beforeAutospacing="1" w:after="100" w:afterAutospacing="1" w:line="240" w:lineRule="auto"/>
-        <w:jc w:val="left"/>
-        <w:rPr>
-          <w:rFonts w:ascii="굴림" w:eastAsia="굴림" w:hAnsi="굴림" w:cs="굴림"/>
-          <w:kern w:val="0"/>
-          <w:sz w:val="24"/>
-          <w:szCs w:val="24"/>
-        </w:rPr>
-      </w:pPr>
-      <w:r>
-        <w:rPr>
-          <w:rFonts w:ascii="굴림" w:eastAsia="굴림" w:hAnsi="굴림" w:cs="굴림"/>
-          <w:b/>
-          <w:bCs/>
-          <w:kern w:val="0"/>
-          <w:sz w:val="24"/>
-          <w:szCs w:val="24"/>
-        </w:rPr>
-        <w:t>무기</w:t>
-      </w:r>
-      <w:r>
-        <w:rPr>
-          <w:rFonts w:ascii="굴림" w:eastAsia="굴림" w:hAnsi="굴림" w:cs="굴림"/>
-          <w:kern w:val="0"/>
-          <w:sz w:val="24"/>
-          <w:szCs w:val="24"/>
-        </w:rPr>
-        <w:t>: 주먹과 발</w:t>
-      </w:r>
-    </w:p>
-    <w:p>
-      <w:pPr>
-        <w:widowControl/>
-        <w:numPr>
-          <w:ilvl w:val="0"/>
-          <w:numId w:val="3"/>
-        </w:numPr>
-        <w:wordWrap/>
-        <w:autoSpaceDE/>
-        <w:autoSpaceDN/>
-        <w:spacing w:before="100" w:beforeAutospacing="1" w:after="100" w:afterAutospacing="1" w:line="240" w:lineRule="auto"/>
-        <w:jc w:val="left"/>
-        <w:rPr>
-          <w:rFonts w:ascii="굴림" w:eastAsia="굴림" w:hAnsi="굴림" w:cs="굴림"/>
-          <w:kern w:val="0"/>
-          <w:sz w:val="24"/>
-          <w:szCs w:val="24"/>
-        </w:rPr>
-      </w:pPr>
-      <w:r>
-        <w:rPr>
-          <w:rFonts w:ascii="굴림" w:eastAsia="굴림" w:hAnsi="굴림" w:cs="굴림"/>
-          <w:b/>
-          <w:bCs/>
-          <w:kern w:val="0"/>
-          <w:sz w:val="24"/>
-          <w:szCs w:val="24"/>
-        </w:rPr>
-        <w:t>공격 방식</w:t>
-      </w:r>
-      <w:r>
-        <w:rPr>
-          <w:rFonts w:ascii="굴림" w:eastAsia="굴림" w:hAnsi="굴림" w:cs="굴림"/>
-          <w:kern w:val="0"/>
-          <w:sz w:val="24"/>
-          <w:szCs w:val="24"/>
-        </w:rPr>
-        <w:t>: 근접 공격. 강력한 주먹과 발차기로 적을 공격하며, 잡기 기술로 적을 제압합니다.</w:t>
-      </w:r>
-    </w:p>
-    <w:p>
-      <w:pPr>
-        <w:widowControl/>
-        <w:wordWrap/>
-        <w:autoSpaceDE/>
-        <w:autoSpaceDN/>
-        <w:spacing w:before="100" w:beforeAutospacing="1" w:after="100" w:afterAutospacing="1" w:line="240" w:lineRule="auto"/>
-        <w:jc w:val="left"/>
-        <w:outlineLvl w:val="2"/>
-        <w:rPr>
-          <w:rFonts w:ascii="굴림" w:eastAsia="굴림" w:hAnsi="굴림" w:cs="굴림"/>
-          <w:b/>
-          <w:bCs/>
-          <w:kern w:val="0"/>
-          <w:sz w:val="27"/>
-          <w:szCs w:val="27"/>
-        </w:rPr>
-      </w:pPr>
-      <w:r>
-        <w:rPr>
-          <w:rFonts w:ascii="굴림" w:eastAsia="굴림" w:hAnsi="굴림" w:cs="굴림"/>
-          <w:b/>
-          <w:bCs/>
-          <w:kern w:val="0"/>
-          <w:sz w:val="27"/>
-          <w:szCs w:val="27"/>
-        </w:rPr>
-        <w:t>3. 트롤 사냥꾼 (Troll Hunter)</w:t>
-      </w:r>
-    </w:p>
-    <w:p>
-      <w:pPr>
-        <w:widowControl/>
-        <w:numPr>
-          <w:ilvl w:val="0"/>
-          <w:numId w:val="4"/>
-        </w:numPr>
-        <w:wordWrap/>
-        <w:autoSpaceDE/>
-        <w:autoSpaceDN/>
-        <w:spacing w:before="100" w:beforeAutospacing="1" w:after="100" w:afterAutospacing="1" w:line="240" w:lineRule="auto"/>
-        <w:jc w:val="left"/>
-        <w:rPr>
-          <w:rFonts w:ascii="굴림" w:eastAsia="굴림" w:hAnsi="굴림" w:cs="굴림"/>
-          <w:kern w:val="0"/>
-          <w:sz w:val="24"/>
-          <w:szCs w:val="24"/>
-        </w:rPr>
-      </w:pPr>
-      <w:r>
-        <w:rPr>
-          <w:rFonts w:ascii="굴림" w:eastAsia="굴림" w:hAnsi="굴림" w:cs="굴림"/>
-          <w:b/>
-          <w:bCs/>
-          <w:kern w:val="0"/>
-          <w:sz w:val="24"/>
-          <w:szCs w:val="24"/>
-        </w:rPr>
-        <w:lastRenderedPageBreak/>
-        <w:t>수량</w:t>
-      </w:r>
-      <w:r>
-        <w:rPr>
-          <w:rFonts w:ascii="굴림" w:eastAsia="굴림" w:hAnsi="굴림" w:cs="굴림"/>
-          <w:kern w:val="0"/>
-          <w:sz w:val="24"/>
-          <w:szCs w:val="24"/>
-        </w:rPr>
-        <w:t>: 1체</w:t>
-      </w:r>
-    </w:p>
-    <w:p>
-      <w:pPr>
-        <w:widowControl/>
-        <w:numPr>
-          <w:ilvl w:val="0"/>
-          <w:numId w:val="4"/>
-        </w:numPr>
-        <w:wordWrap/>
-        <w:autoSpaceDE/>
-        <w:autoSpaceDN/>
-        <w:spacing w:before="100" w:beforeAutospacing="1" w:after="100" w:afterAutospacing="1" w:line="240" w:lineRule="auto"/>
-        <w:jc w:val="left"/>
-        <w:rPr>
-          <w:rFonts w:ascii="굴림" w:eastAsia="굴림" w:hAnsi="굴림" w:cs="굴림"/>
-          <w:kern w:val="0"/>
-          <w:sz w:val="24"/>
-          <w:szCs w:val="24"/>
-        </w:rPr>
-      </w:pPr>
-      <w:r>
-        <w:rPr>
-          <w:rFonts w:ascii="굴림" w:eastAsia="굴림" w:hAnsi="굴림" w:cs="굴림"/>
-          <w:b/>
-          <w:bCs/>
-          <w:kern w:val="0"/>
-          <w:sz w:val="24"/>
-          <w:szCs w:val="24"/>
-        </w:rPr>
-        <w:t>설명</w:t>
-      </w:r>
-      <w:r>
-        <w:rPr>
-          <w:rFonts w:ascii="굴림" w:eastAsia="굴림" w:hAnsi="굴림" w:cs="굴림"/>
-          <w:kern w:val="0"/>
-          <w:sz w:val="24"/>
-          <w:szCs w:val="24"/>
-        </w:rPr>
-        <w:t>: 트롤 사냥꾼은 거대한 체구와 재생 능력을 가진 강력한 괴물입니다. 상처를 입어도 빠르게 회복하며, 무자비한 공격으로 적을 압도합니다.</w:t>
-      </w:r>
-    </w:p>
-    <w:p>
-      <w:pPr>
-        <w:widowControl/>
-        <w:numPr>
-          <w:ilvl w:val="0"/>
-          <w:numId w:val="4"/>
-        </w:numPr>
-        <w:wordWrap/>
-        <w:autoSpaceDE/>
-        <w:autoSpaceDN/>
-        <w:spacing w:before="100" w:beforeAutospacing="1" w:after="100" w:afterAutospacing="1" w:line="240" w:lineRule="auto"/>
-        <w:jc w:val="left"/>
-        <w:rPr>
-          <w:rFonts w:ascii="굴림" w:eastAsia="굴림" w:hAnsi="굴림" w:cs="굴림"/>
-          <w:kern w:val="0"/>
-          <w:sz w:val="24"/>
-          <w:szCs w:val="24"/>
-        </w:rPr>
-      </w:pPr>
-      <w:r>
-        <w:rPr>
-          <w:rFonts w:ascii="굴림" w:eastAsia="굴림" w:hAnsi="굴림" w:cs="굴림"/>
-          <w:b/>
-          <w:bCs/>
-          <w:kern w:val="0"/>
-          <w:sz w:val="24"/>
-          <w:szCs w:val="24"/>
-        </w:rPr>
-        <w:t>무기</w:t>
-      </w:r>
-      <w:r>
-        <w:rPr>
-          <w:rFonts w:ascii="굴림" w:eastAsia="굴림" w:hAnsi="굴림" w:cs="굴림"/>
-          <w:kern w:val="0"/>
-          <w:sz w:val="24"/>
-          <w:szCs w:val="24"/>
-        </w:rPr>
-        <w:t>: 거대한 클럽</w:t>
-      </w:r>
-    </w:p>
-    <w:p>
-      <w:pPr>
-        <w:widowControl/>
-        <w:numPr>
-          <w:ilvl w:val="0"/>
-          <w:numId w:val="4"/>
-        </w:numPr>
-        <w:wordWrap/>
-        <w:autoSpaceDE/>
-        <w:autoSpaceDN/>
-        <w:spacing w:before="100" w:beforeAutospacing="1" w:after="100" w:afterAutospacing="1" w:line="240" w:lineRule="auto"/>
-        <w:jc w:val="left"/>
-        <w:rPr>
-          <w:rFonts w:ascii="굴림" w:eastAsia="굴림" w:hAnsi="굴림" w:cs="굴림"/>
-          <w:kern w:val="0"/>
-          <w:sz w:val="24"/>
-          <w:szCs w:val="24"/>
-        </w:rPr>
-      </w:pPr>
-      <w:r>
-        <w:rPr>
-          <w:rFonts w:ascii="굴림" w:eastAsia="굴림" w:hAnsi="굴림" w:cs="굴림"/>
-          <w:b/>
-          <w:bCs/>
-          <w:kern w:val="0"/>
-          <w:sz w:val="24"/>
-          <w:szCs w:val="24"/>
-        </w:rPr>
-        <w:t>공격 방식</w:t>
-      </w:r>
-      <w:r>
-        <w:rPr>
-          <w:rFonts w:ascii="굴림" w:eastAsia="굴림" w:hAnsi="굴림" w:cs="굴림"/>
-          <w:kern w:val="0"/>
-          <w:sz w:val="24"/>
-          <w:szCs w:val="24"/>
-        </w:rPr>
-        <w:t>: 근접 및 중거리 공격. 클럽으로 강력한 일격을 가하며, 트롤의 손톱으로 적을 할퀴기도 합니다.</w:t>
-      </w:r>
-    </w:p>
-    <w:p>
-      <w:pPr>
-        <w:widowControl/>
-        <w:wordWrap/>
-        <w:autoSpaceDE/>
-        <w:autoSpaceDN/>
-        <w:spacing w:before="100" w:beforeAutospacing="1" w:after="100" w:afterAutospacing="1" w:line="240" w:lineRule="auto"/>
-        <w:jc w:val="left"/>
-        <w:outlineLvl w:val="2"/>
-        <w:rPr>
-          <w:rFonts w:ascii="굴림" w:eastAsia="굴림" w:hAnsi="굴림" w:cs="굴림"/>
-          <w:b/>
-          <w:bCs/>
-          <w:kern w:val="0"/>
-          <w:sz w:val="27"/>
-          <w:szCs w:val="27"/>
-        </w:rPr>
-      </w:pPr>
-      <w:r>
-        <w:rPr>
-          <w:rFonts w:ascii="굴림" w:eastAsia="굴림" w:hAnsi="굴림" w:cs="굴림"/>
-          <w:b/>
-          <w:bCs/>
-          <w:kern w:val="0"/>
-          <w:sz w:val="27"/>
-          <w:szCs w:val="27"/>
-        </w:rPr>
-        <w:t>4. 그림자 도마뱀 (Shadow Lizard)</w:t>
-      </w:r>
-    </w:p>
-    <w:p>
-      <w:pPr>
-        <w:widowControl/>
-        <w:numPr>
-          <w:ilvl w:val="0"/>
-          <w:numId w:val="5"/>
-        </w:numPr>
-        <w:wordWrap/>
-        <w:autoSpaceDE/>
-        <w:autoSpaceDN/>
-        <w:spacing w:before="100" w:beforeAutospacing="1" w:after="100" w:afterAutospacing="1" w:line="240" w:lineRule="auto"/>
-        <w:jc w:val="left"/>
-        <w:rPr>
-          <w:rFonts w:ascii="굴림" w:eastAsia="굴림" w:hAnsi="굴림" w:cs="굴림"/>
-          <w:kern w:val="0"/>
-          <w:sz w:val="24"/>
-          <w:szCs w:val="24"/>
-        </w:rPr>
-      </w:pPr>
-      <w:r>
-        <w:rPr>
-          <w:rFonts w:ascii="굴림" w:eastAsia="굴림" w:hAnsi="굴림" w:cs="굴림"/>
-          <w:b/>
-          <w:bCs/>
-          <w:kern w:val="0"/>
-          <w:sz w:val="24"/>
-          <w:szCs w:val="24"/>
-        </w:rPr>
-        <w:t>수량</w:t>
-      </w:r>
-      <w:r>
-        <w:rPr>
-          <w:rFonts w:ascii="굴림" w:eastAsia="굴림" w:hAnsi="굴림" w:cs="굴림"/>
-          <w:kern w:val="0"/>
-          <w:sz w:val="24"/>
-          <w:szCs w:val="24"/>
-        </w:rPr>
-        <w:t>: 1체</w:t>
-      </w:r>
-    </w:p>
-    <w:p>
-      <w:pPr>
-        <w:widowControl/>
-        <w:numPr>
-          <w:ilvl w:val="0"/>
-          <w:numId w:val="5"/>
-        </w:numPr>
-        <w:wordWrap/>
-        <w:autoSpaceDE/>
-        <w:autoSpaceDN/>
-        <w:spacing w:before="100" w:beforeAutospacing="1" w:after="100" w:afterAutospacing="1" w:line="240" w:lineRule="auto"/>
-        <w:jc w:val="left"/>
-        <w:rPr>
-          <w:rFonts w:ascii="굴림" w:eastAsia="굴림" w:hAnsi="굴림" w:cs="굴림"/>
-          <w:kern w:val="0"/>
-          <w:sz w:val="24"/>
-          <w:szCs w:val="24"/>
-        </w:rPr>
-      </w:pPr>
-      <w:r>
-        <w:rPr>
-          <w:rFonts w:ascii="굴림" w:eastAsia="굴림" w:hAnsi="굴림" w:cs="굴림"/>
-          <w:b/>
-          <w:bCs/>
-          <w:kern w:val="0"/>
-          <w:sz w:val="24"/>
-          <w:szCs w:val="24"/>
-        </w:rPr>
-        <w:t>설명</w:t>
-      </w:r>
-      <w:r>
-        <w:rPr>
-          <w:rFonts w:ascii="굴림" w:eastAsia="굴림" w:hAnsi="굴림" w:cs="굴림"/>
-          <w:kern w:val="0"/>
-          <w:sz w:val="24"/>
-          <w:szCs w:val="24"/>
-        </w:rPr>
-        <w:t>: 그림자 도마뱀은 투기장의 어두운 구석에서 활동하는 빠르고 민첩한 괴물입니다. 은신 능력을 사용하여 적을 기습합니다.</w:t>
-      </w:r>
-    </w:p>
-    <w:p>
-      <w:pPr>
-        <w:widowControl/>
-        <w:numPr>
-          <w:ilvl w:val="0"/>
-          <w:numId w:val="5"/>
-        </w:numPr>
-        <w:wordWrap/>
-        <w:autoSpaceDE/>
-        <w:autoSpaceDN/>
-        <w:spacing w:before="100" w:beforeAutospacing="1" w:after="100" w:afterAutospacing="1" w:line="240" w:lineRule="auto"/>
-        <w:jc w:val="left"/>
-        <w:rPr>
-          <w:rFonts w:ascii="굴림" w:eastAsia="굴림" w:hAnsi="굴림" w:cs="굴림"/>
-          <w:kern w:val="0"/>
-          <w:sz w:val="24"/>
-          <w:szCs w:val="24"/>
-        </w:rPr>
-      </w:pPr>
-      <w:r>
-        <w:rPr>
-          <w:rFonts w:ascii="굴림" w:eastAsia="굴림" w:hAnsi="굴림" w:cs="굴림"/>
-          <w:b/>
-          <w:bCs/>
-          <w:kern w:val="0"/>
-          <w:sz w:val="24"/>
-          <w:szCs w:val="24"/>
-        </w:rPr>
-        <w:t>무기</w:t>
-      </w:r>
-      <w:r>
-        <w:rPr>
-          <w:rFonts w:ascii="굴림" w:eastAsia="굴림" w:hAnsi="굴림" w:cs="굴림"/>
-          <w:kern w:val="0"/>
-          <w:sz w:val="24"/>
-          <w:szCs w:val="24"/>
-        </w:rPr>
-        <w:t>: 날카로운 발톱과 독이 묻은 이빨</w:t>
-      </w:r>
-    </w:p>
-    <w:p>
-      <w:pPr>
-        <w:widowControl/>
-        <w:numPr>
-          <w:ilvl w:val="0"/>
-          <w:numId w:val="5"/>
-        </w:numPr>
-        <w:wordWrap/>
-        <w:autoSpaceDE/>
-        <w:autoSpaceDN/>
-        <w:spacing w:before="100" w:beforeAutospacing="1" w:after="100" w:afterAutospacing="1" w:line="240" w:lineRule="auto"/>
-        <w:jc w:val="left"/>
-        <w:rPr>
-          <w:rFonts w:ascii="굴림" w:eastAsia="굴림" w:hAnsi="굴림" w:cs="굴림"/>
-          <w:kern w:val="0"/>
-          <w:sz w:val="24"/>
-          <w:szCs w:val="24"/>
-        </w:rPr>
-      </w:pPr>
-      <w:r>
-        <w:rPr>
-          <w:rFonts w:ascii="굴림" w:eastAsia="굴림" w:hAnsi="굴림" w:cs="굴림"/>
-          <w:b/>
-          <w:bCs/>
-          <w:kern w:val="0"/>
-          <w:sz w:val="24"/>
-          <w:szCs w:val="24"/>
-        </w:rPr>
-        <w:t>공격 방식</w:t>
-      </w:r>
-      <w:r>
-        <w:rPr>
-          <w:rFonts w:ascii="굴림" w:eastAsia="굴림" w:hAnsi="굴림" w:cs="굴림"/>
-          <w:kern w:val="0"/>
-          <w:sz w:val="24"/>
-          <w:szCs w:val="24"/>
-        </w:rPr>
-        <w:t>: 은신 후 기습 공격. 적이 눈치채기 전에 빠르게 접근하여 발톱으로 할퀴고 독이 묻은 이빨로 물어 공격합니다.</w:t>
+      </w:pPr>
+      <w:r>
+        <w:rPr>
+          <w:rStyle w:val="a4"/>
+        </w:rPr>
+        <w:t>약점</w:t>
+      </w:r>
+      <w:bookmarkStart w:id="0" w:name="_GoBack"/>
+      <w:bookmarkEnd w:id="0"/>
+      <w:r>
+        <w:rPr>
+          <w:rStyle w:val="a4"/>
+        </w:rPr>
+        <w:t>:</w:t>
+      </w:r>
+      <w:r>
+        <w:t xml:space="preserve"> 인간 전사는 전투 경험이 부족하여 공격과 방어 모두 미숙합니다. 그의 움직임을 예측하고 공격의 빈틈을 노리면 쉽게 제압할 수 있습니다. 특히, 빠르고 민첩한 적에게는 쉽게 압도당할 수 있으며, 복잡한 전술이나 전략에 쉽게 말려들 수 있습니다.</w:t>
+      </w:r>
+      <w:r>
+        <w:t xml:space="preserve"> </w:t>
       </w:r>
     </w:p>
     <w:p>
@@ -1232,7 +651,99 @@
           <w:sz w:val="36"/>
           <w:szCs w:val="36"/>
         </w:rPr>
-        <w:t>전투 전략</w:t>
+        <w:t>적 정보</w:t>
+      </w:r>
+    </w:p>
+    <w:p>
+      <w:pPr>
+        <w:widowControl/>
+        <w:wordWrap/>
+        <w:autoSpaceDE/>
+        <w:autoSpaceDN/>
+        <w:spacing w:before="100" w:beforeAutospacing="1" w:after="100" w:afterAutospacing="1" w:line="240" w:lineRule="auto"/>
+        <w:ind w:left="1000" w:hanging="400"/>
+        <w:jc w:val="left"/>
+        <w:outlineLvl w:val="2"/>
+        <w:rPr>
+          <w:rFonts w:ascii="굴림" w:eastAsia="굴림" w:hAnsi="굴림" w:cs="굴림"/>
+          <w:b/>
+          <w:bCs/>
+          <w:kern w:val="0"/>
+          <w:sz w:val="27"/>
+          <w:szCs w:val="27"/>
+        </w:rPr>
+      </w:pPr>
+      <w:proofErr w:type="spellStart"/>
+      <w:r>
+        <w:rPr>
+          <w:rFonts w:ascii="굴림" w:eastAsia="굴림" w:hAnsi="굴림" w:cs="굴림"/>
+          <w:b/>
+          <w:bCs/>
+          <w:kern w:val="0"/>
+          <w:sz w:val="27"/>
+          <w:szCs w:val="27"/>
+        </w:rPr>
+        <w:t>하이우르크</w:t>
+      </w:r>
+      <w:proofErr w:type="spellEnd"/>
+      <w:r>
+        <w:rPr>
+          <w:rFonts w:ascii="굴림" w:eastAsia="굴림" w:hAnsi="굴림" w:cs="굴림"/>
+          <w:b/>
+          <w:bCs/>
+          <w:kern w:val="0"/>
+          <w:sz w:val="27"/>
+          <w:szCs w:val="27"/>
+        </w:rPr>
+        <w:t xml:space="preserve"> </w:t>
+      </w:r>
+      <w:proofErr w:type="spellStart"/>
+      <w:r>
+        <w:rPr>
+          <w:rFonts w:ascii="굴림" w:eastAsia="굴림" w:hAnsi="굴림" w:cs="굴림"/>
+          <w:b/>
+          <w:bCs/>
+          <w:kern w:val="0"/>
+          <w:sz w:val="27"/>
+          <w:szCs w:val="27"/>
+        </w:rPr>
+        <w:t>사이온</w:t>
+      </w:r>
+      <w:proofErr w:type="spellEnd"/>
+      <w:r>
+        <w:rPr>
+          <w:rFonts w:ascii="굴림" w:eastAsia="굴림" w:hAnsi="굴림" w:cs="굴림"/>
+          <w:b/>
+          <w:bCs/>
+          <w:kern w:val="0"/>
+          <w:sz w:val="27"/>
+          <w:szCs w:val="27"/>
+        </w:rPr>
+        <w:t xml:space="preserve"> (High </w:t>
+      </w:r>
+      <w:proofErr w:type="spellStart"/>
+      <w:r>
+        <w:rPr>
+          <w:rFonts w:ascii="굴림" w:eastAsia="굴림" w:hAnsi="굴림" w:cs="굴림"/>
+          <w:b/>
+          <w:bCs/>
+          <w:kern w:val="0"/>
+          <w:sz w:val="27"/>
+          <w:szCs w:val="27"/>
+        </w:rPr>
+        <w:t>Uruk</w:t>
+      </w:r>
+      <w:proofErr w:type="spellEnd"/>
+      <w:r>
+        <w:rPr>
+          <w:rFonts w:ascii="굴림" w:eastAsia="굴림" w:hAnsi="굴림" w:cs="굴림"/>
+          <w:b/>
+          <w:bCs/>
+          <w:kern w:val="0"/>
+          <w:sz w:val="27"/>
+          <w:szCs w:val="27"/>
+        </w:rPr>
+        <w:t xml:space="preserve"> Scion)</w:t>
       </w:r>
     </w:p>
     <w:p>
@@ -1240,7 +751,7 @@
         <w:widowControl/>
         <w:numPr>
           <w:ilvl w:val="0"/>
-          <w:numId w:val="6"/>
+          <w:numId w:val="17"/>
         </w:numPr>
         <w:wordWrap/>
         <w:autoSpaceDE/>
@@ -1248,64 +759,29 @@
         <w:spacing w:before="100" w:beforeAutospacing="1" w:after="100" w:afterAutospacing="1" w:line="240" w:lineRule="auto"/>
         <w:jc w:val="left"/>
         <w:rPr>
-          <w:rFonts w:ascii="굴림" w:eastAsia="굴림" w:hAnsi="굴림" w:cs="굴림"/>
-          <w:kern w:val="0"/>
-          <w:sz w:val="24"/>
-          <w:szCs w:val="24"/>
-        </w:rPr>
-      </w:pPr>
-      <w:proofErr w:type="spellStart"/>
-      <w:r>
-        <w:rPr>
-          <w:rFonts w:ascii="굴림" w:eastAsia="굴림" w:hAnsi="굴림" w:cs="굴림"/>
+          <w:rFonts w:asciiTheme="majorHAnsi" w:eastAsiaTheme="majorHAnsi" w:hAnsiTheme="majorHAnsi" w:cs="굴림"/>
+          <w:kern w:val="0"/>
+          <w:szCs w:val="24"/>
+        </w:rPr>
+      </w:pPr>
+      <w:r>
+        <w:rPr>
+          <w:rFonts w:asciiTheme="majorHAnsi" w:eastAsiaTheme="majorHAnsi" w:hAnsiTheme="majorHAnsi" w:cs="굴림"/>
           <w:b/>
           <w:bCs/>
           <w:kern w:val="0"/>
-          <w:sz w:val="24"/>
-          <w:szCs w:val="24"/>
-        </w:rPr>
-        <w:t>고블린</w:t>
-      </w:r>
-      <w:proofErr w:type="spellEnd"/>
-      <w:r>
-        <w:rPr>
-          <w:rFonts w:ascii="굴림" w:eastAsia="굴림" w:hAnsi="굴림" w:cs="굴림"/>
-          <w:b/>
-          <w:bCs/>
-          <w:kern w:val="0"/>
-          <w:sz w:val="24"/>
-          <w:szCs w:val="24"/>
-        </w:rPr>
-        <w:t xml:space="preserve"> 전사</w:t>
-      </w:r>
-      <w:r>
-        <w:rPr>
-          <w:rFonts w:ascii="굴림" w:eastAsia="굴림" w:hAnsi="굴림" w:cs="굴림"/>
-          <w:kern w:val="0"/>
-          <w:sz w:val="24"/>
-          <w:szCs w:val="24"/>
-        </w:rPr>
-        <w:t xml:space="preserve">는 빠른 움직임으로 적을 </w:t>
-      </w:r>
-      <w:proofErr w:type="spellStart"/>
-      <w:r>
-        <w:rPr>
-          <w:rFonts w:ascii="굴림" w:eastAsia="굴림" w:hAnsi="굴림" w:cs="굴림"/>
-          <w:kern w:val="0"/>
-          <w:sz w:val="24"/>
-          <w:szCs w:val="24"/>
-        </w:rPr>
-        <w:t>혼란시키며</w:t>
-      </w:r>
-      <w:proofErr w:type="spellEnd"/>
-      <w:r>
-        <w:rPr>
-          <w:rFonts w:ascii="굴림" w:eastAsia="굴림" w:hAnsi="굴림" w:cs="굴림"/>
-          <w:kern w:val="0"/>
-          <w:sz w:val="24"/>
-          <w:szCs w:val="24"/>
-        </w:rPr>
-        <w:t>, 동료 괴물들이 주요 공격을 가할 수 있도록 유리한 상황을 만듭니다.</w:t>
+          <w:szCs w:val="24"/>
+        </w:rPr>
+        <w:lastRenderedPageBreak/>
+        <w:t>수량:</w:t>
+      </w:r>
+      <w:r>
+        <w:rPr>
+          <w:rFonts w:asciiTheme="majorHAnsi" w:eastAsiaTheme="majorHAnsi" w:hAnsiTheme="majorHAnsi" w:cs="굴림"/>
+          <w:kern w:val="0"/>
+          <w:szCs w:val="24"/>
+        </w:rPr>
+        <w:t xml:space="preserve"> 1체</w:t>
       </w:r>
     </w:p>
     <w:p>
@@ -1313,7 +789,7 @@
         <w:widowControl/>
         <w:numPr>
           <w:ilvl w:val="0"/>
-          <w:numId w:val="6"/>
+          <w:numId w:val="17"/>
         </w:numPr>
         <w:wordWrap/>
         <w:autoSpaceDE/>
@@ -1321,31 +797,88 @@
         <w:spacing w:before="100" w:beforeAutospacing="1" w:after="100" w:afterAutospacing="1" w:line="240" w:lineRule="auto"/>
         <w:jc w:val="left"/>
         <w:rPr>
-          <w:rFonts w:ascii="굴림" w:eastAsia="굴림" w:hAnsi="굴림" w:cs="굴림"/>
-          <w:kern w:val="0"/>
-          <w:sz w:val="24"/>
-          <w:szCs w:val="24"/>
-        </w:rPr>
-      </w:pPr>
-      <w:r>
-        <w:rPr>
-          <w:rFonts w:ascii="굴림" w:eastAsia="굴림" w:hAnsi="굴림" w:cs="굴림"/>
+          <w:rFonts w:asciiTheme="majorHAnsi" w:eastAsiaTheme="majorHAnsi" w:hAnsiTheme="majorHAnsi" w:cs="굴림"/>
+          <w:kern w:val="0"/>
+          <w:szCs w:val="24"/>
+        </w:rPr>
+      </w:pPr>
+      <w:r>
+        <w:rPr>
+          <w:rFonts w:asciiTheme="majorHAnsi" w:eastAsiaTheme="majorHAnsi" w:hAnsiTheme="majorHAnsi" w:cs="굴림"/>
           <w:b/>
           <w:bCs/>
           <w:kern w:val="0"/>
-          <w:sz w:val="24"/>
-          <w:szCs w:val="24"/>
-        </w:rPr>
-        <w:t>오크 싸움꾼</w:t>
-      </w:r>
-      <w:r>
-        <w:rPr>
-          <w:rFonts w:ascii="굴림" w:eastAsia="굴림" w:hAnsi="굴림" w:cs="굴림"/>
-          <w:kern w:val="0"/>
-          <w:sz w:val="24"/>
-          <w:szCs w:val="24"/>
-        </w:rPr>
-        <w:t>은 강력한 근접 공격으로 적을 위협하며, 상대를 제압하고 압박합니다.</w:t>
+          <w:szCs w:val="24"/>
+        </w:rPr>
+        <w:t>설명:</w:t>
+      </w:r>
+      <w:r>
+        <w:rPr>
+          <w:rFonts w:asciiTheme="majorHAnsi" w:eastAsiaTheme="majorHAnsi" w:hAnsiTheme="majorHAnsi" w:cs="굴림"/>
+          <w:kern w:val="0"/>
+          <w:szCs w:val="24"/>
+        </w:rPr>
+        <w:t xml:space="preserve"> </w:t>
+      </w:r>
+      <w:proofErr w:type="spellStart"/>
+      <w:r>
+        <w:rPr>
+          <w:rFonts w:asciiTheme="majorHAnsi" w:eastAsiaTheme="majorHAnsi" w:hAnsiTheme="majorHAnsi" w:cs="굴림"/>
+          <w:kern w:val="0"/>
+          <w:szCs w:val="24"/>
+        </w:rPr>
+        <w:t>하이우르크</w:t>
+      </w:r>
+      <w:proofErr w:type="spellEnd"/>
+      <w:r>
+        <w:rPr>
+          <w:rFonts w:asciiTheme="majorHAnsi" w:eastAsiaTheme="majorHAnsi" w:hAnsiTheme="majorHAnsi" w:cs="굴림"/>
+          <w:kern w:val="0"/>
+          <w:szCs w:val="24"/>
+        </w:rPr>
+        <w:t xml:space="preserve"> 사이온은 강력하고 지능적인 </w:t>
+      </w:r>
+      <w:proofErr w:type="spellStart"/>
+      <w:r>
+        <w:rPr>
+          <w:rFonts w:asciiTheme="majorHAnsi" w:eastAsiaTheme="majorHAnsi" w:hAnsiTheme="majorHAnsi" w:cs="굴림"/>
+          <w:kern w:val="0"/>
+          <w:szCs w:val="24"/>
+        </w:rPr>
+        <w:t>우르크의</w:t>
+      </w:r>
+      <w:proofErr w:type="spellEnd"/>
+      <w:r>
+        <w:rPr>
+          <w:rFonts w:asciiTheme="majorHAnsi" w:eastAsiaTheme="majorHAnsi" w:hAnsiTheme="majorHAnsi" w:cs="굴림"/>
+          <w:kern w:val="0"/>
+          <w:szCs w:val="24"/>
+        </w:rPr>
+        <w:t xml:space="preserve"> 지도자입니다. 단독으로 행동하며, 엄청난 힘과 전략적 사고로 적을 압도합니다. 그의 존재만으로도 전장의 분위기를 바꿀 수 있으며, 주변의 약한 존재들은 그의 위엄 앞에 두려워 </w:t>
+      </w:r>
+      <w:r>
+        <w:rPr>
+          <w:rFonts w:asciiTheme="majorHAnsi" w:eastAsiaTheme="majorHAnsi" w:hAnsiTheme="majorHAnsi" w:cs="굴림" w:hint="eastAsia"/>
+          <w:kern w:val="0"/>
+          <w:szCs w:val="24"/>
+        </w:rPr>
+        <w:t>떨게 되며,</w:t>
+      </w:r>
+      <w:r>
+        <w:rPr>
+          <w:rFonts w:asciiTheme="majorHAnsi" w:eastAsiaTheme="majorHAnsi" w:hAnsiTheme="majorHAnsi" w:cs="굴림"/>
+          <w:kern w:val="0"/>
+          <w:szCs w:val="24"/>
+        </w:rPr>
+        <w:t xml:space="preserve"> </w:t>
+      </w:r>
+      <w:r>
+        <w:rPr>
+          <w:rFonts w:asciiTheme="majorHAnsi" w:eastAsiaTheme="majorHAnsi" w:hAnsiTheme="majorHAnsi" w:cs="굴림" w:hint="eastAsia"/>
+          <w:kern w:val="0"/>
+          <w:szCs w:val="24"/>
+        </w:rPr>
+        <w:t>행동이 굼떠집니다.</w:t>
       </w:r>
     </w:p>
     <w:p>
@@ -1353,7 +886,7 @@
         <w:widowControl/>
         <w:numPr>
           <w:ilvl w:val="0"/>
-          <w:numId w:val="6"/>
+          <w:numId w:val="17"/>
         </w:numPr>
         <w:wordWrap/>
         <w:autoSpaceDE/>
@@ -1361,39 +894,62 @@
         <w:spacing w:before="100" w:beforeAutospacing="1" w:after="100" w:afterAutospacing="1" w:line="240" w:lineRule="auto"/>
         <w:jc w:val="left"/>
         <w:rPr>
-          <w:rFonts w:ascii="굴림" w:eastAsia="굴림" w:hAnsi="굴림" w:cs="굴림"/>
-          <w:kern w:val="0"/>
-          <w:sz w:val="24"/>
-          <w:szCs w:val="24"/>
-        </w:rPr>
-      </w:pPr>
-      <w:r>
-        <w:rPr>
-          <w:rFonts w:ascii="굴림" w:eastAsia="굴림" w:hAnsi="굴림" w:cs="굴림"/>
+          <w:rFonts w:asciiTheme="majorHAnsi" w:eastAsiaTheme="majorHAnsi" w:hAnsiTheme="majorHAnsi" w:cs="굴림"/>
+          <w:kern w:val="0"/>
+          <w:szCs w:val="24"/>
+        </w:rPr>
+      </w:pPr>
+      <w:r>
+        <w:rPr>
+          <w:rFonts w:asciiTheme="majorHAnsi" w:eastAsiaTheme="majorHAnsi" w:hAnsiTheme="majorHAnsi" w:cs="굴림"/>
           <w:b/>
           <w:bCs/>
           <w:kern w:val="0"/>
-          <w:sz w:val="24"/>
-          <w:szCs w:val="24"/>
-        </w:rPr>
-        <w:t>트롤 사냥꾼</w:t>
-      </w:r>
-      <w:r>
-        <w:rPr>
-          <w:rFonts w:ascii="굴림" w:eastAsia="굴림" w:hAnsi="굴림" w:cs="굴림"/>
-          <w:kern w:val="0"/>
-          <w:sz w:val="24"/>
-          <w:szCs w:val="24"/>
-        </w:rPr>
-        <w:t>은 압도적인 힘과 재생 능력으로 적의 공격을 견디며, 강력한 일격을 가해 전투를 유리하게 이끕니다.</w:t>
-      </w:r>
+          <w:szCs w:val="24"/>
+        </w:rPr>
+        <w:t>무기:</w:t>
+      </w:r>
+      <w:r>
+        <w:rPr>
+          <w:rFonts w:asciiTheme="majorHAnsi" w:eastAsiaTheme="majorHAnsi" w:hAnsiTheme="majorHAnsi" w:cs="굴림"/>
+          <w:kern w:val="0"/>
+          <w:szCs w:val="24"/>
+        </w:rPr>
+        <w:t xml:space="preserve"> 대형 전투 도끼와 강철 방패</w:t>
+      </w:r>
+      <w:r>
+        <w:rPr>
+          <w:rFonts w:asciiTheme="majorHAnsi" w:eastAsiaTheme="majorHAnsi" w:hAnsiTheme="majorHAnsi" w:cs="굴림" w:hint="eastAsia"/>
+          <w:kern w:val="0"/>
+          <w:szCs w:val="24"/>
+        </w:rPr>
+        <w:t>,</w:t>
+      </w:r>
+      <w:r>
+        <w:rPr>
+          <w:rFonts w:asciiTheme="majorHAnsi" w:eastAsiaTheme="majorHAnsi" w:hAnsiTheme="majorHAnsi" w:cs="굴림"/>
+          <w:kern w:val="0"/>
+          <w:szCs w:val="24"/>
+        </w:rPr>
+        <w:t xml:space="preserve"> </w:t>
+      </w:r>
+      <w:proofErr w:type="spellStart"/>
+      <w:r>
+        <w:rPr>
+          <w:rFonts w:asciiTheme="majorHAnsi" w:eastAsiaTheme="majorHAnsi" w:hAnsiTheme="majorHAnsi" w:cs="굴림" w:hint="eastAsia"/>
+          <w:kern w:val="0"/>
+          <w:szCs w:val="24"/>
+        </w:rPr>
+        <w:t>단궁</w:t>
+      </w:r>
+      <w:proofErr w:type="spellEnd"/>
     </w:p>
     <w:p>
       <w:pPr>
         <w:widowControl/>
         <w:numPr>
           <w:ilvl w:val="0"/>
-          <w:numId w:val="6"/>
+          <w:numId w:val="17"/>
         </w:numPr>
         <w:wordWrap/>
         <w:autoSpaceDE/>
@@ -1401,103 +957,232 @@
         <w:spacing w:before="100" w:beforeAutospacing="1" w:after="100" w:afterAutospacing="1" w:line="240" w:lineRule="auto"/>
         <w:jc w:val="left"/>
         <w:rPr>
-          <w:rFonts w:ascii="굴림" w:eastAsia="굴림" w:hAnsi="굴림" w:cs="굴림"/>
-          <w:kern w:val="0"/>
-          <w:sz w:val="24"/>
-          <w:szCs w:val="24"/>
-        </w:rPr>
-      </w:pPr>
-      <w:r>
-        <w:rPr>
-          <w:rFonts w:ascii="굴림" w:eastAsia="굴림" w:hAnsi="굴림" w:cs="굴림"/>
+          <w:rFonts w:asciiTheme="majorHAnsi" w:eastAsiaTheme="majorHAnsi" w:hAnsiTheme="majorHAnsi" w:cs="굴림"/>
+          <w:kern w:val="0"/>
+          <w:szCs w:val="24"/>
+        </w:rPr>
+      </w:pPr>
+      <w:r>
+        <w:rPr>
+          <w:rFonts w:asciiTheme="majorHAnsi" w:eastAsiaTheme="majorHAnsi" w:hAnsiTheme="majorHAnsi" w:cs="굴림"/>
           <w:b/>
           <w:bCs/>
           <w:kern w:val="0"/>
-          <w:sz w:val="24"/>
-          <w:szCs w:val="24"/>
-        </w:rPr>
-        <w:t>그림자 도마뱀</w:t>
-      </w:r>
-      <w:r>
-        <w:rPr>
-          <w:rFonts w:ascii="굴림" w:eastAsia="굴림" w:hAnsi="굴림" w:cs="굴림"/>
-          <w:kern w:val="0"/>
-          <w:sz w:val="24"/>
-          <w:szCs w:val="24"/>
-        </w:rPr>
-        <w:t>은 은신 능력을 활용하여 적이 방심한 틈을 타 기습 공격을 가합니다.</w:t>
-      </w:r>
-    </w:p>
-    <w:p>
-      <w:pPr>
-        <w:pStyle w:val="1"/>
-        <w:rPr>
-          <w:sz w:val="36"/>
-        </w:rPr>
-      </w:pPr>
+          <w:szCs w:val="24"/>
+        </w:rPr>
+        <w:t>공격 방식:</w:t>
+      </w:r>
+      <w:r>
+        <w:rPr>
+          <w:rFonts w:asciiTheme="majorHAnsi" w:eastAsiaTheme="majorHAnsi" w:hAnsiTheme="majorHAnsi" w:cs="굴림"/>
+          <w:kern w:val="0"/>
+          <w:szCs w:val="24"/>
+        </w:rPr>
+        <w:t xml:space="preserve"> </w:t>
+      </w:r>
+      <w:r>
+        <w:rPr>
+          <w:rFonts w:asciiTheme="majorHAnsi" w:eastAsiaTheme="majorHAnsi" w:hAnsiTheme="majorHAnsi" w:cs="굴림" w:hint="eastAsia"/>
+          <w:kern w:val="0"/>
+          <w:szCs w:val="24"/>
+        </w:rPr>
+        <w:t xml:space="preserve">사이온은 원거리 적에게 </w:t>
+      </w:r>
       <w:proofErr w:type="spellStart"/>
       <w:r>
         <w:rPr>
-          <w:sz w:val="36"/>
-        </w:rPr>
-        <w:t>투기장</w:t>
+          <w:rFonts w:asciiTheme="majorHAnsi" w:eastAsiaTheme="majorHAnsi" w:hAnsiTheme="majorHAnsi" w:cs="굴림" w:hint="eastAsia"/>
+          <w:kern w:val="0"/>
+          <w:szCs w:val="24"/>
+        </w:rPr>
+        <w:t>단궁을</w:t>
       </w:r>
       <w:proofErr w:type="spellEnd"/>
       <w:r>
         <w:rPr>
-          <w:sz w:val="36"/>
-        </w:rPr>
-        <w:t xml:space="preserve"> 내 무작위 무기 및 오브젝트 정보</w:t>
-      </w:r>
-    </w:p>
-    <w:p>
-      <w:pPr>
-        <w:pStyle w:val="a3"/>
-      </w:pPr>
-      <w:r>
-        <w:t>투기장에는 전투를 유리하게 이끌 수 있는 다양한 무기와 오브젝트들이 무작위로 배치되어 있습니다. 이를 적절히 활용하면 전투에서 큰 이점을 얻을 수 있습니다.</w:t>
-      </w:r>
-    </w:p>
-    <w:p>
-      <w:pPr>
-        <w:pStyle w:val="2"/>
-      </w:pPr>
-      <w:r>
-        <w:t>무기 정보</w:t>
-      </w:r>
-    </w:p>
-    <w:p>
-      <w:pPr>
-        <w:pStyle w:val="3"/>
-      </w:pPr>
-      <w:r>
-        <w:t xml:space="preserve">1. </w:t>
-      </w:r>
-      <w:r>
-        <w:rPr>
-          <w:rStyle w:val="a4"/>
-          <w:b/>
-          <w:bCs/>
-        </w:rPr>
-        <w:t>양손 검 (</w:t>
+          <w:rFonts w:asciiTheme="majorHAnsi" w:eastAsiaTheme="majorHAnsi" w:hAnsiTheme="majorHAnsi" w:cs="굴림" w:hint="eastAsia"/>
+          <w:kern w:val="0"/>
+          <w:szCs w:val="24"/>
+        </w:rPr>
+        <w:t xml:space="preserve"> 이용한 공격을 수행합니다.</w:t>
+      </w:r>
+      <w:r>
+        <w:rPr>
+          <w:rFonts w:asciiTheme="majorHAnsi" w:eastAsiaTheme="majorHAnsi" w:hAnsiTheme="majorHAnsi" w:cs="굴림"/>
+          <w:kern w:val="0"/>
+          <w:szCs w:val="24"/>
+        </w:rPr>
+        <w:t xml:space="preserve"> </w:t>
+      </w:r>
+      <w:r>
+        <w:rPr>
+          <w:rFonts w:asciiTheme="majorHAnsi" w:eastAsiaTheme="majorHAnsi" w:hAnsiTheme="majorHAnsi" w:cs="굴림" w:hint="eastAsia"/>
+          <w:kern w:val="0"/>
+          <w:szCs w:val="24"/>
+        </w:rPr>
+        <w:t>이 공격은 강력하지는 않으나 사이온의 높은 명중률로 인해 팔다리에 부상을</w:t>
+      </w:r>
+      <w:r>
+        <w:rPr>
+          <w:rFonts w:asciiTheme="majorHAnsi" w:eastAsiaTheme="majorHAnsi" w:hAnsiTheme="majorHAnsi" w:cs="굴림"/>
+          <w:kern w:val="0"/>
+          <w:szCs w:val="24"/>
+        </w:rPr>
+        <w:t xml:space="preserve"> </w:t>
+      </w:r>
+      <w:r>
+        <w:rPr>
+          <w:rFonts w:asciiTheme="majorHAnsi" w:eastAsiaTheme="majorHAnsi" w:hAnsiTheme="majorHAnsi" w:cs="굴림" w:hint="eastAsia"/>
+          <w:kern w:val="0"/>
+          <w:szCs w:val="24"/>
+        </w:rPr>
+        <w:t>입힐 확률이 굉장히 높습니다.</w:t>
+      </w:r>
+      <w:r>
+        <w:rPr>
+          <w:rFonts w:asciiTheme="majorHAnsi" w:eastAsiaTheme="majorHAnsi" w:hAnsiTheme="majorHAnsi" w:cs="굴림"/>
+          <w:kern w:val="0"/>
+          <w:szCs w:val="24"/>
+        </w:rPr>
+        <w:t xml:space="preserve"> </w:t>
+      </w:r>
+      <w:r>
+        <w:rPr>
+          <w:rFonts w:asciiTheme="majorHAnsi" w:eastAsiaTheme="majorHAnsi" w:hAnsiTheme="majorHAnsi" w:cs="굴림" w:hint="eastAsia"/>
+          <w:kern w:val="0"/>
+          <w:szCs w:val="24"/>
+        </w:rPr>
+        <w:t xml:space="preserve">가까이 접근한 적에게 대형 전투 도끼를 이용한 </w:t>
       </w:r>
       <w:proofErr w:type="spellStart"/>
       <w:r>
         <w:rPr>
-          <w:rStyle w:val="a4"/>
-          <w:b/>
-          <w:bCs/>
-        </w:rPr>
-        <w:t>Greatsword</w:t>
+          <w:rFonts w:asciiTheme="majorHAnsi" w:eastAsiaTheme="majorHAnsi" w:hAnsiTheme="majorHAnsi" w:cs="굴림" w:hint="eastAsia"/>
+          <w:kern w:val="0"/>
+          <w:szCs w:val="24"/>
+        </w:rPr>
+        <w:t>참격을</w:t>
       </w:r>
       <w:proofErr w:type="spellEnd"/>
       <w:r>
         <w:rPr>
-          <w:rStyle w:val="a4"/>
-          <w:b/>
-          <w:bCs/>
-        </w:rPr>
-        <w:t>)</w:t>
+          <w:rFonts w:asciiTheme="majorHAnsi" w:eastAsiaTheme="majorHAnsi" w:hAnsiTheme="majorHAnsi" w:cs="굴림" w:hint="eastAsia"/>
+          <w:kern w:val="0"/>
+          <w:szCs w:val="24"/>
+        </w:rPr>
+        <w:t xml:space="preserve"> 위주로 공격합니다.</w:t>
+      </w:r>
+      <w:r>
+        <w:rPr>
+          <w:rFonts w:asciiTheme="majorHAnsi" w:eastAsiaTheme="majorHAnsi" w:hAnsiTheme="majorHAnsi" w:cs="굴림"/>
+          <w:kern w:val="0"/>
+          <w:szCs w:val="24"/>
+        </w:rPr>
+        <w:t xml:space="preserve"> </w:t>
+      </w:r>
+      <w:r>
+        <w:rPr>
+          <w:rFonts w:asciiTheme="majorHAnsi" w:eastAsiaTheme="majorHAnsi" w:hAnsiTheme="majorHAnsi" w:cs="굴림" w:hint="eastAsia"/>
+          <w:kern w:val="0"/>
+          <w:szCs w:val="24"/>
+        </w:rPr>
+        <w:t>이 공격은 주로 팔과 다리 같은 신체 부위를 절단하여 상대를 무력화시키는 것을 목적으로 합니다.</w:t>
+      </w:r>
+      <w:r>
+        <w:rPr>
+          <w:rFonts w:asciiTheme="majorHAnsi" w:eastAsiaTheme="majorHAnsi" w:hAnsiTheme="majorHAnsi" w:cs="굴림"/>
+          <w:kern w:val="0"/>
+          <w:szCs w:val="24"/>
+        </w:rPr>
+        <w:t xml:space="preserve"> </w:t>
+      </w:r>
+      <w:r>
+        <w:rPr>
+          <w:rFonts w:asciiTheme="majorHAnsi" w:eastAsiaTheme="majorHAnsi" w:hAnsiTheme="majorHAnsi" w:cs="굴림" w:hint="eastAsia"/>
+          <w:kern w:val="0"/>
+          <w:szCs w:val="24"/>
+        </w:rPr>
+        <w:t>상대방이 더욱 가까워질 경우,</w:t>
+      </w:r>
+      <w:r>
+        <w:rPr>
+          <w:rFonts w:asciiTheme="majorHAnsi" w:eastAsiaTheme="majorHAnsi" w:hAnsiTheme="majorHAnsi" w:cs="굴림"/>
+          <w:kern w:val="0"/>
+          <w:szCs w:val="24"/>
+        </w:rPr>
+        <w:t xml:space="preserve"> </w:t>
+      </w:r>
+      <w:r>
+        <w:rPr>
+          <w:rFonts w:asciiTheme="majorHAnsi" w:eastAsiaTheme="majorHAnsi" w:hAnsiTheme="majorHAnsi" w:cs="굴림" w:hint="eastAsia"/>
+          <w:kern w:val="0"/>
+          <w:szCs w:val="24"/>
+        </w:rPr>
+        <w:t>사이온은 한 손은 전투도끼를 짧게 쥐고,</w:t>
+      </w:r>
+      <w:r>
+        <w:rPr>
+          <w:rFonts w:asciiTheme="majorHAnsi" w:eastAsiaTheme="majorHAnsi" w:hAnsiTheme="majorHAnsi" w:cs="굴림"/>
+          <w:kern w:val="0"/>
+          <w:szCs w:val="24"/>
+        </w:rPr>
+        <w:t xml:space="preserve"> </w:t>
+      </w:r>
+      <w:r>
+        <w:rPr>
+          <w:rFonts w:asciiTheme="majorHAnsi" w:eastAsiaTheme="majorHAnsi" w:hAnsiTheme="majorHAnsi" w:cs="굴림" w:hint="eastAsia"/>
+          <w:kern w:val="0"/>
+          <w:szCs w:val="24"/>
+        </w:rPr>
+        <w:t>다른 손으로는 강철 방패를 듭니다.</w:t>
+      </w:r>
+      <w:r>
+        <w:rPr>
+          <w:rFonts w:asciiTheme="majorHAnsi" w:eastAsiaTheme="majorHAnsi" w:hAnsiTheme="majorHAnsi" w:cs="굴림"/>
+          <w:kern w:val="0"/>
+          <w:szCs w:val="24"/>
+        </w:rPr>
+        <w:t xml:space="preserve"> </w:t>
+      </w:r>
+      <w:r>
+        <w:rPr>
+          <w:rFonts w:asciiTheme="majorHAnsi" w:eastAsiaTheme="majorHAnsi" w:hAnsiTheme="majorHAnsi" w:cs="굴림" w:hint="eastAsia"/>
+          <w:kern w:val="0"/>
+          <w:szCs w:val="24"/>
+        </w:rPr>
+        <w:t>이 상태에서 사이온은 양손을 능숙하게 사용하며,</w:t>
+      </w:r>
+      <w:r>
+        <w:rPr>
+          <w:rFonts w:asciiTheme="majorHAnsi" w:eastAsiaTheme="majorHAnsi" w:hAnsiTheme="majorHAnsi" w:cs="굴림"/>
+          <w:kern w:val="0"/>
+          <w:szCs w:val="24"/>
+        </w:rPr>
+        <w:t xml:space="preserve"> </w:t>
+      </w:r>
+      <w:r>
+        <w:rPr>
+          <w:rFonts w:asciiTheme="majorHAnsi" w:eastAsiaTheme="majorHAnsi" w:hAnsiTheme="majorHAnsi" w:cs="굴림" w:hint="eastAsia"/>
+          <w:kern w:val="0"/>
+          <w:szCs w:val="24"/>
+        </w:rPr>
+        <w:t>전투도끼와 강철 방패를 이용한 방어 및 타격을 자유자재로 수행합니다.</w:t>
+      </w:r>
+      <w:r>
+        <w:rPr>
+          <w:rFonts w:asciiTheme="majorHAnsi" w:eastAsiaTheme="majorHAnsi" w:hAnsiTheme="majorHAnsi" w:cs="굴림"/>
+          <w:kern w:val="0"/>
+          <w:szCs w:val="24"/>
+        </w:rPr>
+        <w:t xml:space="preserve"> </w:t>
+      </w:r>
+      <w:r>
+        <w:rPr>
+          <w:rFonts w:asciiTheme="majorHAnsi" w:eastAsiaTheme="majorHAnsi" w:hAnsiTheme="majorHAnsi" w:cs="굴림" w:hint="eastAsia"/>
+          <w:kern w:val="0"/>
+          <w:szCs w:val="24"/>
+        </w:rPr>
+        <w:t>육탄전에서의 사이온은 자신의 우월한 신체를 이용한 상대방의 신체를 찢고 날카로운 이빨로 신체를 물어뜯는 행위를 즐겨합니다.</w:t>
       </w:r>
     </w:p>
     <w:p>
@@ -1505,22 +1190,90 @@
         <w:widowControl/>
         <w:numPr>
           <w:ilvl w:val="0"/>
-          <w:numId w:val="7"/>
+          <w:numId w:val="17"/>
         </w:numPr>
         <w:wordWrap/>
         <w:autoSpaceDE/>
         <w:autoSpaceDN/>
         <w:spacing w:before="100" w:beforeAutospacing="1" w:after="100" w:afterAutospacing="1" w:line="240" w:lineRule="auto"/>
         <w:jc w:val="left"/>
-      </w:pPr>
-      <w:r>
-        <w:rPr>
-          <w:rStyle w:val="a4"/>
-        </w:rPr>
-        <w:t>위치</w:t>
-      </w:r>
-      <w:r>
-        <w:t>: 북서쪽 구석, 큰 돌 옆에 놓여 있음.</w:t>
+        <w:rPr>
+          <w:rFonts w:asciiTheme="majorHAnsi" w:eastAsiaTheme="majorHAnsi" w:hAnsiTheme="majorHAnsi" w:cs="굴림"/>
+          <w:kern w:val="0"/>
+          <w:szCs w:val="24"/>
+        </w:rPr>
+      </w:pPr>
+      <w:r>
+        <w:rPr>
+          <w:rFonts w:asciiTheme="majorHAnsi" w:eastAsiaTheme="majorHAnsi" w:hAnsiTheme="majorHAnsi" w:cs="굴림"/>
+          <w:b/>
+          <w:bCs/>
+          <w:kern w:val="0"/>
+          <w:szCs w:val="24"/>
+        </w:rPr>
+        <w:t>약점 및 공략법:</w:t>
+      </w:r>
+      <w:r>
+        <w:rPr>
+          <w:rFonts w:asciiTheme="majorHAnsi" w:eastAsiaTheme="majorHAnsi" w:hAnsiTheme="majorHAnsi" w:cs="굴림"/>
+          <w:kern w:val="0"/>
+          <w:szCs w:val="24"/>
+        </w:rPr>
+        <w:t xml:space="preserve"> </w:t>
+      </w:r>
+      <w:proofErr w:type="spellStart"/>
+      <w:r>
+        <w:rPr>
+          <w:rFonts w:asciiTheme="majorHAnsi" w:eastAsiaTheme="majorHAnsi" w:hAnsiTheme="majorHAnsi" w:cs="굴림"/>
+          <w:kern w:val="0"/>
+          <w:szCs w:val="24"/>
+        </w:rPr>
+        <w:t>하이우르크</w:t>
+      </w:r>
+      <w:proofErr w:type="spellEnd"/>
+      <w:r>
+        <w:rPr>
+          <w:rFonts w:asciiTheme="majorHAnsi" w:eastAsiaTheme="majorHAnsi" w:hAnsiTheme="majorHAnsi" w:cs="굴림"/>
+          <w:kern w:val="0"/>
+          <w:szCs w:val="24"/>
+        </w:rPr>
+        <w:t xml:space="preserve"> 사이온은 강력한 방어력과 공격력을 자랑하지만, 민첩성이 부족합니다. 플레이어는 빠른 움직임과 기동성을 활용하여 사이온의 공격을 피하고, 지구전을 통해 체력을 </w:t>
+      </w:r>
+      <w:proofErr w:type="spellStart"/>
+      <w:r>
+        <w:rPr>
+          <w:rFonts w:asciiTheme="majorHAnsi" w:eastAsiaTheme="majorHAnsi" w:hAnsiTheme="majorHAnsi" w:cs="굴림"/>
+          <w:kern w:val="0"/>
+          <w:szCs w:val="24"/>
+        </w:rPr>
+        <w:t>소모시켜야</w:t>
+      </w:r>
+      <w:proofErr w:type="spellEnd"/>
+      <w:r>
+        <w:rPr>
+          <w:rFonts w:asciiTheme="majorHAnsi" w:eastAsiaTheme="majorHAnsi" w:hAnsiTheme="majorHAnsi" w:cs="굴림"/>
+          <w:kern w:val="0"/>
+          <w:szCs w:val="24"/>
+        </w:rPr>
+        <w:t xml:space="preserve"> 합니다. 또한, 마법이나 원거리 공격을 통해 </w:t>
+      </w:r>
+      <w:proofErr w:type="spellStart"/>
+      <w:r>
+        <w:rPr>
+          <w:rFonts w:asciiTheme="majorHAnsi" w:eastAsiaTheme="majorHAnsi" w:hAnsiTheme="majorHAnsi" w:cs="굴림"/>
+          <w:kern w:val="0"/>
+          <w:szCs w:val="24"/>
+        </w:rPr>
+        <w:t>하이우르크</w:t>
+      </w:r>
+      <w:proofErr w:type="spellEnd"/>
+      <w:r>
+        <w:rPr>
+          <w:rFonts w:asciiTheme="majorHAnsi" w:eastAsiaTheme="majorHAnsi" w:hAnsiTheme="majorHAnsi" w:cs="굴림"/>
+          <w:kern w:val="0"/>
+          <w:szCs w:val="24"/>
+        </w:rPr>
+        <w:t xml:space="preserve"> 사이온의 접근을 방해하는 것도 효과적입니다.</w:t>
       </w:r>
     </w:p>
     <w:p>
@@ -1528,1382 +1281,182 @@
         <w:widowControl/>
         <w:numPr>
           <w:ilvl w:val="0"/>
-          <w:numId w:val="7"/>
+          <w:numId w:val="17"/>
         </w:numPr>
         <w:wordWrap/>
         <w:autoSpaceDE/>
         <w:autoSpaceDN/>
         <w:spacing w:before="100" w:beforeAutospacing="1" w:after="100" w:afterAutospacing="1" w:line="240" w:lineRule="auto"/>
         <w:jc w:val="left"/>
-      </w:pPr>
-      <w:r>
-        <w:rPr>
-          <w:rStyle w:val="a4"/>
-        </w:rPr>
-        <w:t>설명</w:t>
-      </w:r>
-      <w:r>
-        <w:t>: 양손으로 다루는 긴 검. 강력한 공격력을 자랑하며, 넓은 범위의 적을 동시에 공격할 수 있습니다.</w:t>
-      </w:r>
-    </w:p>
-    <w:p>
-      <w:pPr>
-        <w:widowControl/>
-        <w:numPr>
-          <w:ilvl w:val="0"/>
-          <w:numId w:val="7"/>
-        </w:numPr>
-        <w:wordWrap/>
-        <w:autoSpaceDE/>
-        <w:autoSpaceDN/>
-        <w:spacing w:before="100" w:beforeAutospacing="1" w:after="100" w:afterAutospacing="1" w:line="240" w:lineRule="auto"/>
-        <w:jc w:val="left"/>
-      </w:pPr>
-      <w:r>
-        <w:rPr>
-          <w:rStyle w:val="a4"/>
-        </w:rPr>
-        <w:t>특성</w:t>
-      </w:r>
-      <w:r>
-        <w:t>:</w:t>
-      </w:r>
-    </w:p>
-    <w:p>
-      <w:pPr>
-        <w:widowControl/>
-        <w:numPr>
-          <w:ilvl w:val="1"/>
-          <w:numId w:val="7"/>
-        </w:numPr>
-        <w:wordWrap/>
-        <w:autoSpaceDE/>
-        <w:autoSpaceDN/>
-        <w:spacing w:before="100" w:beforeAutospacing="1" w:after="100" w:afterAutospacing="1" w:line="240" w:lineRule="auto"/>
-        <w:jc w:val="left"/>
-      </w:pPr>
-      <w:r>
-        <w:rPr>
-          <w:rStyle w:val="a4"/>
-        </w:rPr>
-        <w:t>공격력</w:t>
-      </w:r>
-      <w:r>
-        <w:t>: +10</w:t>
-      </w:r>
-    </w:p>
-    <w:p>
-      <w:pPr>
-        <w:widowControl/>
-        <w:numPr>
-          <w:ilvl w:val="1"/>
-          <w:numId w:val="7"/>
-        </w:numPr>
-        <w:wordWrap/>
-        <w:autoSpaceDE/>
-        <w:autoSpaceDN/>
-        <w:spacing w:before="100" w:beforeAutospacing="1" w:after="100" w:afterAutospacing="1" w:line="240" w:lineRule="auto"/>
-        <w:jc w:val="left"/>
-      </w:pPr>
-      <w:r>
-        <w:rPr>
-          <w:rStyle w:val="a4"/>
-        </w:rPr>
-        <w:lastRenderedPageBreak/>
-        <w:t>속도</w:t>
-      </w:r>
-      <w:r>
-        <w:t>: 느림</w:t>
-      </w:r>
-    </w:p>
-    <w:p>
-      <w:pPr>
-        <w:widowControl/>
-        <w:numPr>
-          <w:ilvl w:val="1"/>
-          <w:numId w:val="7"/>
-        </w:numPr>
-        <w:wordWrap/>
-        <w:autoSpaceDE/>
-        <w:autoSpaceDN/>
-        <w:spacing w:before="100" w:beforeAutospacing="1" w:after="100" w:afterAutospacing="1" w:line="240" w:lineRule="auto"/>
-        <w:jc w:val="left"/>
-      </w:pPr>
-      <w:r>
-        <w:rPr>
-          <w:rStyle w:val="a4"/>
-        </w:rPr>
-        <w:t>특수 효과</w:t>
-      </w:r>
-      <w:r>
-        <w:t>: 강력한 베기 공격으로 적을 밀어냄.</w:t>
-      </w:r>
-    </w:p>
-    <w:p>
-      <w:pPr>
-        <w:pStyle w:val="3"/>
-      </w:pPr>
-      <w:r>
-        <w:t xml:space="preserve">2. </w:t>
-      </w:r>
-      <w:r>
-        <w:rPr>
-          <w:rStyle w:val="a4"/>
+        <w:rPr>
+          <w:rFonts w:asciiTheme="majorHAnsi" w:eastAsiaTheme="majorHAnsi" w:hAnsiTheme="majorHAnsi" w:cs="굴림" w:hint="eastAsia"/>
+          <w:kern w:val="0"/>
+          <w:szCs w:val="24"/>
+        </w:rPr>
+      </w:pPr>
+      <w:r>
+        <w:rPr>
+          <w:rFonts w:asciiTheme="majorHAnsi" w:eastAsiaTheme="majorHAnsi" w:hAnsiTheme="majorHAnsi" w:cs="굴림"/>
           <w:b/>
           <w:bCs/>
-        </w:rPr>
-        <w:t>활과 화살 (Bow and Arrows)</w:t>
+          <w:kern w:val="0"/>
+          <w:szCs w:val="24"/>
+        </w:rPr>
+        <w:t>주의사항:</w:t>
+      </w:r>
+      <w:r>
+        <w:rPr>
+          <w:rFonts w:asciiTheme="majorHAnsi" w:eastAsiaTheme="majorHAnsi" w:hAnsiTheme="majorHAnsi" w:cs="굴림"/>
+          <w:kern w:val="0"/>
+          <w:szCs w:val="24"/>
+        </w:rPr>
+        <w:t xml:space="preserve"> </w:t>
+      </w:r>
+      <w:r>
+        <w:rPr>
+          <w:rFonts w:asciiTheme="majorHAnsi" w:eastAsiaTheme="majorHAnsi" w:hAnsiTheme="majorHAnsi" w:cs="굴림" w:hint="eastAsia"/>
+          <w:kern w:val="0"/>
+          <w:szCs w:val="24"/>
+        </w:rPr>
+        <w:t>사이온의 화살은 굉장히 명중률이 높으나</w:t>
+      </w:r>
+      <w:r>
+        <w:rPr>
+          <w:rFonts w:asciiTheme="majorHAnsi" w:eastAsiaTheme="majorHAnsi" w:hAnsiTheme="majorHAnsi" w:cs="굴림"/>
+          <w:kern w:val="0"/>
+          <w:szCs w:val="24"/>
+        </w:rPr>
+        <w:t xml:space="preserve"> </w:t>
+      </w:r>
+      <w:r>
+        <w:rPr>
+          <w:rFonts w:asciiTheme="majorHAnsi" w:eastAsiaTheme="majorHAnsi" w:hAnsiTheme="majorHAnsi" w:cs="굴림" w:hint="eastAsia"/>
+          <w:kern w:val="0"/>
+          <w:szCs w:val="24"/>
+        </w:rPr>
+        <w:t>직접적인 치명상을 일으키지는 않습니다.</w:t>
+      </w:r>
+      <w:r>
+        <w:rPr>
+          <w:rFonts w:asciiTheme="majorHAnsi" w:eastAsiaTheme="majorHAnsi" w:hAnsiTheme="majorHAnsi" w:cs="굴림"/>
+          <w:kern w:val="0"/>
+          <w:szCs w:val="24"/>
+        </w:rPr>
+        <w:t xml:space="preserve"> </w:t>
+      </w:r>
+      <w:r>
+        <w:rPr>
+          <w:rFonts w:asciiTheme="majorHAnsi" w:eastAsiaTheme="majorHAnsi" w:hAnsiTheme="majorHAnsi" w:cs="굴림" w:hint="eastAsia"/>
+          <w:kern w:val="0"/>
+          <w:szCs w:val="24"/>
+        </w:rPr>
+        <w:t>팔다리만 주의하여 방어하면 충분히 방어 가능합니다.</w:t>
+      </w:r>
+      <w:r>
+        <w:rPr>
+          <w:rFonts w:asciiTheme="majorHAnsi" w:eastAsiaTheme="majorHAnsi" w:hAnsiTheme="majorHAnsi" w:cs="굴림"/>
+          <w:kern w:val="0"/>
+          <w:szCs w:val="24"/>
+        </w:rPr>
+        <w:t xml:space="preserve"> </w:t>
+      </w:r>
+      <w:r>
+        <w:rPr>
+          <w:rFonts w:asciiTheme="majorHAnsi" w:eastAsiaTheme="majorHAnsi" w:hAnsiTheme="majorHAnsi" w:cs="굴림" w:hint="eastAsia"/>
+          <w:kern w:val="0"/>
+          <w:szCs w:val="24"/>
+        </w:rPr>
+        <w:t>그가 두 손으로 휘두르는 전투도끼는 굉장히 강력하기에 플레이어가 직접적으로 이를 막을 시에</w:t>
+      </w:r>
+      <w:r>
+        <w:rPr>
+          <w:rFonts w:asciiTheme="majorHAnsi" w:eastAsiaTheme="majorHAnsi" w:hAnsiTheme="majorHAnsi" w:cs="굴림"/>
+          <w:kern w:val="0"/>
+          <w:szCs w:val="24"/>
+        </w:rPr>
+        <w:t xml:space="preserve">, </w:t>
+      </w:r>
+      <w:r>
+        <w:rPr>
+          <w:rFonts w:asciiTheme="majorHAnsi" w:eastAsiaTheme="majorHAnsi" w:hAnsiTheme="majorHAnsi" w:cs="굴림" w:hint="eastAsia"/>
+          <w:kern w:val="0"/>
+          <w:szCs w:val="24"/>
+        </w:rPr>
+        <w:t>골절 및 내출혈을 야기할 위험이 굉장히 높습니다.</w:t>
+      </w:r>
+      <w:r>
+        <w:rPr>
+          <w:rFonts w:asciiTheme="majorHAnsi" w:eastAsiaTheme="majorHAnsi" w:hAnsiTheme="majorHAnsi" w:cs="굴림"/>
+          <w:kern w:val="0"/>
+          <w:szCs w:val="24"/>
+        </w:rPr>
+        <w:t xml:space="preserve"> </w:t>
+      </w:r>
+      <w:r>
+        <w:rPr>
+          <w:rFonts w:asciiTheme="majorHAnsi" w:eastAsiaTheme="majorHAnsi" w:hAnsiTheme="majorHAnsi" w:cs="굴림" w:hint="eastAsia"/>
+          <w:kern w:val="0"/>
+          <w:szCs w:val="24"/>
+        </w:rPr>
+        <w:t>이를 주의하여 그의 양손 전투도끼는 회피를 위주로 전투를 수행하여야 합니다.</w:t>
+      </w:r>
+      <w:r>
+        <w:rPr>
+          <w:rFonts w:asciiTheme="majorHAnsi" w:eastAsiaTheme="majorHAnsi" w:hAnsiTheme="majorHAnsi" w:cs="굴림"/>
+          <w:kern w:val="0"/>
+          <w:szCs w:val="24"/>
+        </w:rPr>
+        <w:t xml:space="preserve"> </w:t>
+      </w:r>
+      <w:r>
+        <w:rPr>
+          <w:rFonts w:asciiTheme="majorHAnsi" w:eastAsiaTheme="majorHAnsi" w:hAnsiTheme="majorHAnsi" w:cs="굴림" w:hint="eastAsia"/>
+          <w:kern w:val="0"/>
+          <w:szCs w:val="24"/>
+        </w:rPr>
+        <w:t>그의 전투도끼를 피해 가까이 접근하더라도 그의 전투 도끼와 강철 방패를 이용한 양손 전투를 주의하여야 합니다.</w:t>
+      </w:r>
+      <w:r>
+        <w:rPr>
+          <w:rFonts w:asciiTheme="majorHAnsi" w:eastAsiaTheme="majorHAnsi" w:hAnsiTheme="majorHAnsi" w:cs="굴림"/>
+          <w:kern w:val="0"/>
+          <w:szCs w:val="24"/>
+        </w:rPr>
+        <w:t xml:space="preserve"> </w:t>
+      </w:r>
+      <w:r>
+        <w:rPr>
+          <w:rFonts w:asciiTheme="majorHAnsi" w:eastAsiaTheme="majorHAnsi" w:hAnsiTheme="majorHAnsi" w:cs="굴림" w:hint="eastAsia"/>
+          <w:kern w:val="0"/>
+          <w:szCs w:val="24"/>
+        </w:rPr>
+        <w:t>그에게 방패는 단순한 방어의 수단이 아닌 플레이어를 죽일 수 있는 강력한 둔기임을 주의하여 하며,</w:t>
+      </w:r>
+      <w:r>
+        <w:rPr>
+          <w:rFonts w:asciiTheme="majorHAnsi" w:eastAsiaTheme="majorHAnsi" w:hAnsiTheme="majorHAnsi" w:cs="굴림"/>
+          <w:kern w:val="0"/>
+          <w:szCs w:val="24"/>
+        </w:rPr>
+        <w:t xml:space="preserve"> </w:t>
+      </w:r>
+      <w:r>
+        <w:rPr>
+          <w:rFonts w:asciiTheme="majorHAnsi" w:eastAsiaTheme="majorHAnsi" w:hAnsiTheme="majorHAnsi" w:cs="굴림" w:hint="eastAsia"/>
+          <w:kern w:val="0"/>
+          <w:szCs w:val="24"/>
+        </w:rPr>
+        <w:t>그의 거대한 몸집 특성상 발생하는 발</w:t>
+      </w:r>
+      <w:r>
+        <w:rPr>
+          <w:rFonts w:asciiTheme="majorHAnsi" w:eastAsiaTheme="majorHAnsi" w:hAnsiTheme="majorHAnsi" w:cs="굴림" w:hint="eastAsia"/>
+          <w:kern w:val="0"/>
+          <w:szCs w:val="24"/>
+        </w:rPr>
+        <w:t>이나 등과 같은 사각지대를 이용하여 전투를 수행하여야 합니다. 추가적으로 그의 거대한 몸집을 지탱하는 발목은 그의 약점이라고 볼 수 있습니다.</w:t>
       </w:r>
     </w:p>
-    <w:p>
-      <w:pPr>
-        <w:widowControl/>
-        <w:numPr>
-          <w:ilvl w:val="0"/>
-          <w:numId w:val="8"/>
-        </w:numPr>
-        <w:wordWrap/>
-        <w:autoSpaceDE/>
-        <w:autoSpaceDN/>
-        <w:spacing w:before="100" w:beforeAutospacing="1" w:after="100" w:afterAutospacing="1" w:line="240" w:lineRule="auto"/>
-        <w:jc w:val="left"/>
-      </w:pPr>
-      <w:r>
-        <w:rPr>
-          <w:rStyle w:val="a4"/>
-        </w:rPr>
-        <w:t>위치</w:t>
-      </w:r>
-      <w:r>
-        <w:t>: 남동쪽 벽에 기대어 있음.</w:t>
-      </w:r>
-    </w:p>
-    <w:p>
-      <w:pPr>
-        <w:widowControl/>
-        <w:numPr>
-          <w:ilvl w:val="0"/>
-          <w:numId w:val="8"/>
-        </w:numPr>
-        <w:wordWrap/>
-        <w:autoSpaceDE/>
-        <w:autoSpaceDN/>
-        <w:spacing w:before="100" w:beforeAutospacing="1" w:after="100" w:afterAutospacing="1" w:line="240" w:lineRule="auto"/>
-        <w:jc w:val="left"/>
-      </w:pPr>
-      <w:r>
-        <w:rPr>
-          <w:rStyle w:val="a4"/>
-        </w:rPr>
-        <w:t>설명</w:t>
-      </w:r>
-      <w:r>
-        <w:t>: 중거리에서 적을 공격할 수 있는 무기. 정밀한 사격이 가능하며, 여러 발의 화살이 함께 제공됩니다.</w:t>
-      </w:r>
-    </w:p>
-    <w:p>
-      <w:pPr>
-        <w:widowControl/>
-        <w:numPr>
-          <w:ilvl w:val="0"/>
-          <w:numId w:val="8"/>
-        </w:numPr>
-        <w:wordWrap/>
-        <w:autoSpaceDE/>
-        <w:autoSpaceDN/>
-        <w:spacing w:before="100" w:beforeAutospacing="1" w:after="100" w:afterAutospacing="1" w:line="240" w:lineRule="auto"/>
-        <w:jc w:val="left"/>
-      </w:pPr>
-      <w:r>
-        <w:rPr>
-          <w:rStyle w:val="a4"/>
-        </w:rPr>
-        <w:t>특성</w:t>
-      </w:r>
-      <w:r>
-        <w:t>:</w:t>
-      </w:r>
-    </w:p>
-    <w:p>
-      <w:pPr>
-        <w:widowControl/>
-        <w:numPr>
-          <w:ilvl w:val="1"/>
-          <w:numId w:val="8"/>
-        </w:numPr>
-        <w:wordWrap/>
-        <w:autoSpaceDE/>
-        <w:autoSpaceDN/>
-        <w:spacing w:before="100" w:beforeAutospacing="1" w:after="100" w:afterAutospacing="1" w:line="240" w:lineRule="auto"/>
-        <w:jc w:val="left"/>
-      </w:pPr>
-      <w:r>
-        <w:rPr>
-          <w:rStyle w:val="a4"/>
-        </w:rPr>
-        <w:t>공격력</w:t>
-      </w:r>
-      <w:r>
-        <w:t>: +6</w:t>
-      </w:r>
-    </w:p>
-    <w:p>
-      <w:pPr>
-        <w:widowControl/>
-        <w:numPr>
-          <w:ilvl w:val="1"/>
-          <w:numId w:val="8"/>
-        </w:numPr>
-        <w:wordWrap/>
-        <w:autoSpaceDE/>
-        <w:autoSpaceDN/>
-        <w:spacing w:before="100" w:beforeAutospacing="1" w:after="100" w:afterAutospacing="1" w:line="240" w:lineRule="auto"/>
-        <w:jc w:val="left"/>
-      </w:pPr>
-      <w:r>
-        <w:rPr>
-          <w:rStyle w:val="a4"/>
-        </w:rPr>
-        <w:t>속도</w:t>
-      </w:r>
-      <w:r>
-        <w:t>: 중간</w:t>
-      </w:r>
-    </w:p>
-    <w:p>
-      <w:pPr>
-        <w:widowControl/>
-        <w:numPr>
-          <w:ilvl w:val="1"/>
-          <w:numId w:val="8"/>
-        </w:numPr>
-        <w:wordWrap/>
-        <w:autoSpaceDE/>
-        <w:autoSpaceDN/>
-        <w:spacing w:before="100" w:beforeAutospacing="1" w:after="100" w:afterAutospacing="1" w:line="240" w:lineRule="auto"/>
-        <w:jc w:val="left"/>
-      </w:pPr>
-      <w:r>
-        <w:rPr>
-          <w:rStyle w:val="a4"/>
-        </w:rPr>
-        <w:t>특수 효과</w:t>
-      </w:r>
-      <w:r>
-        <w:t xml:space="preserve">: 원거리 공격으로 적을 </w:t>
-      </w:r>
-      <w:proofErr w:type="spellStart"/>
-      <w:r>
-        <w:t>기절시킬</w:t>
-      </w:r>
-      <w:proofErr w:type="spellEnd"/>
-      <w:r>
-        <w:t xml:space="preserve"> 확률이 있음.</w:t>
-      </w:r>
-    </w:p>
-    <w:p>
-      <w:pPr>
-        <w:pStyle w:val="3"/>
-      </w:pPr>
-      <w:r>
-        <w:t xml:space="preserve">3. </w:t>
-      </w:r>
-      <w:r>
-        <w:rPr>
-          <w:rStyle w:val="a4"/>
-          <w:b/>
-          <w:bCs/>
-        </w:rPr>
-        <w:t>쌍검 (Dual Swords)</w:t>
-      </w:r>
-    </w:p>
-    <w:p>
-      <w:pPr>
-        <w:widowControl/>
-        <w:numPr>
-          <w:ilvl w:val="0"/>
-          <w:numId w:val="9"/>
-        </w:numPr>
-        <w:wordWrap/>
-        <w:autoSpaceDE/>
-        <w:autoSpaceDN/>
-        <w:spacing w:before="100" w:beforeAutospacing="1" w:after="100" w:afterAutospacing="1" w:line="240" w:lineRule="auto"/>
-        <w:jc w:val="left"/>
-      </w:pPr>
-      <w:r>
-        <w:rPr>
-          <w:rStyle w:val="a4"/>
-        </w:rPr>
-        <w:t>위치</w:t>
-      </w:r>
-      <w:r>
-        <w:t>: 중앙에서 약간 북쪽, 모래에 반쯤 묻혀 있음.</w:t>
-      </w:r>
-    </w:p>
-    <w:p>
-      <w:pPr>
-        <w:widowControl/>
-        <w:numPr>
-          <w:ilvl w:val="0"/>
-          <w:numId w:val="9"/>
-        </w:numPr>
-        <w:wordWrap/>
-        <w:autoSpaceDE/>
-        <w:autoSpaceDN/>
-        <w:spacing w:before="100" w:beforeAutospacing="1" w:after="100" w:afterAutospacing="1" w:line="240" w:lineRule="auto"/>
-        <w:jc w:val="left"/>
-      </w:pPr>
-      <w:r>
-        <w:rPr>
-          <w:rStyle w:val="a4"/>
-        </w:rPr>
-        <w:t>설명</w:t>
-      </w:r>
-      <w:r>
-        <w:t xml:space="preserve">: 양손에 각각 한 </w:t>
-      </w:r>
-      <w:proofErr w:type="spellStart"/>
-      <w:r>
-        <w:t>자루씩</w:t>
-      </w:r>
-      <w:proofErr w:type="spellEnd"/>
-      <w:r>
-        <w:t xml:space="preserve"> 잡을 수 있는 쌍검. 빠르고 연속적인 공격이 가능합니다.</w:t>
-      </w:r>
-    </w:p>
-    <w:p>
-      <w:pPr>
-        <w:widowControl/>
-        <w:numPr>
-          <w:ilvl w:val="0"/>
-          <w:numId w:val="9"/>
-        </w:numPr>
-        <w:wordWrap/>
-        <w:autoSpaceDE/>
-        <w:autoSpaceDN/>
-        <w:spacing w:before="100" w:beforeAutospacing="1" w:after="100" w:afterAutospacing="1" w:line="240" w:lineRule="auto"/>
-        <w:jc w:val="left"/>
-      </w:pPr>
-      <w:r>
-        <w:rPr>
-          <w:rStyle w:val="a4"/>
-        </w:rPr>
-        <w:t>특성</w:t>
-      </w:r>
-      <w:r>
-        <w:t>:</w:t>
-      </w:r>
-    </w:p>
-    <w:p>
-      <w:pPr>
-        <w:widowControl/>
-        <w:numPr>
-          <w:ilvl w:val="1"/>
-          <w:numId w:val="9"/>
-        </w:numPr>
-        <w:wordWrap/>
-        <w:autoSpaceDE/>
-        <w:autoSpaceDN/>
-        <w:spacing w:before="100" w:beforeAutospacing="1" w:after="100" w:afterAutospacing="1" w:line="240" w:lineRule="auto"/>
-        <w:jc w:val="left"/>
-      </w:pPr>
-      <w:r>
-        <w:rPr>
-          <w:rStyle w:val="a4"/>
-        </w:rPr>
-        <w:t>공격력</w:t>
-      </w:r>
-      <w:r>
-        <w:t>: +7</w:t>
-      </w:r>
-    </w:p>
-    <w:p>
-      <w:pPr>
-        <w:widowControl/>
-        <w:numPr>
-          <w:ilvl w:val="1"/>
-          <w:numId w:val="9"/>
-        </w:numPr>
-        <w:wordWrap/>
-        <w:autoSpaceDE/>
-        <w:autoSpaceDN/>
-        <w:spacing w:before="100" w:beforeAutospacing="1" w:after="100" w:afterAutospacing="1" w:line="240" w:lineRule="auto"/>
-        <w:jc w:val="left"/>
-      </w:pPr>
-      <w:r>
-        <w:rPr>
-          <w:rStyle w:val="a4"/>
-        </w:rPr>
-        <w:t>속도</w:t>
-      </w:r>
-      <w:r>
-        <w:t>: 빠름</w:t>
-      </w:r>
-    </w:p>
-    <w:p>
-      <w:pPr>
-        <w:widowControl/>
-        <w:numPr>
-          <w:ilvl w:val="1"/>
-          <w:numId w:val="9"/>
-        </w:numPr>
-        <w:wordWrap/>
-        <w:autoSpaceDE/>
-        <w:autoSpaceDN/>
-        <w:spacing w:before="100" w:beforeAutospacing="1" w:after="100" w:afterAutospacing="1" w:line="240" w:lineRule="auto"/>
-        <w:jc w:val="left"/>
-      </w:pPr>
-      <w:r>
-        <w:rPr>
-          <w:rStyle w:val="a4"/>
-        </w:rPr>
-        <w:t>특수 효과</w:t>
-      </w:r>
-      <w:r>
-        <w:t>: 연속 공격 시 치명타 확률 증가.</w:t>
-      </w:r>
-    </w:p>
-    <w:p>
-      <w:pPr>
-        <w:pStyle w:val="3"/>
-      </w:pPr>
-      <w:r>
-        <w:t xml:space="preserve">4. </w:t>
-      </w:r>
-      <w:r>
-        <w:rPr>
-          <w:rStyle w:val="a4"/>
-          <w:b/>
-          <w:bCs/>
-        </w:rPr>
-        <w:t>전투 도끼 (Battle Axe)</w:t>
-      </w:r>
-    </w:p>
-    <w:p>
-      <w:pPr>
-        <w:widowControl/>
-        <w:numPr>
-          <w:ilvl w:val="0"/>
-          <w:numId w:val="10"/>
-        </w:numPr>
-        <w:wordWrap/>
-        <w:autoSpaceDE/>
-        <w:autoSpaceDN/>
-        <w:spacing w:before="100" w:beforeAutospacing="1" w:after="100" w:afterAutospacing="1" w:line="240" w:lineRule="auto"/>
-        <w:jc w:val="left"/>
-      </w:pPr>
-      <w:r>
-        <w:rPr>
-          <w:rStyle w:val="a4"/>
-        </w:rPr>
-        <w:t>위치</w:t>
-      </w:r>
-      <w:r>
-        <w:t>: 서쪽 벽 옆에 세워져 있음.</w:t>
-      </w:r>
-    </w:p>
-    <w:p>
-      <w:pPr>
-        <w:widowControl/>
-        <w:numPr>
-          <w:ilvl w:val="0"/>
-          <w:numId w:val="10"/>
-        </w:numPr>
-        <w:wordWrap/>
-        <w:autoSpaceDE/>
-        <w:autoSpaceDN/>
-        <w:spacing w:before="100" w:beforeAutospacing="1" w:after="100" w:afterAutospacing="1" w:line="240" w:lineRule="auto"/>
-        <w:jc w:val="left"/>
-      </w:pPr>
-      <w:r>
-        <w:rPr>
-          <w:rStyle w:val="a4"/>
-        </w:rPr>
-        <w:t>설명</w:t>
-      </w:r>
-      <w:r>
-        <w:t>: 무거운 도끼로, 강력한 한 방을 날릴 수 있습니다. 적의 방어를 무너뜨리기에 효과적입니다.</w:t>
-      </w:r>
-    </w:p>
-    <w:p>
-      <w:pPr>
-        <w:widowControl/>
-        <w:numPr>
-          <w:ilvl w:val="0"/>
-          <w:numId w:val="10"/>
-        </w:numPr>
-        <w:wordWrap/>
-        <w:autoSpaceDE/>
-        <w:autoSpaceDN/>
-        <w:spacing w:before="100" w:beforeAutospacing="1" w:after="100" w:afterAutospacing="1" w:line="240" w:lineRule="auto"/>
-        <w:jc w:val="left"/>
-      </w:pPr>
-      <w:r>
-        <w:rPr>
-          <w:rStyle w:val="a4"/>
-        </w:rPr>
-        <w:t>특성</w:t>
-      </w:r>
-      <w:r>
-        <w:t>:</w:t>
-      </w:r>
-    </w:p>
-    <w:p>
-      <w:pPr>
-        <w:widowControl/>
-        <w:numPr>
-          <w:ilvl w:val="1"/>
-          <w:numId w:val="10"/>
-        </w:numPr>
-        <w:wordWrap/>
-        <w:autoSpaceDE/>
-        <w:autoSpaceDN/>
-        <w:spacing w:before="100" w:beforeAutospacing="1" w:after="100" w:afterAutospacing="1" w:line="240" w:lineRule="auto"/>
-        <w:jc w:val="left"/>
-      </w:pPr>
-      <w:r>
-        <w:rPr>
-          <w:rStyle w:val="a4"/>
-        </w:rPr>
-        <w:t>공격력</w:t>
-      </w:r>
-      <w:r>
-        <w:t>: +9</w:t>
-      </w:r>
-    </w:p>
-    <w:p>
-      <w:pPr>
-        <w:widowControl/>
-        <w:numPr>
-          <w:ilvl w:val="1"/>
-          <w:numId w:val="10"/>
-        </w:numPr>
-        <w:wordWrap/>
-        <w:autoSpaceDE/>
-        <w:autoSpaceDN/>
-        <w:spacing w:before="100" w:beforeAutospacing="1" w:after="100" w:afterAutospacing="1" w:line="240" w:lineRule="auto"/>
-        <w:jc w:val="left"/>
-      </w:pPr>
-      <w:r>
-        <w:rPr>
-          <w:rStyle w:val="a4"/>
-        </w:rPr>
-        <w:t>속도</w:t>
-      </w:r>
-      <w:r>
-        <w:t>: 느림</w:t>
-      </w:r>
-      <w:bookmarkStart w:id="0" w:name="_GoBack"/>
-      <w:bookmarkEnd w:id="0"/>
-    </w:p>
-    <w:p>
-      <w:pPr>
-        <w:widowControl/>
-        <w:numPr>
-          <w:ilvl w:val="1"/>
-          <w:numId w:val="10"/>
-        </w:numPr>
-        <w:wordWrap/>
-        <w:autoSpaceDE/>
-        <w:autoSpaceDN/>
-        <w:spacing w:before="100" w:beforeAutospacing="1" w:after="100" w:afterAutospacing="1" w:line="240" w:lineRule="auto"/>
-        <w:jc w:val="left"/>
-      </w:pPr>
-      <w:r>
-        <w:rPr>
-          <w:rStyle w:val="a4"/>
-        </w:rPr>
-        <w:t>특수 효과</w:t>
-      </w:r>
-      <w:r>
-        <w:t>: 방어력 감소 효과.</w:t>
-      </w:r>
-    </w:p>
-    <w:p>
-      <w:pPr>
-        <w:pStyle w:val="3"/>
-      </w:pPr>
-      <w:r>
-        <w:t xml:space="preserve">5. </w:t>
-      </w:r>
-      <w:r>
-        <w:rPr>
-          <w:rStyle w:val="a4"/>
-          <w:b/>
-          <w:bCs/>
-        </w:rPr>
-        <w:t>방패 (Shield)</w:t>
-      </w:r>
-    </w:p>
-    <w:p>
-      <w:pPr>
-        <w:widowControl/>
-        <w:numPr>
-          <w:ilvl w:val="0"/>
-          <w:numId w:val="11"/>
-        </w:numPr>
-        <w:wordWrap/>
-        <w:autoSpaceDE/>
-        <w:autoSpaceDN/>
-        <w:spacing w:before="100" w:beforeAutospacing="1" w:after="100" w:afterAutospacing="1" w:line="240" w:lineRule="auto"/>
-        <w:jc w:val="left"/>
-      </w:pPr>
-      <w:r>
-        <w:rPr>
-          <w:rStyle w:val="a4"/>
-        </w:rPr>
-        <w:t>위치</w:t>
-      </w:r>
-      <w:r>
-        <w:t>: 북동쪽 모서리에 기대어 있음.</w:t>
-      </w:r>
-    </w:p>
-    <w:p>
-      <w:pPr>
-        <w:widowControl/>
-        <w:numPr>
-          <w:ilvl w:val="0"/>
-          <w:numId w:val="11"/>
-        </w:numPr>
-        <w:wordWrap/>
-        <w:autoSpaceDE/>
-        <w:autoSpaceDN/>
-        <w:spacing w:before="100" w:beforeAutospacing="1" w:after="100" w:afterAutospacing="1" w:line="240" w:lineRule="auto"/>
-        <w:jc w:val="left"/>
-      </w:pPr>
-      <w:r>
-        <w:rPr>
-          <w:rStyle w:val="a4"/>
-        </w:rPr>
-        <w:t>설명</w:t>
-      </w:r>
-      <w:r>
-        <w:t>: 방어용 장비로, 적의 공격을 막아내는 데 사용됩니다. 방패와 함께 사용 시 방어력이 크게 증가합니다.</w:t>
-      </w:r>
-    </w:p>
-    <w:p>
-      <w:pPr>
-        <w:widowControl/>
-        <w:numPr>
-          <w:ilvl w:val="0"/>
-          <w:numId w:val="11"/>
-        </w:numPr>
-        <w:wordWrap/>
-        <w:autoSpaceDE/>
-        <w:autoSpaceDN/>
-        <w:spacing w:before="100" w:beforeAutospacing="1" w:after="100" w:afterAutospacing="1" w:line="240" w:lineRule="auto"/>
-        <w:jc w:val="left"/>
-      </w:pPr>
-      <w:r>
-        <w:rPr>
-          <w:rStyle w:val="a4"/>
-        </w:rPr>
-        <w:t>특성</w:t>
-      </w:r>
-      <w:r>
-        <w:t>:</w:t>
-      </w:r>
-    </w:p>
-    <w:p>
-      <w:pPr>
-        <w:widowControl/>
-        <w:numPr>
-          <w:ilvl w:val="1"/>
-          <w:numId w:val="11"/>
-        </w:numPr>
-        <w:wordWrap/>
-        <w:autoSpaceDE/>
-        <w:autoSpaceDN/>
-        <w:spacing w:before="100" w:beforeAutospacing="1" w:after="100" w:afterAutospacing="1" w:line="240" w:lineRule="auto"/>
-        <w:jc w:val="left"/>
-      </w:pPr>
-      <w:r>
-        <w:rPr>
-          <w:rStyle w:val="a4"/>
-        </w:rPr>
-        <w:t>방어력</w:t>
-      </w:r>
-      <w:r>
-        <w:t>: +8</w:t>
-      </w:r>
-    </w:p>
-    <w:p>
-      <w:pPr>
-        <w:widowControl/>
-        <w:numPr>
-          <w:ilvl w:val="1"/>
-          <w:numId w:val="11"/>
-        </w:numPr>
-        <w:wordWrap/>
-        <w:autoSpaceDE/>
-        <w:autoSpaceDN/>
-        <w:spacing w:before="100" w:beforeAutospacing="1" w:after="100" w:afterAutospacing="1" w:line="240" w:lineRule="auto"/>
-        <w:jc w:val="left"/>
-      </w:pPr>
-      <w:r>
-        <w:rPr>
-          <w:rStyle w:val="a4"/>
-        </w:rPr>
-        <w:t>특수 효과</w:t>
-      </w:r>
-      <w:r>
-        <w:t>: 일정 확률로 적의 공격을 무효화함.</w:t>
-      </w:r>
-    </w:p>
-    <w:p>
-      <w:pPr>
-        <w:pStyle w:val="2"/>
-      </w:pPr>
-      <w:r>
-        <w:lastRenderedPageBreak/>
-        <w:t>오브젝트 정보</w:t>
-      </w:r>
-    </w:p>
-    <w:p>
-      <w:pPr>
-        <w:pStyle w:val="3"/>
-      </w:pPr>
-      <w:r>
-        <w:t xml:space="preserve">1. </w:t>
-      </w:r>
-      <w:r>
-        <w:rPr>
-          <w:rStyle w:val="a4"/>
-          <w:b/>
-          <w:bCs/>
-        </w:rPr>
-        <w:t xml:space="preserve">치유의 </w:t>
-      </w:r>
-      <w:proofErr w:type="spellStart"/>
-      <w:r>
-        <w:rPr>
-          <w:rStyle w:val="a4"/>
-          <w:b/>
-          <w:bCs/>
-        </w:rPr>
-        <w:t>포션</w:t>
-      </w:r>
-      <w:proofErr w:type="spellEnd"/>
-      <w:r>
-        <w:rPr>
-          <w:rStyle w:val="a4"/>
-          <w:b/>
-          <w:bCs/>
-        </w:rPr>
-        <w:t xml:space="preserve"> (Healing Potion)</w:t>
-      </w:r>
-    </w:p>
-    <w:p>
-      <w:pPr>
-        <w:widowControl/>
-        <w:numPr>
-          <w:ilvl w:val="0"/>
-          <w:numId w:val="12"/>
-        </w:numPr>
-        <w:wordWrap/>
-        <w:autoSpaceDE/>
-        <w:autoSpaceDN/>
-        <w:spacing w:before="100" w:beforeAutospacing="1" w:after="100" w:afterAutospacing="1" w:line="240" w:lineRule="auto"/>
-        <w:jc w:val="left"/>
-      </w:pPr>
-      <w:r>
-        <w:rPr>
-          <w:rStyle w:val="a4"/>
-        </w:rPr>
-        <w:t>위치</w:t>
-      </w:r>
-      <w:r>
-        <w:t xml:space="preserve">: 방 중앙, 작은 </w:t>
-      </w:r>
-      <w:proofErr w:type="spellStart"/>
-      <w:r>
-        <w:t>돌더미</w:t>
-      </w:r>
-      <w:proofErr w:type="spellEnd"/>
-      <w:r>
-        <w:t xml:space="preserve"> 사이에 숨겨져 있음.</w:t>
-      </w:r>
-    </w:p>
-    <w:p>
-      <w:pPr>
-        <w:widowControl/>
-        <w:numPr>
-          <w:ilvl w:val="0"/>
-          <w:numId w:val="12"/>
-        </w:numPr>
-        <w:wordWrap/>
-        <w:autoSpaceDE/>
-        <w:autoSpaceDN/>
-        <w:spacing w:before="100" w:beforeAutospacing="1" w:after="100" w:afterAutospacing="1" w:line="240" w:lineRule="auto"/>
-        <w:jc w:val="left"/>
-      </w:pPr>
-      <w:r>
-        <w:rPr>
-          <w:rStyle w:val="a4"/>
-        </w:rPr>
-        <w:t>설명</w:t>
-      </w:r>
-      <w:r>
-        <w:t xml:space="preserve">: 사용 시 즉시 체력을 회복할 수 있는 </w:t>
-      </w:r>
-      <w:proofErr w:type="spellStart"/>
-      <w:r>
-        <w:t>포션</w:t>
-      </w:r>
-      <w:proofErr w:type="spellEnd"/>
-      <w:r>
-        <w:t>. 전투 중 한 번 사용할 수 있습니다.</w:t>
-      </w:r>
-    </w:p>
-    <w:p>
-      <w:pPr>
-        <w:widowControl/>
-        <w:numPr>
-          <w:ilvl w:val="0"/>
-          <w:numId w:val="12"/>
-        </w:numPr>
-        <w:wordWrap/>
-        <w:autoSpaceDE/>
-        <w:autoSpaceDN/>
-        <w:spacing w:before="100" w:beforeAutospacing="1" w:after="100" w:afterAutospacing="1" w:line="240" w:lineRule="auto"/>
-        <w:jc w:val="left"/>
-      </w:pPr>
-      <w:r>
-        <w:rPr>
-          <w:rStyle w:val="a4"/>
-        </w:rPr>
-        <w:t>특성</w:t>
-      </w:r>
-      <w:r>
-        <w:t>:</w:t>
-      </w:r>
-    </w:p>
-    <w:p>
-      <w:pPr>
-        <w:widowControl/>
-        <w:numPr>
-          <w:ilvl w:val="1"/>
-          <w:numId w:val="12"/>
-        </w:numPr>
-        <w:wordWrap/>
-        <w:autoSpaceDE/>
-        <w:autoSpaceDN/>
-        <w:spacing w:before="100" w:beforeAutospacing="1" w:after="100" w:afterAutospacing="1" w:line="240" w:lineRule="auto"/>
-        <w:jc w:val="left"/>
-      </w:pPr>
-      <w:r>
-        <w:rPr>
-          <w:rStyle w:val="a4"/>
-        </w:rPr>
-        <w:t>효과</w:t>
-      </w:r>
-      <w:r>
-        <w:t>: 체력 +20 회복</w:t>
-      </w:r>
-    </w:p>
-    <w:p>
-      <w:pPr>
-        <w:pStyle w:val="3"/>
-      </w:pPr>
-      <w:r>
-        <w:t xml:space="preserve">2. </w:t>
-      </w:r>
-      <w:r>
-        <w:rPr>
-          <w:rStyle w:val="a4"/>
-          <w:b/>
-          <w:bCs/>
-        </w:rPr>
-        <w:t>폭발물 (Explosive Barrel)</w:t>
-      </w:r>
-    </w:p>
-    <w:p>
-      <w:pPr>
-        <w:widowControl/>
-        <w:numPr>
-          <w:ilvl w:val="0"/>
-          <w:numId w:val="13"/>
-        </w:numPr>
-        <w:wordWrap/>
-        <w:autoSpaceDE/>
-        <w:autoSpaceDN/>
-        <w:spacing w:before="100" w:beforeAutospacing="1" w:after="100" w:afterAutospacing="1" w:line="240" w:lineRule="auto"/>
-        <w:jc w:val="left"/>
-      </w:pPr>
-      <w:r>
-        <w:rPr>
-          <w:rStyle w:val="a4"/>
-        </w:rPr>
-        <w:t>위치</w:t>
-      </w:r>
-      <w:r>
-        <w:t>: 동쪽 벽 근처, 반쯤 파묻혀 있음.</w:t>
-      </w:r>
-    </w:p>
-    <w:p>
-      <w:pPr>
-        <w:widowControl/>
-        <w:numPr>
-          <w:ilvl w:val="0"/>
-          <w:numId w:val="13"/>
-        </w:numPr>
-        <w:wordWrap/>
-        <w:autoSpaceDE/>
-        <w:autoSpaceDN/>
-        <w:spacing w:before="100" w:beforeAutospacing="1" w:after="100" w:afterAutospacing="1" w:line="240" w:lineRule="auto"/>
-        <w:jc w:val="left"/>
-      </w:pPr>
-      <w:r>
-        <w:rPr>
-          <w:rStyle w:val="a4"/>
-        </w:rPr>
-        <w:t>설명</w:t>
-      </w:r>
-      <w:r>
-        <w:t xml:space="preserve">: 적을 유인하여 </w:t>
-      </w:r>
-      <w:proofErr w:type="spellStart"/>
-      <w:r>
-        <w:t>폭발시킬</w:t>
-      </w:r>
-      <w:proofErr w:type="spellEnd"/>
-      <w:r>
-        <w:t xml:space="preserve"> 수 있는 통. 터뜨리면 주변의 모든 적에게 큰 피해를 줍니다.</w:t>
-      </w:r>
-    </w:p>
-    <w:p>
-      <w:pPr>
-        <w:widowControl/>
-        <w:numPr>
-          <w:ilvl w:val="0"/>
-          <w:numId w:val="13"/>
-        </w:numPr>
-        <w:wordWrap/>
-        <w:autoSpaceDE/>
-        <w:autoSpaceDN/>
-        <w:spacing w:before="100" w:beforeAutospacing="1" w:after="100" w:afterAutospacing="1" w:line="240" w:lineRule="auto"/>
-        <w:jc w:val="left"/>
-      </w:pPr>
-      <w:r>
-        <w:rPr>
-          <w:rStyle w:val="a4"/>
-        </w:rPr>
-        <w:t>특성</w:t>
-      </w:r>
-      <w:r>
-        <w:t>:</w:t>
-      </w:r>
-    </w:p>
-    <w:p>
-      <w:pPr>
-        <w:widowControl/>
-        <w:numPr>
-          <w:ilvl w:val="1"/>
-          <w:numId w:val="13"/>
-        </w:numPr>
-        <w:wordWrap/>
-        <w:autoSpaceDE/>
-        <w:autoSpaceDN/>
-        <w:spacing w:before="100" w:beforeAutospacing="1" w:after="100" w:afterAutospacing="1" w:line="240" w:lineRule="auto"/>
-        <w:jc w:val="left"/>
-      </w:pPr>
-      <w:r>
-        <w:rPr>
-          <w:rStyle w:val="a4"/>
-        </w:rPr>
-        <w:t>공격력</w:t>
-      </w:r>
-      <w:r>
-        <w:t>: +15 (폭발 시)</w:t>
-      </w:r>
-    </w:p>
-    <w:p>
-      <w:pPr>
-        <w:widowControl/>
-        <w:numPr>
-          <w:ilvl w:val="1"/>
-          <w:numId w:val="13"/>
-        </w:numPr>
-        <w:wordWrap/>
-        <w:autoSpaceDE/>
-        <w:autoSpaceDN/>
-        <w:spacing w:before="100" w:beforeAutospacing="1" w:after="100" w:afterAutospacing="1" w:line="240" w:lineRule="auto"/>
-        <w:jc w:val="left"/>
-      </w:pPr>
-      <w:r>
-        <w:rPr>
-          <w:rStyle w:val="a4"/>
-        </w:rPr>
-        <w:t>범위</w:t>
-      </w:r>
-      <w:r>
-        <w:t>: 주변 10피트</w:t>
-      </w:r>
-    </w:p>
-    <w:p>
-      <w:pPr>
-        <w:pStyle w:val="3"/>
-      </w:pPr>
-      <w:r>
-        <w:t xml:space="preserve">3. </w:t>
-      </w:r>
-      <w:r>
-        <w:rPr>
-          <w:rStyle w:val="a4"/>
-          <w:b/>
-          <w:bCs/>
-        </w:rPr>
-        <w:t>함정 (Trap)</w:t>
-      </w:r>
-    </w:p>
-    <w:p>
-      <w:pPr>
-        <w:widowControl/>
-        <w:numPr>
-          <w:ilvl w:val="0"/>
-          <w:numId w:val="14"/>
-        </w:numPr>
-        <w:wordWrap/>
-        <w:autoSpaceDE/>
-        <w:autoSpaceDN/>
-        <w:spacing w:before="100" w:beforeAutospacing="1" w:after="100" w:afterAutospacing="1" w:line="240" w:lineRule="auto"/>
-        <w:jc w:val="left"/>
-      </w:pPr>
-      <w:r>
-        <w:rPr>
-          <w:rStyle w:val="a4"/>
-        </w:rPr>
-        <w:t>위치</w:t>
-      </w:r>
-      <w:r>
-        <w:t xml:space="preserve">: </w:t>
-      </w:r>
-      <w:proofErr w:type="spellStart"/>
-      <w:r>
-        <w:t>투기장</w:t>
-      </w:r>
-      <w:proofErr w:type="spellEnd"/>
-      <w:r>
-        <w:t xml:space="preserve"> 곳곳에 무작위로 배치되어 있음.</w:t>
-      </w:r>
-    </w:p>
-    <w:p>
-      <w:pPr>
-        <w:widowControl/>
-        <w:numPr>
-          <w:ilvl w:val="0"/>
-          <w:numId w:val="14"/>
-        </w:numPr>
-        <w:wordWrap/>
-        <w:autoSpaceDE/>
-        <w:autoSpaceDN/>
-        <w:spacing w:before="100" w:beforeAutospacing="1" w:after="100" w:afterAutospacing="1" w:line="240" w:lineRule="auto"/>
-        <w:jc w:val="left"/>
-      </w:pPr>
-      <w:r>
-        <w:rPr>
-          <w:rStyle w:val="a4"/>
-        </w:rPr>
-        <w:t>설명</w:t>
-      </w:r>
-      <w:r>
-        <w:t>: 밟으면 발동되는 함정. 적이 함정을 밟으면 이동 불가 상태가 되며 피해를 입습니다.</w:t>
-      </w:r>
-    </w:p>
-    <w:p>
-      <w:pPr>
-        <w:widowControl/>
-        <w:numPr>
-          <w:ilvl w:val="0"/>
-          <w:numId w:val="14"/>
-        </w:numPr>
-        <w:wordWrap/>
-        <w:autoSpaceDE/>
-        <w:autoSpaceDN/>
-        <w:spacing w:before="100" w:beforeAutospacing="1" w:after="100" w:afterAutospacing="1" w:line="240" w:lineRule="auto"/>
-        <w:jc w:val="left"/>
-      </w:pPr>
-      <w:r>
-        <w:rPr>
-          <w:rStyle w:val="a4"/>
-        </w:rPr>
-        <w:t>특성</w:t>
-      </w:r>
-      <w:r>
-        <w:t>:</w:t>
-      </w:r>
-    </w:p>
-    <w:p>
-      <w:pPr>
-        <w:widowControl/>
-        <w:numPr>
-          <w:ilvl w:val="1"/>
-          <w:numId w:val="14"/>
-        </w:numPr>
-        <w:wordWrap/>
-        <w:autoSpaceDE/>
-        <w:autoSpaceDN/>
-        <w:spacing w:before="100" w:beforeAutospacing="1" w:after="100" w:afterAutospacing="1" w:line="240" w:lineRule="auto"/>
-        <w:jc w:val="left"/>
-      </w:pPr>
-      <w:r>
-        <w:rPr>
-          <w:rStyle w:val="a4"/>
-        </w:rPr>
-        <w:t>공격력</w:t>
-      </w:r>
-      <w:r>
-        <w:t>: +5</w:t>
-      </w:r>
-    </w:p>
-    <w:p>
-      <w:pPr>
-        <w:widowControl/>
-        <w:numPr>
-          <w:ilvl w:val="1"/>
-          <w:numId w:val="14"/>
-        </w:numPr>
-        <w:wordWrap/>
-        <w:autoSpaceDE/>
-        <w:autoSpaceDN/>
-        <w:spacing w:before="100" w:beforeAutospacing="1" w:after="100" w:afterAutospacing="1" w:line="240" w:lineRule="auto"/>
-        <w:jc w:val="left"/>
-      </w:pPr>
-      <w:r>
-        <w:rPr>
-          <w:rStyle w:val="a4"/>
-        </w:rPr>
-        <w:t>특수 효과</w:t>
-      </w:r>
-      <w:r>
-        <w:t>: 적 이동 불가 (2턴)</w:t>
-      </w:r>
-    </w:p>
-    <w:p>
-      <w:pPr>
-        <w:pStyle w:val="3"/>
-      </w:pPr>
-      <w:r>
-        <w:t xml:space="preserve">4. </w:t>
-      </w:r>
-      <w:r>
-        <w:rPr>
-          <w:rStyle w:val="a4"/>
-          <w:b/>
-          <w:bCs/>
-        </w:rPr>
-        <w:t>마법의 두루마리 (Magic Scroll)</w:t>
-      </w:r>
-    </w:p>
-    <w:p>
-      <w:pPr>
-        <w:widowControl/>
-        <w:numPr>
-          <w:ilvl w:val="0"/>
-          <w:numId w:val="15"/>
-        </w:numPr>
-        <w:wordWrap/>
-        <w:autoSpaceDE/>
-        <w:autoSpaceDN/>
-        <w:spacing w:before="100" w:beforeAutospacing="1" w:after="100" w:afterAutospacing="1" w:line="240" w:lineRule="auto"/>
-        <w:jc w:val="left"/>
-      </w:pPr>
-      <w:r>
-        <w:rPr>
-          <w:rStyle w:val="a4"/>
-        </w:rPr>
-        <w:t>위치</w:t>
-      </w:r>
-      <w:r>
-        <w:t>: 남서쪽 모서리, 모래 속에 반쯤 묻혀 있음.</w:t>
-      </w:r>
-    </w:p>
-    <w:p>
-      <w:pPr>
-        <w:widowControl/>
-        <w:numPr>
-          <w:ilvl w:val="0"/>
-          <w:numId w:val="15"/>
-        </w:numPr>
-        <w:wordWrap/>
-        <w:autoSpaceDE/>
-        <w:autoSpaceDN/>
-        <w:spacing w:before="100" w:beforeAutospacing="1" w:after="100" w:afterAutospacing="1" w:line="240" w:lineRule="auto"/>
-        <w:jc w:val="left"/>
-      </w:pPr>
-      <w:r>
-        <w:rPr>
-          <w:rStyle w:val="a4"/>
-        </w:rPr>
-        <w:t>설명</w:t>
-      </w:r>
-      <w:r>
-        <w:t>: 사용 시 다양한 마법 효과를 발동할 수 있는 두루마리. 공격, 방어, 치유 등 여러 효과가 있습니다.</w:t>
-      </w:r>
-    </w:p>
-    <w:p>
-      <w:pPr>
-        <w:widowControl/>
-        <w:numPr>
-          <w:ilvl w:val="0"/>
-          <w:numId w:val="15"/>
-        </w:numPr>
-        <w:wordWrap/>
-        <w:autoSpaceDE/>
-        <w:autoSpaceDN/>
-        <w:spacing w:before="100" w:beforeAutospacing="1" w:after="100" w:afterAutospacing="1" w:line="240" w:lineRule="auto"/>
-        <w:jc w:val="left"/>
-      </w:pPr>
-      <w:r>
-        <w:rPr>
-          <w:rStyle w:val="a4"/>
-        </w:rPr>
-        <w:t>특성</w:t>
-      </w:r>
-      <w:r>
-        <w:t>:</w:t>
-      </w:r>
-    </w:p>
-    <w:p>
-      <w:pPr>
-        <w:widowControl/>
-        <w:numPr>
-          <w:ilvl w:val="1"/>
-          <w:numId w:val="15"/>
-        </w:numPr>
-        <w:wordWrap/>
-        <w:autoSpaceDE/>
-        <w:autoSpaceDN/>
-        <w:spacing w:before="100" w:beforeAutospacing="1" w:after="100" w:afterAutospacing="1" w:line="240" w:lineRule="auto"/>
-        <w:jc w:val="left"/>
-      </w:pPr>
-      <w:r>
-        <w:rPr>
-          <w:rStyle w:val="a4"/>
-        </w:rPr>
-        <w:t>효과</w:t>
-      </w:r>
-      <w:r>
-        <w:t>: 사용 시 랜덤 마법 발동 (</w:t>
-      </w:r>
-      <w:proofErr w:type="spellStart"/>
-      <w:r>
-        <w:t>화염구</w:t>
-      </w:r>
-      <w:proofErr w:type="spellEnd"/>
-      <w:r>
-        <w:t>, 보호막, 치유 등)</w:t>
-      </w:r>
-    </w:p>
-    <w:p>
-      <w:pPr>
-        <w:pStyle w:val="3"/>
-      </w:pPr>
-      <w:r>
-        <w:t xml:space="preserve">5. </w:t>
-      </w:r>
-      <w:r>
-        <w:rPr>
-          <w:rStyle w:val="a4"/>
-          <w:b/>
-          <w:bCs/>
-        </w:rPr>
-        <w:t>전투 깃발 (Battle Standard)</w:t>
-      </w:r>
-    </w:p>
-    <w:p>
-      <w:pPr>
-        <w:widowControl/>
-        <w:numPr>
-          <w:ilvl w:val="0"/>
-          <w:numId w:val="16"/>
-        </w:numPr>
-        <w:wordWrap/>
-        <w:autoSpaceDE/>
-        <w:autoSpaceDN/>
-        <w:spacing w:before="100" w:beforeAutospacing="1" w:after="100" w:afterAutospacing="1" w:line="240" w:lineRule="auto"/>
-        <w:jc w:val="left"/>
-      </w:pPr>
-      <w:r>
-        <w:rPr>
-          <w:rStyle w:val="a4"/>
-        </w:rPr>
-        <w:t>위치</w:t>
-      </w:r>
-      <w:r>
-        <w:t>: 방 중앙, 승리의 깃발 바로 옆에 세워져 있음.</w:t>
-      </w:r>
-    </w:p>
-    <w:p>
-      <w:pPr>
-        <w:widowControl/>
-        <w:numPr>
-          <w:ilvl w:val="0"/>
-          <w:numId w:val="16"/>
-        </w:numPr>
-        <w:wordWrap/>
-        <w:autoSpaceDE/>
-        <w:autoSpaceDN/>
-        <w:spacing w:before="100" w:beforeAutospacing="1" w:after="100" w:afterAutospacing="1" w:line="240" w:lineRule="auto"/>
-        <w:jc w:val="left"/>
-      </w:pPr>
-      <w:r>
-        <w:rPr>
-          <w:rStyle w:val="a4"/>
-        </w:rPr>
-        <w:t>설명</w:t>
-      </w:r>
-      <w:r>
-        <w:t>: 들고 있으면 전투력이 증가하는 깃발. 팀 전체에 긍정적인 효과를 줍니다.</w:t>
-      </w:r>
-    </w:p>
-    <w:p>
-      <w:pPr>
-        <w:widowControl/>
-        <w:numPr>
-          <w:ilvl w:val="0"/>
-          <w:numId w:val="16"/>
-        </w:numPr>
-        <w:wordWrap/>
-        <w:autoSpaceDE/>
-        <w:autoSpaceDN/>
-        <w:spacing w:before="100" w:beforeAutospacing="1" w:after="100" w:afterAutospacing="1" w:line="240" w:lineRule="auto"/>
-        <w:jc w:val="left"/>
-      </w:pPr>
-      <w:r>
-        <w:rPr>
-          <w:rStyle w:val="a4"/>
-        </w:rPr>
-        <w:t>특성</w:t>
-      </w:r>
-      <w:r>
-        <w:t>:</w:t>
-      </w:r>
-    </w:p>
-    <w:p>
-      <w:pPr>
-        <w:widowControl/>
-        <w:numPr>
-          <w:ilvl w:val="1"/>
-          <w:numId w:val="16"/>
-        </w:numPr>
-        <w:wordWrap/>
-        <w:autoSpaceDE/>
-        <w:autoSpaceDN/>
-        <w:spacing w:before="100" w:beforeAutospacing="1" w:after="100" w:afterAutospacing="1" w:line="240" w:lineRule="auto"/>
-        <w:jc w:val="left"/>
-      </w:pPr>
-      <w:r>
-        <w:rPr>
-          <w:rStyle w:val="a4"/>
-        </w:rPr>
-        <w:t>효과</w:t>
-      </w:r>
-      <w:r>
-        <w:t>: 공격력 +2, 방어력 +2 (들고 있는 동안)</w:t>
-      </w:r>
-    </w:p>
-    <w:p/>
     <w:sectPr>
       <w:pgSz w:w="11906" w:h="16838"/>
       <w:pgMar w:top="1701" w:right="1440" w:bottom="1440" w:left="1440" w:header="851" w:footer="992" w:gutter="0"/>
@@ -3811,6 +2364,155 @@
     </w:lvl>
   </w:abstractNum>
   <w:abstractNum w:abstractNumId="6" w15:restartNumberingAfterBreak="0">
+    <w:nsid w:val="459062EA"/>
+    <w:multiLevelType w:val="multilevel"/>
+    <w:tmpl w:val="D6F887B4"/>
+    <w:lvl w:ilvl="0">
+      <w:start w:val="1"/>
+      <w:numFmt w:val="bullet"/>
+      <w:lvlText w:val=""/>
+      <w:lvlJc w:val="left"/>
+      <w:pPr>
+        <w:tabs>
+          <w:tab w:val="num" w:pos="720"/>
+        </w:tabs>
+        <w:ind w:left="720" w:hanging="360"/>
+      </w:pPr>
+      <w:rPr>
+        <w:rFonts w:ascii="Symbol" w:hAnsi="Symbol" w:hint="default"/>
+        <w:sz w:val="20"/>
+      </w:rPr>
+    </w:lvl>
+    <w:lvl w:ilvl="1" w:tentative="1">
+      <w:start w:val="1"/>
+      <w:numFmt w:val="bullet"/>
+      <w:lvlText w:val="o"/>
+      <w:lvlJc w:val="left"/>
+      <w:pPr>
+        <w:tabs>
+          <w:tab w:val="num" w:pos="1440"/>
+        </w:tabs>
+        <w:ind w:left="1440" w:hanging="360"/>
+      </w:pPr>
+      <w:rPr>
+        <w:rFonts w:ascii="Courier New" w:hAnsi="Courier New" w:hint="default"/>
+        <w:sz w:val="20"/>
+      </w:rPr>
+    </w:lvl>
+    <w:lvl w:ilvl="2" w:tentative="1">
+      <w:start w:val="1"/>
+      <w:numFmt w:val="bullet"/>
+      <w:lvlText w:val=""/>
+      <w:lvlJc w:val="left"/>
+      <w:pPr>
+        <w:tabs>
+          <w:tab w:val="num" w:pos="2160"/>
+        </w:tabs>
+        <w:ind w:left="2160" w:hanging="360"/>
+      </w:pPr>
+      <w:rPr>
+        <w:rFonts w:ascii="Wingdings" w:hAnsi="Wingdings" w:hint="default"/>
+        <w:sz w:val="20"/>
+      </w:rPr>
+    </w:lvl>
+    <w:lvl w:ilvl="3" w:tentative="1">
+      <w:start w:val="1"/>
+      <w:numFmt w:val="bullet"/>
+      <w:lvlText w:val=""/>
+      <w:lvlJc w:val="left"/>
+      <w:pPr>
+        <w:tabs>
+          <w:tab w:val="num" w:pos="2880"/>
+        </w:tabs>
+        <w:ind w:left="2880" w:hanging="360"/>
+      </w:pPr>
+      <w:rPr>
+        <w:rFonts w:ascii="Wingdings" w:hAnsi="Wingdings" w:hint="default"/>
+        <w:sz w:val="20"/>
+      </w:rPr>
+    </w:lvl>
+    <w:lvl w:ilvl="4" w:tentative="1">
+      <w:start w:val="1"/>
+      <w:numFmt w:val="bullet"/>
+      <w:lvlText w:val=""/>
+      <w:lvlJc w:val="left"/>
+      <w:pPr>
+        <w:tabs>
+          <w:tab w:val="num" w:pos="3600"/>
+        </w:tabs>
+        <w:ind w:left="3600" w:hanging="360"/>
+      </w:pPr>
+      <w:rPr>
+        <w:rFonts w:ascii="Wingdings" w:hAnsi="Wingdings" w:hint="default"/>
+        <w:sz w:val="20"/>
+      </w:rPr>
+    </w:lvl>
+    <w:lvl w:ilvl="5" w:tentative="1">
+      <w:start w:val="1"/>
+      <w:numFmt w:val="bullet"/>
+      <w:lvlText w:val=""/>
+      <w:lvlJc w:val="left"/>
+      <w:pPr>
+        <w:tabs>
+          <w:tab w:val="num" w:pos="4320"/>
+        </w:tabs>
+        <w:ind w:left="4320" w:hanging="360"/>
+      </w:pPr>
+      <w:rPr>
+        <w:rFonts w:ascii="Wingdings" w:hAnsi="Wingdings" w:hint="default"/>
+        <w:sz w:val="20"/>
+      </w:rPr>
+    </w:lvl>
+    <w:lvl w:ilvl="6" w:tentative="1">
+      <w:start w:val="1"/>
+      <w:numFmt w:val="bullet"/>
+      <w:lvlText w:val=""/>
+      <w:lvlJc w:val="left"/>
+      <w:pPr>
+        <w:tabs>
+          <w:tab w:val="num" w:pos="5040"/>
+        </w:tabs>
+        <w:ind w:left="5040" w:hanging="360"/>
+      </w:pPr>
+      <w:rPr>
+        <w:rFonts w:ascii="Wingdings" w:hAnsi="Wingdings" w:hint="default"/>
+        <w:sz w:val="20"/>
+      </w:rPr>
+    </w:lvl>
+    <w:lvl w:ilvl="7" w:tentative="1">
+      <w:start w:val="1"/>
+      <w:numFmt w:val="bullet"/>
+      <w:lvlText w:val=""/>
+      <w:lvlJc w:val="left"/>
+      <w:pPr>
+        <w:tabs>
+          <w:tab w:val="num" w:pos="5760"/>
+        </w:tabs>
+        <w:ind w:left="5760" w:hanging="360"/>
+      </w:pPr>
+      <w:rPr>
+        <w:rFonts w:ascii="Wingdings" w:hAnsi="Wingdings" w:hint="default"/>
+        <w:sz w:val="20"/>
+      </w:rPr>
+    </w:lvl>
+    <w:lvl w:ilvl="8" w:tentative="1">
+      <w:start w:val="1"/>
+      <w:numFmt w:val="bullet"/>
+      <w:lvlText w:val=""/>
+      <w:lvlJc w:val="left"/>
+      <w:pPr>
+        <w:tabs>
+          <w:tab w:val="num" w:pos="6480"/>
+        </w:tabs>
+        <w:ind w:left="6480" w:hanging="360"/>
+      </w:pPr>
+      <w:rPr>
+        <w:rFonts w:ascii="Wingdings" w:hAnsi="Wingdings" w:hint="default"/>
+        <w:sz w:val="20"/>
+      </w:rPr>
+    </w:lvl>
+  </w:abstractNum>
+  <w:abstractNum w:abstractNumId="7" w15:restartNumberingAfterBreak="0">
     <w:nsid w:val="46E74503"/>
     <w:multiLevelType w:val="multilevel"/>
     <w:tmpl w:val="92E0377E"/>
@@ -3959,7 +2661,7 @@
       </w:rPr>
     </w:lvl>
   </w:abstractNum>
-  <w:abstractNum w:abstractNumId="7" w15:restartNumberingAfterBreak="0">
+  <w:abstractNum w:abstractNumId="8" w15:restartNumberingAfterBreak="0">
     <w:nsid w:val="53871CC3"/>
     <w:multiLevelType w:val="multilevel"/>
     <w:tmpl w:val="2EEEB5DE"/>
@@ -4108,7 +2810,7 @@
       </w:rPr>
     </w:lvl>
   </w:abstractNum>
-  <w:abstractNum w:abstractNumId="8" w15:restartNumberingAfterBreak="0">
+  <w:abstractNum w:abstractNumId="9" w15:restartNumberingAfterBreak="0">
     <w:nsid w:val="59BC5A81"/>
     <w:multiLevelType w:val="multilevel"/>
     <w:tmpl w:val="AB4C2B9C"/>
@@ -4257,7 +2959,7 @@
       </w:rPr>
     </w:lvl>
   </w:abstractNum>
-  <w:abstractNum w:abstractNumId="9" w15:restartNumberingAfterBreak="0">
+  <w:abstractNum w:abstractNumId="10" w15:restartNumberingAfterBreak="0">
     <w:nsid w:val="5D3C0640"/>
     <w:multiLevelType w:val="multilevel"/>
     <w:tmpl w:val="D066921C"/>
@@ -4406,7 +3108,156 @@
       </w:rPr>
     </w:lvl>
   </w:abstractNum>
-  <w:abstractNum w:abstractNumId="10" w15:restartNumberingAfterBreak="0">
+  <w:abstractNum w:abstractNumId="11" w15:restartNumberingAfterBreak="0">
+    <w:nsid w:val="5D817B1A"/>
+    <w:multiLevelType w:val="multilevel"/>
+    <w:tmpl w:val="CD98C1E4"/>
+    <w:lvl w:ilvl="0">
+      <w:start w:val="1"/>
+      <w:numFmt w:val="bullet"/>
+      <w:lvlText w:val=""/>
+      <w:lvlJc w:val="left"/>
+      <w:pPr>
+        <w:tabs>
+          <w:tab w:val="num" w:pos="720"/>
+        </w:tabs>
+        <w:ind w:left="720" w:hanging="360"/>
+      </w:pPr>
+      <w:rPr>
+        <w:rFonts w:ascii="Symbol" w:hAnsi="Symbol" w:hint="default"/>
+        <w:sz w:val="20"/>
+      </w:rPr>
+    </w:lvl>
+    <w:lvl w:ilvl="1" w:tentative="1">
+      <w:start w:val="1"/>
+      <w:numFmt w:val="bullet"/>
+      <w:lvlText w:val="o"/>
+      <w:lvlJc w:val="left"/>
+      <w:pPr>
+        <w:tabs>
+          <w:tab w:val="num" w:pos="1440"/>
+        </w:tabs>
+        <w:ind w:left="1440" w:hanging="360"/>
+      </w:pPr>
+      <w:rPr>
+        <w:rFonts w:ascii="Courier New" w:hAnsi="Courier New" w:hint="default"/>
+        <w:sz w:val="20"/>
+      </w:rPr>
+    </w:lvl>
+    <w:lvl w:ilvl="2" w:tentative="1">
+      <w:start w:val="1"/>
+      <w:numFmt w:val="bullet"/>
+      <w:lvlText w:val=""/>
+      <w:lvlJc w:val="left"/>
+      <w:pPr>
+        <w:tabs>
+          <w:tab w:val="num" w:pos="2160"/>
+        </w:tabs>
+        <w:ind w:left="2160" w:hanging="360"/>
+      </w:pPr>
+      <w:rPr>
+        <w:rFonts w:ascii="Wingdings" w:hAnsi="Wingdings" w:hint="default"/>
+        <w:sz w:val="20"/>
+      </w:rPr>
+    </w:lvl>
+    <w:lvl w:ilvl="3" w:tentative="1">
+      <w:start w:val="1"/>
+      <w:numFmt w:val="bullet"/>
+      <w:lvlText w:val=""/>
+      <w:lvlJc w:val="left"/>
+      <w:pPr>
+        <w:tabs>
+          <w:tab w:val="num" w:pos="2880"/>
+        </w:tabs>
+        <w:ind w:left="2880" w:hanging="360"/>
+      </w:pPr>
+      <w:rPr>
+        <w:rFonts w:ascii="Wingdings" w:hAnsi="Wingdings" w:hint="default"/>
+        <w:sz w:val="20"/>
+      </w:rPr>
+    </w:lvl>
+    <w:lvl w:ilvl="4" w:tentative="1">
+      <w:start w:val="1"/>
+      <w:numFmt w:val="bullet"/>
+      <w:lvlText w:val=""/>
+      <w:lvlJc w:val="left"/>
+      <w:pPr>
+        <w:tabs>
+          <w:tab w:val="num" w:pos="3600"/>
+        </w:tabs>
+        <w:ind w:left="3600" w:hanging="360"/>
+      </w:pPr>
+      <w:rPr>
+        <w:rFonts w:ascii="Wingdings" w:hAnsi="Wingdings" w:hint="default"/>
+        <w:sz w:val="20"/>
+      </w:rPr>
+    </w:lvl>
+    <w:lvl w:ilvl="5" w:tentative="1">
+      <w:start w:val="1"/>
+      <w:numFmt w:val="bullet"/>
+      <w:lvlText w:val=""/>
+      <w:lvlJc w:val="left"/>
+      <w:pPr>
+        <w:tabs>
+          <w:tab w:val="num" w:pos="4320"/>
+        </w:tabs>
+        <w:ind w:left="4320" w:hanging="360"/>
+      </w:pPr>
+      <w:rPr>
+        <w:rFonts w:ascii="Wingdings" w:hAnsi="Wingdings" w:hint="default"/>
+        <w:sz w:val="20"/>
+      </w:rPr>
+    </w:lvl>
+    <w:lvl w:ilvl="6" w:tentative="1">
+      <w:start w:val="1"/>
+      <w:numFmt w:val="bullet"/>
+      <w:lvlText w:val=""/>
+      <w:lvlJc w:val="left"/>
+      <w:pPr>
+        <w:tabs>
+          <w:tab w:val="num" w:pos="5040"/>
+        </w:tabs>
+        <w:ind w:left="5040" w:hanging="360"/>
+      </w:pPr>
+      <w:rPr>
+        <w:rFonts w:ascii="Wingdings" w:hAnsi="Wingdings" w:hint="default"/>
+        <w:sz w:val="20"/>
+      </w:rPr>
+    </w:lvl>
+    <w:lvl w:ilvl="7" w:tentative="1">
+      <w:start w:val="1"/>
+      <w:numFmt w:val="bullet"/>
+      <w:lvlText w:val=""/>
+      <w:lvlJc w:val="left"/>
+      <w:pPr>
+        <w:tabs>
+          <w:tab w:val="num" w:pos="5760"/>
+        </w:tabs>
+        <w:ind w:left="5760" w:hanging="360"/>
+      </w:pPr>
+      <w:rPr>
+        <w:rFonts w:ascii="Wingdings" w:hAnsi="Wingdings" w:hint="default"/>
+        <w:sz w:val="20"/>
+      </w:rPr>
+    </w:lvl>
+    <w:lvl w:ilvl="8" w:tentative="1">
+      <w:start w:val="1"/>
+      <w:numFmt w:val="bullet"/>
+      <w:lvlText w:val=""/>
+      <w:lvlJc w:val="left"/>
+      <w:pPr>
+        <w:tabs>
+          <w:tab w:val="num" w:pos="6480"/>
+        </w:tabs>
+        <w:ind w:left="6480" w:hanging="360"/>
+      </w:pPr>
+      <w:rPr>
+        <w:rFonts w:ascii="Wingdings" w:hAnsi="Wingdings" w:hint="default"/>
+        <w:sz w:val="20"/>
+      </w:rPr>
+    </w:lvl>
+  </w:abstractNum>
+  <w:abstractNum w:abstractNumId="12" w15:restartNumberingAfterBreak="0">
     <w:nsid w:val="647070A7"/>
     <w:multiLevelType w:val="multilevel"/>
     <w:tmpl w:val="2AE87136"/>
@@ -4555,7 +3406,7 @@
       </w:rPr>
     </w:lvl>
   </w:abstractNum>
-  <w:abstractNum w:abstractNumId="11" w15:restartNumberingAfterBreak="0">
+  <w:abstractNum w:abstractNumId="13" w15:restartNumberingAfterBreak="0">
     <w:nsid w:val="6AB97ED2"/>
     <w:multiLevelType w:val="multilevel"/>
     <w:tmpl w:val="3C1A2D70"/>
@@ -4704,7 +3555,7 @@
       </w:rPr>
     </w:lvl>
   </w:abstractNum>
-  <w:abstractNum w:abstractNumId="12" w15:restartNumberingAfterBreak="0">
+  <w:abstractNum w:abstractNumId="14" w15:restartNumberingAfterBreak="0">
     <w:nsid w:val="6C216CE8"/>
     <w:multiLevelType w:val="multilevel"/>
     <w:tmpl w:val="951E1AFE"/>
@@ -4853,7 +3704,7 @@
       </w:rPr>
     </w:lvl>
   </w:abstractNum>
-  <w:abstractNum w:abstractNumId="13" w15:restartNumberingAfterBreak="0">
+  <w:abstractNum w:abstractNumId="15" w15:restartNumberingAfterBreak="0">
     <w:nsid w:val="6F6262F2"/>
     <w:multiLevelType w:val="multilevel"/>
     <w:tmpl w:val="5AA4CE46"/>
@@ -5002,7 +3853,7 @@
       </w:rPr>
     </w:lvl>
   </w:abstractNum>
-  <w:abstractNum w:abstractNumId="14" w15:restartNumberingAfterBreak="0">
+  <w:abstractNum w:abstractNumId="16" w15:restartNumberingAfterBreak="0">
     <w:nsid w:val="7A044046"/>
     <w:multiLevelType w:val="multilevel"/>
     <w:tmpl w:val="1F50A6F2"/>
@@ -5115,7 +3966,7 @@
       </w:pPr>
     </w:lvl>
   </w:abstractNum>
-  <w:abstractNum w:abstractNumId="15" w15:restartNumberingAfterBreak="0">
+  <w:abstractNum w:abstractNumId="17" w15:restartNumberingAfterBreak="0">
     <w:nsid w:val="7EC055C0"/>
     <w:multiLevelType w:val="multilevel"/>
     <w:tmpl w:val="F9C82778"/>
@@ -5265,25 +4116,25 @@
     </w:lvl>
   </w:abstractNum>
   <w:num w:numId="1">
+    <w:abstractNumId w:val="15"/>
+  </w:num>
+  <w:num w:numId="2">
     <w:abstractNumId w:val="13"/>
   </w:num>
-  <w:num w:numId="2">
-    <w:abstractNumId w:val="11"/>
-  </w:num>
   <w:num w:numId="3">
-    <w:abstractNumId w:val="7"/>
+    <w:abstractNumId w:val="8"/>
   </w:num>
   <w:num w:numId="4">
-    <w:abstractNumId w:val="9"/>
+    <w:abstractNumId w:val="10"/>
   </w:num>
   <w:num w:numId="5">
-    <w:abstractNumId w:val="12"/>
+    <w:abstractNumId w:val="14"/>
   </w:num>
   <w:num w:numId="6">
-    <w:abstractNumId w:val="14"/>
+    <w:abstractNumId w:val="16"/>
   </w:num>
   <w:num w:numId="7">
-    <w:abstractNumId w:val="15"/>
+    <w:abstractNumId w:val="17"/>
   </w:num>
   <w:num w:numId="8">
     <w:abstractNumId w:val="4"/>
@@ -5295,22 +4146,28 @@
     <w:abstractNumId w:val="2"/>
   </w:num>
   <w:num w:numId="11">
-    <w:abstractNumId w:val="10"/>
+    <w:abstractNumId w:val="12"/>
   </w:num>
   <w:num w:numId="12">
-    <w:abstractNumId w:val="6"/>
+    <w:abstractNumId w:val="7"/>
   </w:num>
   <w:num w:numId="13">
     <w:abstractNumId w:val="1"/>
   </w:num>
   <w:num w:numId="14">
-    <w:abstractNumId w:val="8"/>
+    <w:abstractNumId w:val="9"/>
   </w:num>
   <w:num w:numId="15">
     <w:abstractNumId w:val="3"/>
   </w:num>
   <w:num w:numId="16">
     <w:abstractNumId w:val="5"/>
+  </w:num>
+  <w:num w:numId="17">
+    <w:abstractNumId w:val="11"/>
+  </w:num>
+  <w:num w:numId="18">
+    <w:abstractNumId w:val="6"/>
   </w:num>
 </w:numbering>
 </file>
@@ -5900,6 +4757,16 @@
       <w:bCs/>
     </w:rPr>
   </w:style>
+  <w:style w:type="paragraph" w:styleId="a5">
+    <w:name w:val="List Paragraph"/>
+    <w:basedOn w:val="a"/>
+    <w:uiPriority w:val="34"/>
+    <w:qFormat/>
+    <w:rsid w:val="00413D07"/>
+    <w:pPr>
+      <w:ind w:leftChars="400" w:left="800"/>
+    </w:pPr>
+  </w:style>
 </w:styles>
 </file>
 

</xml_diff>

<commit_message>
edit the background and test2
</commit_message>
<xml_diff>
--- a/background.docx
+++ b/background.docx
@@ -607,15 +607,7 @@
         <w:rPr>
           <w:rStyle w:val="a4"/>
         </w:rPr>
-        <w:t>약점</w:t>
-      </w:r>
-      <w:bookmarkStart w:id="0" w:name="_GoBack"/>
-      <w:bookmarkEnd w:id="0"/>
-      <w:r>
-        <w:rPr>
-          <w:rStyle w:val="a4"/>
-        </w:rPr>
-        <w:t>:</w:t>
+        <w:t>약점:</w:t>
       </w:r>
       <w:r>
         <w:t xml:space="preserve"> 인간 전사는 전투 경험이 부족하여 공격과 방어 모두 미숙합니다. 그의 움직임을 예측하고 공격의 빈틈을 노리면 쉽게 제압할 수 있습니다. 특히, 빠르고 민첩한 적에게는 쉽게 압도당할 수 있으며, 복잡한 전술이나 전략에 쉽게 말려들 수 있습니다.</w:t>
@@ -760,6 +752,8 @@
         <w:jc w:val="left"/>
         <w:rPr>
           <w:rFonts w:asciiTheme="majorHAnsi" w:eastAsiaTheme="majorHAnsi" w:hAnsiTheme="majorHAnsi" w:cs="굴림"/>
+          <w:b/>
+          <w:bCs/>
           <w:kern w:val="0"/>
           <w:szCs w:val="24"/>
         </w:rPr>
@@ -773,15 +767,7 @@
           <w:szCs w:val="24"/>
         </w:rPr>
         <w:lastRenderedPageBreak/>
-        <w:t>수량:</w:t>
-      </w:r>
-      <w:r>
-        <w:rPr>
-          <w:rFonts w:asciiTheme="majorHAnsi" w:eastAsiaTheme="majorHAnsi" w:hAnsiTheme="majorHAnsi" w:cs="굴림"/>
-          <w:kern w:val="0"/>
-          <w:szCs w:val="24"/>
-        </w:rPr>
-        <w:t xml:space="preserve"> 1체</w:t>
+        <w:t>수량: 1체</w:t>
       </w:r>
     </w:p>
     <w:p>
@@ -798,32 +784,26 @@
         <w:jc w:val="left"/>
         <w:rPr>
           <w:rFonts w:asciiTheme="majorHAnsi" w:eastAsiaTheme="majorHAnsi" w:hAnsiTheme="majorHAnsi" w:cs="굴림"/>
-          <w:kern w:val="0"/>
-          <w:szCs w:val="24"/>
-        </w:rPr>
-      </w:pPr>
-      <w:r>
-        <w:rPr>
-          <w:rFonts w:asciiTheme="majorHAnsi" w:eastAsiaTheme="majorHAnsi" w:hAnsiTheme="majorHAnsi" w:cs="굴림"/>
-          <w:b/>
-          <w:bCs/>
-          <w:kern w:val="0"/>
-          <w:szCs w:val="24"/>
-        </w:rPr>
-        <w:t>설명:</w:t>
-      </w:r>
-      <w:r>
-        <w:rPr>
-          <w:rFonts w:asciiTheme="majorHAnsi" w:eastAsiaTheme="majorHAnsi" w:hAnsiTheme="majorHAnsi" w:cs="굴림"/>
-          <w:kern w:val="0"/>
-          <w:szCs w:val="24"/>
-        </w:rPr>
-        <w:t xml:space="preserve"> </w:t>
+          <w:bCs/>
+          <w:kern w:val="0"/>
+          <w:szCs w:val="24"/>
+        </w:rPr>
+      </w:pPr>
+      <w:r>
+        <w:rPr>
+          <w:rFonts w:asciiTheme="majorHAnsi" w:eastAsiaTheme="majorHAnsi" w:hAnsiTheme="majorHAnsi" w:cs="굴림"/>
+          <w:b/>
+          <w:bCs/>
+          <w:kern w:val="0"/>
+          <w:szCs w:val="24"/>
+        </w:rPr>
+        <w:t xml:space="preserve">설명: </w:t>
       </w:r>
       <w:proofErr w:type="spellStart"/>
       <w:r>
         <w:rPr>
           <w:rFonts w:asciiTheme="majorHAnsi" w:eastAsiaTheme="majorHAnsi" w:hAnsiTheme="majorHAnsi" w:cs="굴림"/>
+          <w:bCs/>
           <w:kern w:val="0"/>
           <w:szCs w:val="24"/>
         </w:rPr>
@@ -833,6 +813,7 @@
       <w:r>
         <w:rPr>
           <w:rFonts w:asciiTheme="majorHAnsi" w:eastAsiaTheme="majorHAnsi" w:hAnsiTheme="majorHAnsi" w:cs="굴림"/>
+          <w:bCs/>
           <w:kern w:val="0"/>
           <w:szCs w:val="24"/>
         </w:rPr>
@@ -842,6 +823,7 @@
       <w:r>
         <w:rPr>
           <w:rFonts w:asciiTheme="majorHAnsi" w:eastAsiaTheme="majorHAnsi" w:hAnsiTheme="majorHAnsi" w:cs="굴림"/>
+          <w:bCs/>
           <w:kern w:val="0"/>
           <w:szCs w:val="24"/>
         </w:rPr>
@@ -851,34 +833,11 @@
       <w:r>
         <w:rPr>
           <w:rFonts w:asciiTheme="majorHAnsi" w:eastAsiaTheme="majorHAnsi" w:hAnsiTheme="majorHAnsi" w:cs="굴림"/>
-          <w:kern w:val="0"/>
-          <w:szCs w:val="24"/>
-        </w:rPr>
-        <w:t xml:space="preserve"> 지도자입니다. 단독으로 행동하며, 엄청난 힘과 전략적 사고로 적을 압도합니다. 그의 존재만으로도 전장의 분위기를 바꿀 수 있으며, 주변의 약한 존재들은 그의 위엄 앞에 두려워 </w:t>
-      </w:r>
-      <w:r>
-        <w:rPr>
-          <w:rFonts w:asciiTheme="majorHAnsi" w:eastAsiaTheme="majorHAnsi" w:hAnsiTheme="majorHAnsi" w:cs="굴림" w:hint="eastAsia"/>
-          <w:kern w:val="0"/>
-          <w:szCs w:val="24"/>
-        </w:rPr>
-        <w:t>떨게 되며,</w:t>
-      </w:r>
-      <w:r>
-        <w:rPr>
-          <w:rFonts w:asciiTheme="majorHAnsi" w:eastAsiaTheme="majorHAnsi" w:hAnsiTheme="majorHAnsi" w:cs="굴림"/>
-          <w:kern w:val="0"/>
-          <w:szCs w:val="24"/>
-        </w:rPr>
-        <w:t xml:space="preserve"> </w:t>
-      </w:r>
-      <w:r>
-        <w:rPr>
-          <w:rFonts w:asciiTheme="majorHAnsi" w:eastAsiaTheme="majorHAnsi" w:hAnsiTheme="majorHAnsi" w:cs="굴림" w:hint="eastAsia"/>
-          <w:kern w:val="0"/>
-          <w:szCs w:val="24"/>
-        </w:rPr>
-        <w:t>행동이 굼떠집니다.</w:t>
+          <w:bCs/>
+          <w:kern w:val="0"/>
+          <w:szCs w:val="24"/>
+        </w:rPr>
+        <w:t xml:space="preserve"> 지도자로, 전장을 단독으로 휘어잡습니다. 그의 엄청난 힘과 전략적 사고는 전장의 분위기를 바꿀 수 있으며, 주변의 약한 존재들은 그의 위엄 앞에 두려워하며 행동이 굼떠집니다. 그러나 반복된 싸움으로 오른쪽 눈이 보이지 않고 청력에도 손상이 있어 체력이 저하되어 있습니다.</w:t>
       </w:r>
     </w:p>
     <w:p>
@@ -895,54 +854,321 @@
         <w:jc w:val="left"/>
         <w:rPr>
           <w:rFonts w:asciiTheme="majorHAnsi" w:eastAsiaTheme="majorHAnsi" w:hAnsiTheme="majorHAnsi" w:cs="굴림"/>
-          <w:kern w:val="0"/>
-          <w:szCs w:val="24"/>
-        </w:rPr>
-      </w:pPr>
-      <w:r>
-        <w:rPr>
-          <w:rFonts w:asciiTheme="majorHAnsi" w:eastAsiaTheme="majorHAnsi" w:hAnsiTheme="majorHAnsi" w:cs="굴림"/>
-          <w:b/>
-          <w:bCs/>
-          <w:kern w:val="0"/>
-          <w:szCs w:val="24"/>
-        </w:rPr>
-        <w:t>무기:</w:t>
-      </w:r>
-      <w:r>
-        <w:rPr>
-          <w:rFonts w:asciiTheme="majorHAnsi" w:eastAsiaTheme="majorHAnsi" w:hAnsiTheme="majorHAnsi" w:cs="굴림"/>
-          <w:kern w:val="0"/>
-          <w:szCs w:val="24"/>
-        </w:rPr>
-        <w:t xml:space="preserve"> 대형 전투 도끼와 강철 방패</w:t>
-      </w:r>
-      <w:r>
-        <w:rPr>
-          <w:rFonts w:asciiTheme="majorHAnsi" w:eastAsiaTheme="majorHAnsi" w:hAnsiTheme="majorHAnsi" w:cs="굴림" w:hint="eastAsia"/>
-          <w:kern w:val="0"/>
-          <w:szCs w:val="24"/>
-        </w:rPr>
-        <w:t>,</w:t>
-      </w:r>
-      <w:r>
-        <w:rPr>
-          <w:rFonts w:asciiTheme="majorHAnsi" w:eastAsiaTheme="majorHAnsi" w:hAnsiTheme="majorHAnsi" w:cs="굴림"/>
-          <w:kern w:val="0"/>
-          <w:szCs w:val="24"/>
-        </w:rPr>
-        <w:t xml:space="preserve"> </w:t>
+          <w:b/>
+          <w:bCs/>
+          <w:kern w:val="0"/>
+          <w:szCs w:val="24"/>
+        </w:rPr>
+      </w:pPr>
+      <w:r>
+        <w:rPr>
+          <w:rFonts w:asciiTheme="majorHAnsi" w:eastAsiaTheme="majorHAnsi" w:hAnsiTheme="majorHAnsi" w:cs="굴림"/>
+          <w:b/>
+          <w:bCs/>
+          <w:kern w:val="0"/>
+          <w:szCs w:val="24"/>
+        </w:rPr>
+        <w:t>무기 및 공격 방식</w:t>
+      </w:r>
+    </w:p>
+    <w:p>
+      <w:pPr>
+        <w:widowControl/>
+        <w:numPr>
+          <w:ilvl w:val="1"/>
+          <w:numId w:val="17"/>
+        </w:numPr>
+        <w:wordWrap/>
+        <w:autoSpaceDE/>
+        <w:autoSpaceDN/>
+        <w:spacing w:before="100" w:beforeAutospacing="1" w:after="100" w:afterAutospacing="1" w:line="240" w:lineRule="auto"/>
+        <w:jc w:val="left"/>
+        <w:rPr>
+          <w:rFonts w:asciiTheme="majorHAnsi" w:eastAsiaTheme="majorHAnsi" w:hAnsiTheme="majorHAnsi" w:cs="굴림"/>
+          <w:bCs/>
+          <w:kern w:val="0"/>
+          <w:sz w:val="18"/>
+          <w:szCs w:val="24"/>
+        </w:rPr>
+      </w:pPr>
+      <w:r>
+        <w:rPr>
+          <w:rFonts w:asciiTheme="majorHAnsi" w:eastAsiaTheme="majorHAnsi" w:hAnsiTheme="majorHAnsi" w:cs="굴림"/>
+          <w:b/>
+          <w:bCs/>
+          <w:kern w:val="0"/>
+          <w:sz w:val="18"/>
+          <w:szCs w:val="24"/>
+        </w:rPr>
+        <w:t xml:space="preserve">무기: </w:t>
+      </w:r>
+      <w:r>
+        <w:rPr>
+          <w:rFonts w:asciiTheme="majorHAnsi" w:eastAsiaTheme="majorHAnsi" w:hAnsiTheme="majorHAnsi" w:cs="굴림"/>
+          <w:bCs/>
+          <w:kern w:val="0"/>
+          <w:sz w:val="18"/>
+          <w:szCs w:val="24"/>
+        </w:rPr>
+        <w:t xml:space="preserve">대형 전투 도끼, 강철 방패, </w:t>
       </w:r>
       <w:proofErr w:type="spellStart"/>
       <w:r>
         <w:rPr>
-          <w:rFonts w:asciiTheme="majorHAnsi" w:eastAsiaTheme="majorHAnsi" w:hAnsiTheme="majorHAnsi" w:cs="굴림" w:hint="eastAsia"/>
-          <w:kern w:val="0"/>
+          <w:rFonts w:asciiTheme="majorHAnsi" w:eastAsiaTheme="majorHAnsi" w:hAnsiTheme="majorHAnsi" w:cs="굴림"/>
+          <w:bCs/>
+          <w:kern w:val="0"/>
+          <w:sz w:val="18"/>
           <w:szCs w:val="24"/>
         </w:rPr>
         <w:t>단궁</w:t>
       </w:r>
       <w:proofErr w:type="spellEnd"/>
+    </w:p>
+    <w:p>
+      <w:pPr>
+        <w:widowControl/>
+        <w:numPr>
+          <w:ilvl w:val="1"/>
+          <w:numId w:val="17"/>
+        </w:numPr>
+        <w:wordWrap/>
+        <w:autoSpaceDE/>
+        <w:autoSpaceDN/>
+        <w:spacing w:before="100" w:beforeAutospacing="1" w:after="100" w:afterAutospacing="1" w:line="240" w:lineRule="auto"/>
+        <w:jc w:val="left"/>
+        <w:rPr>
+          <w:rFonts w:asciiTheme="majorHAnsi" w:eastAsiaTheme="majorHAnsi" w:hAnsiTheme="majorHAnsi" w:cs="굴림"/>
+          <w:b/>
+          <w:bCs/>
+          <w:kern w:val="0"/>
+          <w:sz w:val="18"/>
+          <w:szCs w:val="24"/>
+        </w:rPr>
+      </w:pPr>
+      <w:r>
+        <w:rPr>
+          <w:rFonts w:asciiTheme="majorHAnsi" w:eastAsiaTheme="majorHAnsi" w:hAnsiTheme="majorHAnsi" w:cs="굴림"/>
+          <w:b/>
+          <w:bCs/>
+          <w:kern w:val="0"/>
+          <w:sz w:val="18"/>
+          <w:szCs w:val="24"/>
+        </w:rPr>
+        <w:t>공격 방식:</w:t>
+      </w:r>
+    </w:p>
+    <w:p>
+      <w:pPr>
+        <w:widowControl/>
+        <w:numPr>
+          <w:ilvl w:val="2"/>
+          <w:numId w:val="17"/>
+        </w:numPr>
+        <w:wordWrap/>
+        <w:autoSpaceDE/>
+        <w:autoSpaceDN/>
+        <w:spacing w:before="100" w:beforeAutospacing="1" w:after="100" w:afterAutospacing="1" w:line="240" w:lineRule="auto"/>
+        <w:jc w:val="left"/>
+        <w:rPr>
+          <w:rFonts w:asciiTheme="majorHAnsi" w:eastAsiaTheme="majorHAnsi" w:hAnsiTheme="majorHAnsi" w:cs="굴림"/>
+          <w:bCs/>
+          <w:kern w:val="0"/>
+          <w:sz w:val="18"/>
+          <w:szCs w:val="24"/>
+        </w:rPr>
+      </w:pPr>
+      <w:r>
+        <w:rPr>
+          <w:rFonts w:asciiTheme="majorHAnsi" w:eastAsiaTheme="majorHAnsi" w:hAnsiTheme="majorHAnsi" w:cs="굴림"/>
+          <w:b/>
+          <w:bCs/>
+          <w:kern w:val="0"/>
+          <w:sz w:val="18"/>
+          <w:szCs w:val="24"/>
+        </w:rPr>
+        <w:t xml:space="preserve">원거리 공격: </w:t>
+      </w:r>
+      <w:r>
+        <w:rPr>
+          <w:rFonts w:asciiTheme="majorHAnsi" w:eastAsiaTheme="majorHAnsi" w:hAnsiTheme="majorHAnsi" w:cs="굴림"/>
+          <w:bCs/>
+          <w:kern w:val="0"/>
+          <w:sz w:val="18"/>
+          <w:szCs w:val="24"/>
+        </w:rPr>
+        <w:t xml:space="preserve">사이온은 </w:t>
+      </w:r>
+      <w:proofErr w:type="spellStart"/>
+      <w:r>
+        <w:rPr>
+          <w:rFonts w:asciiTheme="majorHAnsi" w:eastAsiaTheme="majorHAnsi" w:hAnsiTheme="majorHAnsi" w:cs="굴림"/>
+          <w:bCs/>
+          <w:kern w:val="0"/>
+          <w:sz w:val="18"/>
+          <w:szCs w:val="24"/>
+        </w:rPr>
+        <w:t>단궁을</w:t>
+      </w:r>
+      <w:proofErr w:type="spellEnd"/>
+      <w:r>
+        <w:rPr>
+          <w:rFonts w:asciiTheme="majorHAnsi" w:eastAsiaTheme="majorHAnsi" w:hAnsiTheme="majorHAnsi" w:cs="굴림"/>
+          <w:bCs/>
+          <w:kern w:val="0"/>
+          <w:sz w:val="18"/>
+          <w:szCs w:val="24"/>
+        </w:rPr>
+        <w:t xml:space="preserve"> 사용해 원거리 적을 공격합니다. 이 공격은 상대방의 몸통을 목표로 하며, 강력하지는 않지만 높은 명중률을 자랑합니다.</w:t>
+      </w:r>
+    </w:p>
+    <w:p>
+      <w:pPr>
+        <w:widowControl/>
+        <w:numPr>
+          <w:ilvl w:val="2"/>
+          <w:numId w:val="17"/>
+        </w:numPr>
+        <w:wordWrap/>
+        <w:autoSpaceDE/>
+        <w:autoSpaceDN/>
+        <w:spacing w:before="100" w:beforeAutospacing="1" w:after="100" w:afterAutospacing="1" w:line="240" w:lineRule="auto"/>
+        <w:jc w:val="left"/>
+        <w:rPr>
+          <w:rFonts w:asciiTheme="majorHAnsi" w:eastAsiaTheme="majorHAnsi" w:hAnsiTheme="majorHAnsi" w:cs="굴림"/>
+          <w:bCs/>
+          <w:kern w:val="0"/>
+          <w:sz w:val="18"/>
+          <w:szCs w:val="24"/>
+        </w:rPr>
+      </w:pPr>
+      <w:r>
+        <w:rPr>
+          <w:rFonts w:asciiTheme="majorHAnsi" w:eastAsiaTheme="majorHAnsi" w:hAnsiTheme="majorHAnsi" w:cs="굴림"/>
+          <w:b/>
+          <w:bCs/>
+          <w:kern w:val="0"/>
+          <w:sz w:val="18"/>
+          <w:szCs w:val="24"/>
+        </w:rPr>
+        <w:t xml:space="preserve">근접 공격: </w:t>
+      </w:r>
+      <w:r>
+        <w:rPr>
+          <w:rFonts w:asciiTheme="majorHAnsi" w:eastAsiaTheme="majorHAnsi" w:hAnsiTheme="majorHAnsi" w:cs="굴림"/>
+          <w:bCs/>
+          <w:kern w:val="0"/>
+          <w:sz w:val="18"/>
+          <w:szCs w:val="24"/>
+        </w:rPr>
+        <w:t xml:space="preserve">가까이 접근한 적에게는 대형 전투 도끼를 사용해 </w:t>
+      </w:r>
+      <w:proofErr w:type="spellStart"/>
+      <w:r>
+        <w:rPr>
+          <w:rFonts w:asciiTheme="majorHAnsi" w:eastAsiaTheme="majorHAnsi" w:hAnsiTheme="majorHAnsi" w:cs="굴림"/>
+          <w:bCs/>
+          <w:kern w:val="0"/>
+          <w:sz w:val="18"/>
+          <w:szCs w:val="24"/>
+        </w:rPr>
+        <w:t>참격을</w:t>
+      </w:r>
+      <w:proofErr w:type="spellEnd"/>
+      <w:r>
+        <w:rPr>
+          <w:rFonts w:asciiTheme="majorHAnsi" w:eastAsiaTheme="majorHAnsi" w:hAnsiTheme="majorHAnsi" w:cs="굴림"/>
+          <w:bCs/>
+          <w:kern w:val="0"/>
+          <w:sz w:val="18"/>
+          <w:szCs w:val="24"/>
+        </w:rPr>
+        <w:t xml:space="preserve"> 가합니다. 이 공격은 주로 팔과 다리 같은 신체 부위를 절단하여 상대를 무력화시키는 것이 목적입니다.</w:t>
+      </w:r>
+    </w:p>
+    <w:p>
+      <w:pPr>
+        <w:widowControl/>
+        <w:numPr>
+          <w:ilvl w:val="2"/>
+          <w:numId w:val="17"/>
+        </w:numPr>
+        <w:wordWrap/>
+        <w:autoSpaceDE/>
+        <w:autoSpaceDN/>
+        <w:spacing w:before="100" w:beforeAutospacing="1" w:after="100" w:afterAutospacing="1" w:line="240" w:lineRule="auto"/>
+        <w:jc w:val="left"/>
+        <w:rPr>
+          <w:rFonts w:asciiTheme="majorHAnsi" w:eastAsiaTheme="majorHAnsi" w:hAnsiTheme="majorHAnsi" w:cs="굴림"/>
+          <w:bCs/>
+          <w:kern w:val="0"/>
+          <w:sz w:val="18"/>
+          <w:szCs w:val="24"/>
+        </w:rPr>
+      </w:pPr>
+      <w:r>
+        <w:rPr>
+          <w:rFonts w:asciiTheme="majorHAnsi" w:eastAsiaTheme="majorHAnsi" w:hAnsiTheme="majorHAnsi" w:cs="굴림"/>
+          <w:b/>
+          <w:bCs/>
+          <w:kern w:val="0"/>
+          <w:sz w:val="18"/>
+          <w:szCs w:val="24"/>
+        </w:rPr>
+        <w:t xml:space="preserve">혼합 전투: </w:t>
+      </w:r>
+      <w:r>
+        <w:rPr>
+          <w:rFonts w:asciiTheme="majorHAnsi" w:eastAsiaTheme="majorHAnsi" w:hAnsiTheme="majorHAnsi" w:cs="굴림"/>
+          <w:bCs/>
+          <w:kern w:val="0"/>
+          <w:sz w:val="18"/>
+          <w:szCs w:val="24"/>
+        </w:rPr>
+        <w:t>상대방이 더욱 가까워질 경우, 사이온은 한 손으로 전투 도끼를 짧게 쥐고, 다른 손으로는 강철 방패를 듭니다. 이 상태에서 그는 양손을 능숙하게 사용하여, 전투 도끼와 강철 방패를 이용한 방어 및 타격을 자유자재로 수행합니다.</w:t>
+      </w:r>
+    </w:p>
+    <w:p>
+      <w:pPr>
+        <w:widowControl/>
+        <w:numPr>
+          <w:ilvl w:val="2"/>
+          <w:numId w:val="17"/>
+        </w:numPr>
+        <w:wordWrap/>
+        <w:autoSpaceDE/>
+        <w:autoSpaceDN/>
+        <w:spacing w:before="100" w:beforeAutospacing="1" w:after="100" w:afterAutospacing="1" w:line="240" w:lineRule="auto"/>
+        <w:jc w:val="left"/>
+        <w:rPr>
+          <w:rFonts w:asciiTheme="majorHAnsi" w:eastAsiaTheme="majorHAnsi" w:hAnsiTheme="majorHAnsi" w:cs="굴림"/>
+          <w:bCs/>
+          <w:kern w:val="0"/>
+          <w:sz w:val="18"/>
+          <w:szCs w:val="24"/>
+        </w:rPr>
+      </w:pPr>
+      <w:r>
+        <w:rPr>
+          <w:rFonts w:asciiTheme="majorHAnsi" w:eastAsiaTheme="majorHAnsi" w:hAnsiTheme="majorHAnsi" w:cs="굴림"/>
+          <w:b/>
+          <w:bCs/>
+          <w:kern w:val="0"/>
+          <w:sz w:val="18"/>
+          <w:szCs w:val="24"/>
+        </w:rPr>
+        <w:t xml:space="preserve">육탄전: </w:t>
+      </w:r>
+      <w:r>
+        <w:rPr>
+          <w:rFonts w:asciiTheme="majorHAnsi" w:eastAsiaTheme="majorHAnsi" w:hAnsiTheme="majorHAnsi" w:cs="굴림"/>
+          <w:bCs/>
+          <w:kern w:val="0"/>
+          <w:sz w:val="18"/>
+          <w:szCs w:val="24"/>
+        </w:rPr>
+        <w:t>사이온은 자신의 우월한 신체를 이용해 상대방의 신체를 찢고 날카로운 이빨로 물어뜯는 것을 즐깁니다.</w:t>
+      </w:r>
     </w:p>
     <w:p>
       <w:pPr>
@@ -958,231 +1184,146 @@
         <w:jc w:val="left"/>
         <w:rPr>
           <w:rFonts w:asciiTheme="majorHAnsi" w:eastAsiaTheme="majorHAnsi" w:hAnsiTheme="majorHAnsi" w:cs="굴림"/>
-          <w:kern w:val="0"/>
-          <w:szCs w:val="24"/>
-        </w:rPr>
-      </w:pPr>
-      <w:r>
-        <w:rPr>
-          <w:rFonts w:asciiTheme="majorHAnsi" w:eastAsiaTheme="majorHAnsi" w:hAnsiTheme="majorHAnsi" w:cs="굴림"/>
-          <w:b/>
-          <w:bCs/>
-          <w:kern w:val="0"/>
-          <w:szCs w:val="24"/>
-        </w:rPr>
-        <w:t>공격 방식:</w:t>
-      </w:r>
-      <w:r>
-        <w:rPr>
-          <w:rFonts w:asciiTheme="majorHAnsi" w:eastAsiaTheme="majorHAnsi" w:hAnsiTheme="majorHAnsi" w:cs="굴림"/>
-          <w:kern w:val="0"/>
-          <w:szCs w:val="24"/>
-        </w:rPr>
-        <w:t xml:space="preserve"> </w:t>
-      </w:r>
-      <w:r>
-        <w:rPr>
-          <w:rFonts w:asciiTheme="majorHAnsi" w:eastAsiaTheme="majorHAnsi" w:hAnsiTheme="majorHAnsi" w:cs="굴림" w:hint="eastAsia"/>
-          <w:kern w:val="0"/>
-          <w:szCs w:val="24"/>
-        </w:rPr>
-        <w:t xml:space="preserve">사이온은 원거리 적에게 </w:t>
-      </w:r>
-      <w:proofErr w:type="spellStart"/>
-      <w:r>
-        <w:rPr>
-          <w:rFonts w:asciiTheme="majorHAnsi" w:eastAsiaTheme="majorHAnsi" w:hAnsiTheme="majorHAnsi" w:cs="굴림" w:hint="eastAsia"/>
-          <w:kern w:val="0"/>
-          <w:szCs w:val="24"/>
-        </w:rPr>
-        <w:t>단궁을</w:t>
-      </w:r>
-      <w:proofErr w:type="spellEnd"/>
-      <w:r>
-        <w:rPr>
-          <w:rFonts w:asciiTheme="majorHAnsi" w:eastAsiaTheme="majorHAnsi" w:hAnsiTheme="majorHAnsi" w:cs="굴림" w:hint="eastAsia"/>
-          <w:kern w:val="0"/>
-          <w:szCs w:val="24"/>
-        </w:rPr>
-        <w:t xml:space="preserve"> 이용한 공격을 수행합니다.</w:t>
-      </w:r>
-      <w:r>
-        <w:rPr>
-          <w:rFonts w:asciiTheme="majorHAnsi" w:eastAsiaTheme="majorHAnsi" w:hAnsiTheme="majorHAnsi" w:cs="굴림"/>
-          <w:kern w:val="0"/>
-          <w:szCs w:val="24"/>
-        </w:rPr>
-        <w:t xml:space="preserve"> </w:t>
-      </w:r>
-      <w:r>
-        <w:rPr>
-          <w:rFonts w:asciiTheme="majorHAnsi" w:eastAsiaTheme="majorHAnsi" w:hAnsiTheme="majorHAnsi" w:cs="굴림" w:hint="eastAsia"/>
-          <w:kern w:val="0"/>
-          <w:szCs w:val="24"/>
-        </w:rPr>
-        <w:t>이 공격은 강력하지는 않으나 사이온의 높은 명중률로 인해 팔다리에 부상을</w:t>
-      </w:r>
-      <w:r>
-        <w:rPr>
-          <w:rFonts w:asciiTheme="majorHAnsi" w:eastAsiaTheme="majorHAnsi" w:hAnsiTheme="majorHAnsi" w:cs="굴림"/>
-          <w:kern w:val="0"/>
-          <w:szCs w:val="24"/>
-        </w:rPr>
-        <w:t xml:space="preserve"> </w:t>
-      </w:r>
-      <w:r>
-        <w:rPr>
-          <w:rFonts w:asciiTheme="majorHAnsi" w:eastAsiaTheme="majorHAnsi" w:hAnsiTheme="majorHAnsi" w:cs="굴림" w:hint="eastAsia"/>
-          <w:kern w:val="0"/>
-          <w:szCs w:val="24"/>
-        </w:rPr>
-        <w:t>입힐 확률이 굉장히 높습니다.</w:t>
-      </w:r>
-      <w:r>
-        <w:rPr>
-          <w:rFonts w:asciiTheme="majorHAnsi" w:eastAsiaTheme="majorHAnsi" w:hAnsiTheme="majorHAnsi" w:cs="굴림"/>
-          <w:kern w:val="0"/>
-          <w:szCs w:val="24"/>
-        </w:rPr>
-        <w:t xml:space="preserve"> </w:t>
-      </w:r>
-      <w:r>
-        <w:rPr>
-          <w:rFonts w:asciiTheme="majorHAnsi" w:eastAsiaTheme="majorHAnsi" w:hAnsiTheme="majorHAnsi" w:cs="굴림" w:hint="eastAsia"/>
-          <w:kern w:val="0"/>
-          <w:szCs w:val="24"/>
-        </w:rPr>
-        <w:t xml:space="preserve">가까이 접근한 적에게 대형 전투 도끼를 이용한 </w:t>
-      </w:r>
-      <w:proofErr w:type="spellStart"/>
-      <w:r>
-        <w:rPr>
-          <w:rFonts w:asciiTheme="majorHAnsi" w:eastAsiaTheme="majorHAnsi" w:hAnsiTheme="majorHAnsi" w:cs="굴림" w:hint="eastAsia"/>
-          <w:kern w:val="0"/>
-          <w:szCs w:val="24"/>
-        </w:rPr>
-        <w:t>참격을</w:t>
-      </w:r>
-      <w:proofErr w:type="spellEnd"/>
-      <w:r>
-        <w:rPr>
-          <w:rFonts w:asciiTheme="majorHAnsi" w:eastAsiaTheme="majorHAnsi" w:hAnsiTheme="majorHAnsi" w:cs="굴림" w:hint="eastAsia"/>
-          <w:kern w:val="0"/>
-          <w:szCs w:val="24"/>
-        </w:rPr>
-        <w:t xml:space="preserve"> 위주로 공격합니다.</w:t>
-      </w:r>
-      <w:r>
-        <w:rPr>
-          <w:rFonts w:asciiTheme="majorHAnsi" w:eastAsiaTheme="majorHAnsi" w:hAnsiTheme="majorHAnsi" w:cs="굴림"/>
-          <w:kern w:val="0"/>
-          <w:szCs w:val="24"/>
-        </w:rPr>
-        <w:t xml:space="preserve"> </w:t>
-      </w:r>
-      <w:r>
-        <w:rPr>
-          <w:rFonts w:asciiTheme="majorHAnsi" w:eastAsiaTheme="majorHAnsi" w:hAnsiTheme="majorHAnsi" w:cs="굴림" w:hint="eastAsia"/>
-          <w:kern w:val="0"/>
-          <w:szCs w:val="24"/>
-        </w:rPr>
-        <w:t>이 공격은 주로 팔과 다리 같은 신체 부위를 절단하여 상대를 무력화시키는 것을 목적으로 합니다.</w:t>
-      </w:r>
-      <w:r>
-        <w:rPr>
-          <w:rFonts w:asciiTheme="majorHAnsi" w:eastAsiaTheme="majorHAnsi" w:hAnsiTheme="majorHAnsi" w:cs="굴림"/>
-          <w:kern w:val="0"/>
-          <w:szCs w:val="24"/>
-        </w:rPr>
-        <w:t xml:space="preserve"> </w:t>
-      </w:r>
-      <w:r>
-        <w:rPr>
-          <w:rFonts w:asciiTheme="majorHAnsi" w:eastAsiaTheme="majorHAnsi" w:hAnsiTheme="majorHAnsi" w:cs="굴림" w:hint="eastAsia"/>
-          <w:kern w:val="0"/>
-          <w:szCs w:val="24"/>
-        </w:rPr>
-        <w:t>상대방이 더욱 가까워질 경우,</w:t>
-      </w:r>
-      <w:r>
-        <w:rPr>
-          <w:rFonts w:asciiTheme="majorHAnsi" w:eastAsiaTheme="majorHAnsi" w:hAnsiTheme="majorHAnsi" w:cs="굴림"/>
-          <w:kern w:val="0"/>
-          <w:szCs w:val="24"/>
-        </w:rPr>
-        <w:t xml:space="preserve"> </w:t>
-      </w:r>
-      <w:r>
-        <w:rPr>
-          <w:rFonts w:asciiTheme="majorHAnsi" w:eastAsiaTheme="majorHAnsi" w:hAnsiTheme="majorHAnsi" w:cs="굴림" w:hint="eastAsia"/>
-          <w:kern w:val="0"/>
-          <w:szCs w:val="24"/>
-        </w:rPr>
-        <w:t>사이온은 한 손은 전투도끼를 짧게 쥐고,</w:t>
-      </w:r>
-      <w:r>
-        <w:rPr>
-          <w:rFonts w:asciiTheme="majorHAnsi" w:eastAsiaTheme="majorHAnsi" w:hAnsiTheme="majorHAnsi" w:cs="굴림"/>
-          <w:kern w:val="0"/>
-          <w:szCs w:val="24"/>
-        </w:rPr>
-        <w:t xml:space="preserve"> </w:t>
-      </w:r>
-      <w:r>
-        <w:rPr>
-          <w:rFonts w:asciiTheme="majorHAnsi" w:eastAsiaTheme="majorHAnsi" w:hAnsiTheme="majorHAnsi" w:cs="굴림" w:hint="eastAsia"/>
-          <w:kern w:val="0"/>
-          <w:szCs w:val="24"/>
-        </w:rPr>
-        <w:t>다른 손으로는 강철 방패를 듭니다.</w:t>
-      </w:r>
-      <w:r>
-        <w:rPr>
-          <w:rFonts w:asciiTheme="majorHAnsi" w:eastAsiaTheme="majorHAnsi" w:hAnsiTheme="majorHAnsi" w:cs="굴림"/>
-          <w:kern w:val="0"/>
-          <w:szCs w:val="24"/>
-        </w:rPr>
-        <w:t xml:space="preserve"> </w:t>
-      </w:r>
-      <w:r>
-        <w:rPr>
-          <w:rFonts w:asciiTheme="majorHAnsi" w:eastAsiaTheme="majorHAnsi" w:hAnsiTheme="majorHAnsi" w:cs="굴림" w:hint="eastAsia"/>
-          <w:kern w:val="0"/>
-          <w:szCs w:val="24"/>
-        </w:rPr>
-        <w:t>이 상태에서 사이온은 양손을 능숙하게 사용하며,</w:t>
-      </w:r>
-      <w:r>
-        <w:rPr>
-          <w:rFonts w:asciiTheme="majorHAnsi" w:eastAsiaTheme="majorHAnsi" w:hAnsiTheme="majorHAnsi" w:cs="굴림"/>
-          <w:kern w:val="0"/>
-          <w:szCs w:val="24"/>
-        </w:rPr>
-        <w:t xml:space="preserve"> </w:t>
-      </w:r>
-      <w:r>
-        <w:rPr>
-          <w:rFonts w:asciiTheme="majorHAnsi" w:eastAsiaTheme="majorHAnsi" w:hAnsiTheme="majorHAnsi" w:cs="굴림" w:hint="eastAsia"/>
-          <w:kern w:val="0"/>
-          <w:szCs w:val="24"/>
-        </w:rPr>
-        <w:t>전투도끼와 강철 방패를 이용한 방어 및 타격을 자유자재로 수행합니다.</w:t>
-      </w:r>
-      <w:r>
-        <w:rPr>
-          <w:rFonts w:asciiTheme="majorHAnsi" w:eastAsiaTheme="majorHAnsi" w:hAnsiTheme="majorHAnsi" w:cs="굴림"/>
-          <w:kern w:val="0"/>
-          <w:szCs w:val="24"/>
-        </w:rPr>
-        <w:t xml:space="preserve"> </w:t>
-      </w:r>
-      <w:r>
-        <w:rPr>
-          <w:rFonts w:asciiTheme="majorHAnsi" w:eastAsiaTheme="majorHAnsi" w:hAnsiTheme="majorHAnsi" w:cs="굴림" w:hint="eastAsia"/>
-          <w:kern w:val="0"/>
-          <w:szCs w:val="24"/>
-        </w:rPr>
-        <w:t>육탄전에서의 사이온은 자신의 우월한 신체를 이용한 상대방의 신체를 찢고 날카로운 이빨로 신체를 물어뜯는 행위를 즐겨합니다.</w:t>
+          <w:b/>
+          <w:bCs/>
+          <w:kern w:val="0"/>
+          <w:szCs w:val="24"/>
+        </w:rPr>
+      </w:pPr>
+      <w:r>
+        <w:rPr>
+          <w:rFonts w:asciiTheme="majorHAnsi" w:eastAsiaTheme="majorHAnsi" w:hAnsiTheme="majorHAnsi" w:cs="굴림"/>
+          <w:b/>
+          <w:bCs/>
+          <w:kern w:val="0"/>
+          <w:szCs w:val="24"/>
+        </w:rPr>
+        <w:t>주의사항</w:t>
+      </w:r>
+    </w:p>
+    <w:p>
+      <w:pPr>
+        <w:widowControl/>
+        <w:numPr>
+          <w:ilvl w:val="1"/>
+          <w:numId w:val="17"/>
+        </w:numPr>
+        <w:wordWrap/>
+        <w:autoSpaceDE/>
+        <w:autoSpaceDN/>
+        <w:spacing w:before="100" w:beforeAutospacing="1" w:after="100" w:afterAutospacing="1" w:line="240" w:lineRule="auto"/>
+        <w:jc w:val="left"/>
+        <w:rPr>
+          <w:rFonts w:asciiTheme="majorHAnsi" w:eastAsiaTheme="majorHAnsi" w:hAnsiTheme="majorHAnsi" w:cs="굴림"/>
+          <w:bCs/>
+          <w:kern w:val="0"/>
+          <w:sz w:val="18"/>
+          <w:szCs w:val="24"/>
+        </w:rPr>
+      </w:pPr>
+      <w:r>
+        <w:rPr>
+          <w:rFonts w:asciiTheme="majorHAnsi" w:eastAsiaTheme="majorHAnsi" w:hAnsiTheme="majorHAnsi" w:cs="굴림"/>
+          <w:bCs/>
+          <w:kern w:val="0"/>
+          <w:sz w:val="18"/>
+          <w:szCs w:val="24"/>
+        </w:rPr>
+        <w:t>사이온의 화살은 높은 명중률을 자랑하지만 강력하지 않아, 화살이 날아오는 것을 안다면 막거나 회피할 수 있습니다.</w:t>
+      </w:r>
+    </w:p>
+    <w:p>
+      <w:pPr>
+        <w:widowControl/>
+        <w:numPr>
+          <w:ilvl w:val="1"/>
+          <w:numId w:val="17"/>
+        </w:numPr>
+        <w:wordWrap/>
+        <w:autoSpaceDE/>
+        <w:autoSpaceDN/>
+        <w:spacing w:before="100" w:beforeAutospacing="1" w:after="100" w:afterAutospacing="1" w:line="240" w:lineRule="auto"/>
+        <w:jc w:val="left"/>
+        <w:rPr>
+          <w:rFonts w:asciiTheme="majorHAnsi" w:eastAsiaTheme="majorHAnsi" w:hAnsiTheme="majorHAnsi" w:cs="굴림"/>
+          <w:bCs/>
+          <w:kern w:val="0"/>
+          <w:sz w:val="18"/>
+          <w:szCs w:val="24"/>
+        </w:rPr>
+      </w:pPr>
+      <w:r>
+        <w:rPr>
+          <w:rFonts w:asciiTheme="majorHAnsi" w:eastAsiaTheme="majorHAnsi" w:hAnsiTheme="majorHAnsi" w:cs="굴림"/>
+          <w:bCs/>
+          <w:kern w:val="0"/>
+          <w:sz w:val="18"/>
+          <w:szCs w:val="24"/>
+        </w:rPr>
+        <w:t>그의 양손 전투 도끼 공격은 매우 강력하여 직접적으로 막을 경우 골절 및 내출혈을 야기할 위험이 큽니다. 이 공격을 피하는 것이 중요합니다.</w:t>
+      </w:r>
+    </w:p>
+    <w:p>
+      <w:pPr>
+        <w:widowControl/>
+        <w:numPr>
+          <w:ilvl w:val="1"/>
+          <w:numId w:val="17"/>
+        </w:numPr>
+        <w:wordWrap/>
+        <w:autoSpaceDE/>
+        <w:autoSpaceDN/>
+        <w:spacing w:before="100" w:beforeAutospacing="1" w:after="100" w:afterAutospacing="1" w:line="240" w:lineRule="auto"/>
+        <w:jc w:val="left"/>
+        <w:rPr>
+          <w:rFonts w:asciiTheme="majorHAnsi" w:eastAsiaTheme="majorHAnsi" w:hAnsiTheme="majorHAnsi" w:cs="굴림"/>
+          <w:bCs/>
+          <w:kern w:val="0"/>
+          <w:sz w:val="18"/>
+          <w:szCs w:val="24"/>
+        </w:rPr>
+      </w:pPr>
+      <w:r>
+        <w:rPr>
+          <w:rFonts w:asciiTheme="majorHAnsi" w:eastAsiaTheme="majorHAnsi" w:hAnsiTheme="majorHAnsi" w:cs="굴림"/>
+          <w:bCs/>
+          <w:kern w:val="0"/>
+          <w:sz w:val="18"/>
+          <w:szCs w:val="24"/>
+        </w:rPr>
+        <w:t>가까이 접근할 경우, 전투 도끼와 강철 방패를 이용한 양손 전투를 주의해야 합니다. 방패는 단순한 방어 수단이 아닌 강력한 둔기로 사용할 수 있습니다.</w:t>
+      </w:r>
+    </w:p>
+    <w:p>
+      <w:pPr>
+        <w:widowControl/>
+        <w:numPr>
+          <w:ilvl w:val="1"/>
+          <w:numId w:val="17"/>
+        </w:numPr>
+        <w:wordWrap/>
+        <w:autoSpaceDE/>
+        <w:autoSpaceDN/>
+        <w:spacing w:before="100" w:beforeAutospacing="1" w:after="100" w:afterAutospacing="1" w:line="240" w:lineRule="auto"/>
+        <w:jc w:val="left"/>
+        <w:rPr>
+          <w:rFonts w:asciiTheme="majorHAnsi" w:eastAsiaTheme="majorHAnsi" w:hAnsiTheme="majorHAnsi" w:cs="굴림"/>
+          <w:b/>
+          <w:bCs/>
+          <w:kern w:val="0"/>
+          <w:sz w:val="18"/>
+          <w:szCs w:val="24"/>
+        </w:rPr>
+      </w:pPr>
+      <w:r>
+        <w:rPr>
+          <w:rFonts w:asciiTheme="majorHAnsi" w:eastAsiaTheme="majorHAnsi" w:hAnsiTheme="majorHAnsi" w:cs="굴림"/>
+          <w:bCs/>
+          <w:kern w:val="0"/>
+          <w:sz w:val="18"/>
+          <w:szCs w:val="24"/>
+        </w:rPr>
+        <w:t>그의 거대한 몸집으로 인해 발생하는 사각지대(발이나 등)를 이용하여 전투를 수행하는 것이 유리합니다.</w:t>
       </w:r>
     </w:p>
     <w:p>
@@ -1199,88 +1340,28 @@
         <w:jc w:val="left"/>
         <w:rPr>
           <w:rFonts w:asciiTheme="majorHAnsi" w:eastAsiaTheme="majorHAnsi" w:hAnsiTheme="majorHAnsi" w:cs="굴림"/>
-          <w:kern w:val="0"/>
-          <w:szCs w:val="24"/>
-        </w:rPr>
-      </w:pPr>
-      <w:r>
-        <w:rPr>
-          <w:rFonts w:asciiTheme="majorHAnsi" w:eastAsiaTheme="majorHAnsi" w:hAnsiTheme="majorHAnsi" w:cs="굴림"/>
-          <w:b/>
-          <w:bCs/>
-          <w:kern w:val="0"/>
-          <w:szCs w:val="24"/>
-        </w:rPr>
-        <w:t>약점 및 공략법:</w:t>
-      </w:r>
-      <w:r>
-        <w:rPr>
-          <w:rFonts w:asciiTheme="majorHAnsi" w:eastAsiaTheme="majorHAnsi" w:hAnsiTheme="majorHAnsi" w:cs="굴림"/>
-          <w:kern w:val="0"/>
-          <w:szCs w:val="24"/>
-        </w:rPr>
-        <w:t xml:space="preserve"> </w:t>
-      </w:r>
-      <w:proofErr w:type="spellStart"/>
-      <w:r>
-        <w:rPr>
-          <w:rFonts w:asciiTheme="majorHAnsi" w:eastAsiaTheme="majorHAnsi" w:hAnsiTheme="majorHAnsi" w:cs="굴림"/>
-          <w:kern w:val="0"/>
-          <w:szCs w:val="24"/>
-        </w:rPr>
-        <w:t>하이우르크</w:t>
-      </w:r>
-      <w:proofErr w:type="spellEnd"/>
-      <w:r>
-        <w:rPr>
-          <w:rFonts w:asciiTheme="majorHAnsi" w:eastAsiaTheme="majorHAnsi" w:hAnsiTheme="majorHAnsi" w:cs="굴림"/>
-          <w:kern w:val="0"/>
-          <w:szCs w:val="24"/>
-        </w:rPr>
-        <w:t xml:space="preserve"> 사이온은 강력한 방어력과 공격력을 자랑하지만, 민첩성이 부족합니다. 플레이어는 빠른 움직임과 기동성을 활용하여 사이온의 공격을 피하고, 지구전을 통해 체력을 </w:t>
-      </w:r>
-      <w:proofErr w:type="spellStart"/>
-      <w:r>
-        <w:rPr>
-          <w:rFonts w:asciiTheme="majorHAnsi" w:eastAsiaTheme="majorHAnsi" w:hAnsiTheme="majorHAnsi" w:cs="굴림"/>
-          <w:kern w:val="0"/>
-          <w:szCs w:val="24"/>
-        </w:rPr>
-        <w:t>소모시켜야</w:t>
-      </w:r>
-      <w:proofErr w:type="spellEnd"/>
-      <w:r>
-        <w:rPr>
-          <w:rFonts w:asciiTheme="majorHAnsi" w:eastAsiaTheme="majorHAnsi" w:hAnsiTheme="majorHAnsi" w:cs="굴림"/>
-          <w:kern w:val="0"/>
-          <w:szCs w:val="24"/>
-        </w:rPr>
-        <w:t xml:space="preserve"> 합니다. 또한, 마법이나 원거리 공격을 통해 </w:t>
-      </w:r>
-      <w:proofErr w:type="spellStart"/>
-      <w:r>
-        <w:rPr>
-          <w:rFonts w:asciiTheme="majorHAnsi" w:eastAsiaTheme="majorHAnsi" w:hAnsiTheme="majorHAnsi" w:cs="굴림"/>
-          <w:kern w:val="0"/>
-          <w:szCs w:val="24"/>
-        </w:rPr>
-        <w:t>하이우르크</w:t>
-      </w:r>
-      <w:proofErr w:type="spellEnd"/>
-      <w:r>
-        <w:rPr>
-          <w:rFonts w:asciiTheme="majorHAnsi" w:eastAsiaTheme="majorHAnsi" w:hAnsiTheme="majorHAnsi" w:cs="굴림"/>
-          <w:kern w:val="0"/>
-          <w:szCs w:val="24"/>
-        </w:rPr>
-        <w:t xml:space="preserve"> 사이온의 접근을 방해하는 것도 효과적입니다.</w:t>
+          <w:b/>
+          <w:bCs/>
+          <w:kern w:val="0"/>
+          <w:szCs w:val="24"/>
+        </w:rPr>
+      </w:pPr>
+      <w:r>
+        <w:rPr>
+          <w:rFonts w:asciiTheme="majorHAnsi" w:eastAsiaTheme="majorHAnsi" w:hAnsiTheme="majorHAnsi" w:cs="굴림"/>
+          <w:b/>
+          <w:bCs/>
+          <w:kern w:val="0"/>
+          <w:szCs w:val="24"/>
+        </w:rPr>
+        <w:t>약점</w:t>
       </w:r>
     </w:p>
     <w:p>
       <w:pPr>
         <w:widowControl/>
         <w:numPr>
-          <w:ilvl w:val="0"/>
+          <w:ilvl w:val="1"/>
           <w:numId w:val="17"/>
         </w:numPr>
         <w:wordWrap/>
@@ -1289,6 +1370,835 @@
         <w:spacing w:before="100" w:beforeAutospacing="1" w:after="100" w:afterAutospacing="1" w:line="240" w:lineRule="auto"/>
         <w:jc w:val="left"/>
         <w:rPr>
+          <w:rFonts w:asciiTheme="majorHAnsi" w:eastAsiaTheme="majorHAnsi" w:hAnsiTheme="majorHAnsi" w:cs="굴림"/>
+          <w:b/>
+          <w:bCs/>
+          <w:kern w:val="0"/>
+          <w:sz w:val="18"/>
+          <w:szCs w:val="24"/>
+        </w:rPr>
+      </w:pPr>
+      <w:r>
+        <w:rPr>
+          <w:rFonts w:asciiTheme="majorHAnsi" w:eastAsiaTheme="majorHAnsi" w:hAnsiTheme="majorHAnsi" w:cs="굴림"/>
+          <w:b/>
+          <w:bCs/>
+          <w:kern w:val="0"/>
+          <w:sz w:val="18"/>
+          <w:szCs w:val="24"/>
+        </w:rPr>
+        <w:t>시각 손상:</w:t>
+      </w:r>
+    </w:p>
+    <w:p>
+      <w:pPr>
+        <w:widowControl/>
+        <w:numPr>
+          <w:ilvl w:val="2"/>
+          <w:numId w:val="17"/>
+        </w:numPr>
+        <w:wordWrap/>
+        <w:autoSpaceDE/>
+        <w:autoSpaceDN/>
+        <w:spacing w:before="100" w:beforeAutospacing="1" w:after="100" w:afterAutospacing="1" w:line="240" w:lineRule="auto"/>
+        <w:jc w:val="left"/>
+        <w:rPr>
+          <w:rFonts w:asciiTheme="majorHAnsi" w:eastAsiaTheme="majorHAnsi" w:hAnsiTheme="majorHAnsi" w:cs="굴림"/>
+          <w:b/>
+          <w:bCs/>
+          <w:kern w:val="0"/>
+          <w:sz w:val="18"/>
+          <w:szCs w:val="24"/>
+        </w:rPr>
+      </w:pPr>
+      <w:r>
+        <w:rPr>
+          <w:rFonts w:asciiTheme="majorHAnsi" w:eastAsiaTheme="majorHAnsi" w:hAnsiTheme="majorHAnsi" w:cs="굴림"/>
+          <w:b/>
+          <w:bCs/>
+          <w:kern w:val="0"/>
+          <w:sz w:val="18"/>
+          <w:szCs w:val="24"/>
+        </w:rPr>
+        <w:t xml:space="preserve">오른쪽 눈 실명: </w:t>
+      </w:r>
+      <w:r>
+        <w:rPr>
+          <w:rFonts w:asciiTheme="majorHAnsi" w:eastAsiaTheme="majorHAnsi" w:hAnsiTheme="majorHAnsi" w:cs="굴림"/>
+          <w:bCs/>
+          <w:kern w:val="0"/>
+          <w:sz w:val="18"/>
+          <w:szCs w:val="24"/>
+        </w:rPr>
+        <w:t>사이온의 오른쪽 눈은 보이지 않습니다. 이로 인해 그의 오른쪽에서 오는 공격에 대한 반응이 느리며, 오른쪽 뒤쪽에서 접근하면 쉽게 들키지 않습니다.</w:t>
+      </w:r>
+    </w:p>
+    <w:p>
+      <w:pPr>
+        <w:widowControl/>
+        <w:numPr>
+          <w:ilvl w:val="2"/>
+          <w:numId w:val="17"/>
+        </w:numPr>
+        <w:wordWrap/>
+        <w:autoSpaceDE/>
+        <w:autoSpaceDN/>
+        <w:spacing w:before="100" w:beforeAutospacing="1" w:after="100" w:afterAutospacing="1" w:line="240" w:lineRule="auto"/>
+        <w:jc w:val="left"/>
+        <w:rPr>
+          <w:rFonts w:asciiTheme="majorHAnsi" w:eastAsiaTheme="majorHAnsi" w:hAnsiTheme="majorHAnsi" w:cs="굴림"/>
+          <w:bCs/>
+          <w:kern w:val="0"/>
+          <w:sz w:val="18"/>
+          <w:szCs w:val="24"/>
+        </w:rPr>
+      </w:pPr>
+      <w:r>
+        <w:rPr>
+          <w:rFonts w:asciiTheme="majorHAnsi" w:eastAsiaTheme="majorHAnsi" w:hAnsiTheme="majorHAnsi" w:cs="굴림"/>
+          <w:b/>
+          <w:bCs/>
+          <w:kern w:val="0"/>
+          <w:sz w:val="18"/>
+          <w:szCs w:val="24"/>
+        </w:rPr>
+        <w:t xml:space="preserve">사각지대 활용: </w:t>
+      </w:r>
+      <w:r>
+        <w:rPr>
+          <w:rFonts w:asciiTheme="majorHAnsi" w:eastAsiaTheme="majorHAnsi" w:hAnsiTheme="majorHAnsi" w:cs="굴림"/>
+          <w:bCs/>
+          <w:kern w:val="0"/>
+          <w:sz w:val="18"/>
+          <w:szCs w:val="24"/>
+        </w:rPr>
+        <w:t>특히 오른쪽 뒤쪽에서 빠르게 접근해 공격하면, 사이온은 이를 감지하고 대응하는 데 시간이 더 걸립니다.</w:t>
+      </w:r>
+    </w:p>
+    <w:p>
+      <w:pPr>
+        <w:widowControl/>
+        <w:numPr>
+          <w:ilvl w:val="1"/>
+          <w:numId w:val="17"/>
+        </w:numPr>
+        <w:wordWrap/>
+        <w:autoSpaceDE/>
+        <w:autoSpaceDN/>
+        <w:spacing w:before="100" w:beforeAutospacing="1" w:after="100" w:afterAutospacing="1" w:line="240" w:lineRule="auto"/>
+        <w:jc w:val="left"/>
+        <w:rPr>
+          <w:rFonts w:asciiTheme="majorHAnsi" w:eastAsiaTheme="majorHAnsi" w:hAnsiTheme="majorHAnsi" w:cs="굴림"/>
+          <w:b/>
+          <w:bCs/>
+          <w:kern w:val="0"/>
+          <w:sz w:val="18"/>
+          <w:szCs w:val="24"/>
+        </w:rPr>
+      </w:pPr>
+      <w:r>
+        <w:rPr>
+          <w:rFonts w:asciiTheme="majorHAnsi" w:eastAsiaTheme="majorHAnsi" w:hAnsiTheme="majorHAnsi" w:cs="굴림"/>
+          <w:b/>
+          <w:bCs/>
+          <w:kern w:val="0"/>
+          <w:sz w:val="18"/>
+          <w:szCs w:val="24"/>
+        </w:rPr>
+        <w:t>청각 손상:</w:t>
+      </w:r>
+    </w:p>
+    <w:p>
+      <w:pPr>
+        <w:widowControl/>
+        <w:numPr>
+          <w:ilvl w:val="2"/>
+          <w:numId w:val="17"/>
+        </w:numPr>
+        <w:wordWrap/>
+        <w:autoSpaceDE/>
+        <w:autoSpaceDN/>
+        <w:spacing w:before="100" w:beforeAutospacing="1" w:after="100" w:afterAutospacing="1" w:line="240" w:lineRule="auto"/>
+        <w:jc w:val="left"/>
+        <w:rPr>
+          <w:rFonts w:asciiTheme="majorHAnsi" w:eastAsiaTheme="majorHAnsi" w:hAnsiTheme="majorHAnsi" w:cs="굴림"/>
+          <w:b/>
+          <w:bCs/>
+          <w:kern w:val="0"/>
+          <w:sz w:val="18"/>
+          <w:szCs w:val="24"/>
+        </w:rPr>
+      </w:pPr>
+      <w:r>
+        <w:rPr>
+          <w:rFonts w:asciiTheme="majorHAnsi" w:eastAsiaTheme="majorHAnsi" w:hAnsiTheme="majorHAnsi" w:cs="굴림"/>
+          <w:b/>
+          <w:bCs/>
+          <w:kern w:val="0"/>
+          <w:sz w:val="18"/>
+          <w:szCs w:val="24"/>
+        </w:rPr>
+        <w:t xml:space="preserve">손상된 청력: </w:t>
+      </w:r>
+      <w:r>
+        <w:rPr>
+          <w:rFonts w:asciiTheme="majorHAnsi" w:eastAsiaTheme="majorHAnsi" w:hAnsiTheme="majorHAnsi" w:cs="굴림"/>
+          <w:bCs/>
+          <w:kern w:val="0"/>
+          <w:sz w:val="18"/>
+          <w:szCs w:val="24"/>
+        </w:rPr>
+        <w:t>사이온의 청력은 손상되어, 소리가 나지 않으면 적의 움직임을 감지하기 어렵습니다.</w:t>
+      </w:r>
+    </w:p>
+    <w:p>
+      <w:pPr>
+        <w:widowControl/>
+        <w:numPr>
+          <w:ilvl w:val="2"/>
+          <w:numId w:val="17"/>
+        </w:numPr>
+        <w:wordWrap/>
+        <w:autoSpaceDE/>
+        <w:autoSpaceDN/>
+        <w:spacing w:before="100" w:beforeAutospacing="1" w:after="100" w:afterAutospacing="1" w:line="240" w:lineRule="auto"/>
+        <w:jc w:val="left"/>
+        <w:rPr>
+          <w:rFonts w:asciiTheme="majorHAnsi" w:eastAsiaTheme="majorHAnsi" w:hAnsiTheme="majorHAnsi" w:cs="굴림"/>
+          <w:b/>
+          <w:bCs/>
+          <w:kern w:val="0"/>
+          <w:sz w:val="18"/>
+          <w:szCs w:val="24"/>
+        </w:rPr>
+      </w:pPr>
+      <w:r>
+        <w:rPr>
+          <w:rFonts w:asciiTheme="majorHAnsi" w:eastAsiaTheme="majorHAnsi" w:hAnsiTheme="majorHAnsi" w:cs="굴림"/>
+          <w:b/>
+          <w:bCs/>
+          <w:kern w:val="0"/>
+          <w:sz w:val="18"/>
+          <w:szCs w:val="24"/>
+        </w:rPr>
+        <w:t xml:space="preserve">무음 이동: </w:t>
+      </w:r>
+      <w:r>
+        <w:rPr>
+          <w:rFonts w:asciiTheme="majorHAnsi" w:eastAsiaTheme="majorHAnsi" w:hAnsiTheme="majorHAnsi" w:cs="굴림"/>
+          <w:bCs/>
+          <w:kern w:val="0"/>
+          <w:sz w:val="18"/>
+          <w:szCs w:val="24"/>
+        </w:rPr>
+        <w:t>사용자가 소리를 내지 않고 조용히 움직이면, 사이온은 이를 인지하지 못합니다. 특히 조용히 접근하여 기습 공격을 할 수 있습니다.</w:t>
+      </w:r>
+    </w:p>
+    <w:p>
+      <w:pPr>
+        <w:widowControl/>
+        <w:numPr>
+          <w:ilvl w:val="1"/>
+          <w:numId w:val="17"/>
+        </w:numPr>
+        <w:wordWrap/>
+        <w:autoSpaceDE/>
+        <w:autoSpaceDN/>
+        <w:spacing w:before="100" w:beforeAutospacing="1" w:after="100" w:afterAutospacing="1" w:line="240" w:lineRule="auto"/>
+        <w:jc w:val="left"/>
+        <w:rPr>
+          <w:rFonts w:asciiTheme="majorHAnsi" w:eastAsiaTheme="majorHAnsi" w:hAnsiTheme="majorHAnsi" w:cs="굴림"/>
+          <w:b/>
+          <w:bCs/>
+          <w:kern w:val="0"/>
+          <w:sz w:val="18"/>
+          <w:szCs w:val="24"/>
+        </w:rPr>
+      </w:pPr>
+      <w:r>
+        <w:rPr>
+          <w:rFonts w:asciiTheme="majorHAnsi" w:eastAsiaTheme="majorHAnsi" w:hAnsiTheme="majorHAnsi" w:cs="굴림"/>
+          <w:b/>
+          <w:bCs/>
+          <w:kern w:val="0"/>
+          <w:sz w:val="18"/>
+          <w:szCs w:val="24"/>
+        </w:rPr>
+        <w:t>반응 속도:</w:t>
+      </w:r>
+    </w:p>
+    <w:p>
+      <w:pPr>
+        <w:widowControl/>
+        <w:numPr>
+          <w:ilvl w:val="2"/>
+          <w:numId w:val="17"/>
+        </w:numPr>
+        <w:wordWrap/>
+        <w:autoSpaceDE/>
+        <w:autoSpaceDN/>
+        <w:spacing w:before="100" w:beforeAutospacing="1" w:after="100" w:afterAutospacing="1" w:line="240" w:lineRule="auto"/>
+        <w:jc w:val="left"/>
+        <w:rPr>
+          <w:rFonts w:asciiTheme="majorHAnsi" w:eastAsiaTheme="majorHAnsi" w:hAnsiTheme="majorHAnsi" w:cs="굴림"/>
+          <w:bCs/>
+          <w:kern w:val="0"/>
+          <w:sz w:val="18"/>
+          <w:szCs w:val="24"/>
+        </w:rPr>
+      </w:pPr>
+      <w:r>
+        <w:rPr>
+          <w:rFonts w:asciiTheme="majorHAnsi" w:eastAsiaTheme="majorHAnsi" w:hAnsiTheme="majorHAnsi" w:cs="굴림"/>
+          <w:b/>
+          <w:bCs/>
+          <w:kern w:val="0"/>
+          <w:sz w:val="18"/>
+          <w:szCs w:val="24"/>
+        </w:rPr>
+        <w:t xml:space="preserve">느린 반응: </w:t>
+      </w:r>
+      <w:r>
+        <w:rPr>
+          <w:rFonts w:asciiTheme="majorHAnsi" w:eastAsiaTheme="majorHAnsi" w:hAnsiTheme="majorHAnsi" w:cs="굴림"/>
+          <w:bCs/>
+          <w:kern w:val="0"/>
+          <w:sz w:val="18"/>
+          <w:szCs w:val="24"/>
+        </w:rPr>
+        <w:t>사이온은 반응 속도가 느려 빠르게 움직이는 적에게 취약합니다. 연속적인 공격을 회피하며 빠르게 반격하는 전략이 효과적입니다.</w:t>
+      </w:r>
+    </w:p>
+    <w:p>
+      <w:pPr>
+        <w:widowControl/>
+        <w:numPr>
+          <w:ilvl w:val="2"/>
+          <w:numId w:val="17"/>
+        </w:numPr>
+        <w:wordWrap/>
+        <w:autoSpaceDE/>
+        <w:autoSpaceDN/>
+        <w:spacing w:before="100" w:beforeAutospacing="1" w:after="100" w:afterAutospacing="1" w:line="240" w:lineRule="auto"/>
+        <w:jc w:val="left"/>
+        <w:rPr>
+          <w:rFonts w:asciiTheme="majorHAnsi" w:eastAsiaTheme="majorHAnsi" w:hAnsiTheme="majorHAnsi" w:cs="굴림"/>
+          <w:bCs/>
+          <w:kern w:val="0"/>
+          <w:sz w:val="18"/>
+          <w:szCs w:val="24"/>
+        </w:rPr>
+      </w:pPr>
+      <w:r>
+        <w:rPr>
+          <w:rFonts w:asciiTheme="majorHAnsi" w:eastAsiaTheme="majorHAnsi" w:hAnsiTheme="majorHAnsi" w:cs="굴림"/>
+          <w:b/>
+          <w:bCs/>
+          <w:kern w:val="0"/>
+          <w:sz w:val="18"/>
+          <w:szCs w:val="24"/>
+        </w:rPr>
+        <w:lastRenderedPageBreak/>
+        <w:t xml:space="preserve">기민한 적: </w:t>
+      </w:r>
+      <w:r>
+        <w:rPr>
+          <w:rFonts w:asciiTheme="majorHAnsi" w:eastAsiaTheme="majorHAnsi" w:hAnsiTheme="majorHAnsi" w:cs="굴림"/>
+          <w:bCs/>
+          <w:kern w:val="0"/>
+          <w:sz w:val="18"/>
+          <w:szCs w:val="24"/>
+        </w:rPr>
+        <w:t>민첩한 적이 지속적으로 위치를 변경하며 공격하면, 사이온은 이를 따라잡지 못하고 혼란스러워질 수 있습니다.</w:t>
+      </w:r>
+    </w:p>
+    <w:p>
+      <w:pPr>
+        <w:widowControl/>
+        <w:numPr>
+          <w:ilvl w:val="1"/>
+          <w:numId w:val="17"/>
+        </w:numPr>
+        <w:wordWrap/>
+        <w:autoSpaceDE/>
+        <w:autoSpaceDN/>
+        <w:spacing w:before="100" w:beforeAutospacing="1" w:after="100" w:afterAutospacing="1" w:line="240" w:lineRule="auto"/>
+        <w:jc w:val="left"/>
+        <w:rPr>
+          <w:rFonts w:asciiTheme="majorHAnsi" w:eastAsiaTheme="majorHAnsi" w:hAnsiTheme="majorHAnsi" w:cs="굴림"/>
+          <w:b/>
+          <w:bCs/>
+          <w:kern w:val="0"/>
+          <w:sz w:val="18"/>
+          <w:szCs w:val="24"/>
+        </w:rPr>
+      </w:pPr>
+      <w:r>
+        <w:rPr>
+          <w:rFonts w:asciiTheme="majorHAnsi" w:eastAsiaTheme="majorHAnsi" w:hAnsiTheme="majorHAnsi" w:cs="굴림"/>
+          <w:b/>
+          <w:bCs/>
+          <w:kern w:val="0"/>
+          <w:sz w:val="18"/>
+          <w:szCs w:val="24"/>
+        </w:rPr>
+        <w:t>방어 미숙:</w:t>
+      </w:r>
+    </w:p>
+    <w:p>
+      <w:pPr>
+        <w:widowControl/>
+        <w:numPr>
+          <w:ilvl w:val="2"/>
+          <w:numId w:val="17"/>
+        </w:numPr>
+        <w:wordWrap/>
+        <w:autoSpaceDE/>
+        <w:autoSpaceDN/>
+        <w:spacing w:before="100" w:beforeAutospacing="1" w:after="100" w:afterAutospacing="1" w:line="240" w:lineRule="auto"/>
+        <w:jc w:val="left"/>
+        <w:rPr>
+          <w:rFonts w:asciiTheme="majorHAnsi" w:eastAsiaTheme="majorHAnsi" w:hAnsiTheme="majorHAnsi" w:cs="굴림"/>
+          <w:bCs/>
+          <w:kern w:val="0"/>
+          <w:sz w:val="18"/>
+          <w:szCs w:val="24"/>
+        </w:rPr>
+      </w:pPr>
+      <w:r>
+        <w:rPr>
+          <w:rFonts w:asciiTheme="majorHAnsi" w:eastAsiaTheme="majorHAnsi" w:hAnsiTheme="majorHAnsi" w:cs="굴림"/>
+          <w:b/>
+          <w:bCs/>
+          <w:kern w:val="0"/>
+          <w:sz w:val="18"/>
+          <w:szCs w:val="24"/>
+        </w:rPr>
+        <w:t>혼합 전투 시 방어 취약</w:t>
+      </w:r>
+      <w:r>
+        <w:rPr>
+          <w:rFonts w:asciiTheme="majorHAnsi" w:eastAsiaTheme="majorHAnsi" w:hAnsiTheme="majorHAnsi" w:cs="굴림"/>
+          <w:bCs/>
+          <w:kern w:val="0"/>
+          <w:sz w:val="18"/>
+          <w:szCs w:val="24"/>
+        </w:rPr>
+        <w:t xml:space="preserve">: 전투 도끼와 방패를 동시에 사용할 때 방어가 </w:t>
+      </w:r>
+      <w:proofErr w:type="spellStart"/>
+      <w:r>
+        <w:rPr>
+          <w:rFonts w:asciiTheme="majorHAnsi" w:eastAsiaTheme="majorHAnsi" w:hAnsiTheme="majorHAnsi" w:cs="굴림"/>
+          <w:bCs/>
+          <w:kern w:val="0"/>
+          <w:sz w:val="18"/>
+          <w:szCs w:val="24"/>
+        </w:rPr>
+        <w:t>미숙해지며</w:t>
+      </w:r>
+      <w:proofErr w:type="spellEnd"/>
+      <w:r>
+        <w:rPr>
+          <w:rFonts w:asciiTheme="majorHAnsi" w:eastAsiaTheme="majorHAnsi" w:hAnsiTheme="majorHAnsi" w:cs="굴림"/>
+          <w:bCs/>
+          <w:kern w:val="0"/>
+          <w:sz w:val="18"/>
+          <w:szCs w:val="24"/>
+        </w:rPr>
+        <w:t>, 특히 하체 공격에 취약합니다.</w:t>
+      </w:r>
+    </w:p>
+    <w:p>
+      <w:pPr>
+        <w:widowControl/>
+        <w:numPr>
+          <w:ilvl w:val="2"/>
+          <w:numId w:val="17"/>
+        </w:numPr>
+        <w:wordWrap/>
+        <w:autoSpaceDE/>
+        <w:autoSpaceDN/>
+        <w:spacing w:before="100" w:beforeAutospacing="1" w:after="100" w:afterAutospacing="1" w:line="240" w:lineRule="auto"/>
+        <w:jc w:val="left"/>
+        <w:rPr>
+          <w:rFonts w:asciiTheme="majorHAnsi" w:eastAsiaTheme="majorHAnsi" w:hAnsiTheme="majorHAnsi" w:cs="굴림"/>
+          <w:b/>
+          <w:bCs/>
+          <w:kern w:val="0"/>
+          <w:sz w:val="18"/>
+          <w:szCs w:val="24"/>
+        </w:rPr>
+      </w:pPr>
+      <w:r>
+        <w:rPr>
+          <w:rFonts w:asciiTheme="majorHAnsi" w:eastAsiaTheme="majorHAnsi" w:hAnsiTheme="majorHAnsi" w:cs="굴림"/>
+          <w:b/>
+          <w:bCs/>
+          <w:kern w:val="0"/>
+          <w:sz w:val="18"/>
+          <w:szCs w:val="24"/>
+        </w:rPr>
+        <w:t xml:space="preserve">하체 공격: </w:t>
+      </w:r>
+      <w:r>
+        <w:rPr>
+          <w:rFonts w:asciiTheme="majorHAnsi" w:eastAsiaTheme="majorHAnsi" w:hAnsiTheme="majorHAnsi" w:cs="굴림"/>
+          <w:bCs/>
+          <w:kern w:val="0"/>
+          <w:sz w:val="18"/>
+          <w:szCs w:val="24"/>
+        </w:rPr>
+        <w:t>하체를 집중적으로 공격하면, 사이온은 방어하기 어려워 큰 피해를 입을 수 있습니다.</w:t>
+      </w:r>
+    </w:p>
+    <w:p>
+      <w:pPr>
+        <w:widowControl/>
+        <w:numPr>
+          <w:ilvl w:val="1"/>
+          <w:numId w:val="17"/>
+        </w:numPr>
+        <w:wordWrap/>
+        <w:autoSpaceDE/>
+        <w:autoSpaceDN/>
+        <w:spacing w:before="100" w:beforeAutospacing="1" w:after="100" w:afterAutospacing="1" w:line="240" w:lineRule="auto"/>
+        <w:jc w:val="left"/>
+        <w:rPr>
+          <w:rFonts w:asciiTheme="majorHAnsi" w:eastAsiaTheme="majorHAnsi" w:hAnsiTheme="majorHAnsi" w:cs="굴림"/>
+          <w:b/>
+          <w:bCs/>
+          <w:kern w:val="0"/>
+          <w:sz w:val="18"/>
+          <w:szCs w:val="24"/>
+        </w:rPr>
+      </w:pPr>
+      <w:r>
+        <w:rPr>
+          <w:rFonts w:asciiTheme="majorHAnsi" w:eastAsiaTheme="majorHAnsi" w:hAnsiTheme="majorHAnsi" w:cs="굴림"/>
+          <w:b/>
+          <w:bCs/>
+          <w:kern w:val="0"/>
+          <w:sz w:val="18"/>
+          <w:szCs w:val="24"/>
+        </w:rPr>
+        <w:t>체력 소모:</w:t>
+      </w:r>
+    </w:p>
+    <w:p>
+      <w:pPr>
+        <w:widowControl/>
+        <w:numPr>
+          <w:ilvl w:val="2"/>
+          <w:numId w:val="17"/>
+        </w:numPr>
+        <w:wordWrap/>
+        <w:autoSpaceDE/>
+        <w:autoSpaceDN/>
+        <w:spacing w:before="100" w:beforeAutospacing="1" w:after="100" w:afterAutospacing="1" w:line="240" w:lineRule="auto"/>
+        <w:jc w:val="left"/>
+        <w:rPr>
+          <w:rFonts w:asciiTheme="majorHAnsi" w:eastAsiaTheme="majorHAnsi" w:hAnsiTheme="majorHAnsi" w:cs="굴림"/>
+          <w:b/>
+          <w:bCs/>
+          <w:kern w:val="0"/>
+          <w:sz w:val="18"/>
+          <w:szCs w:val="24"/>
+        </w:rPr>
+      </w:pPr>
+      <w:r>
+        <w:rPr>
+          <w:rFonts w:asciiTheme="majorHAnsi" w:eastAsiaTheme="majorHAnsi" w:hAnsiTheme="majorHAnsi" w:cs="굴림"/>
+          <w:b/>
+          <w:bCs/>
+          <w:kern w:val="0"/>
+          <w:sz w:val="18"/>
+          <w:szCs w:val="24"/>
+        </w:rPr>
+        <w:t xml:space="preserve">체력 저하: </w:t>
+      </w:r>
+      <w:r>
+        <w:rPr>
+          <w:rFonts w:asciiTheme="majorHAnsi" w:eastAsiaTheme="majorHAnsi" w:hAnsiTheme="majorHAnsi" w:cs="굴림"/>
+          <w:bCs/>
+          <w:kern w:val="0"/>
+          <w:sz w:val="18"/>
+          <w:szCs w:val="24"/>
+        </w:rPr>
+        <w:t>사이온은 장기전에서 체력이 급격히 저하됩니다. 이를 유도해 지치게 만든 후 공격하는 전략이 효과적입니다.</w:t>
+      </w:r>
+    </w:p>
+    <w:p>
+      <w:pPr>
+        <w:widowControl/>
+        <w:numPr>
+          <w:ilvl w:val="2"/>
+          <w:numId w:val="17"/>
+        </w:numPr>
+        <w:wordWrap/>
+        <w:autoSpaceDE/>
+        <w:autoSpaceDN/>
+        <w:spacing w:before="100" w:beforeAutospacing="1" w:after="100" w:afterAutospacing="1" w:line="240" w:lineRule="auto"/>
+        <w:jc w:val="left"/>
+        <w:rPr>
+          <w:rFonts w:asciiTheme="majorHAnsi" w:eastAsiaTheme="majorHAnsi" w:hAnsiTheme="majorHAnsi" w:cs="굴림"/>
+          <w:b/>
+          <w:bCs/>
+          <w:kern w:val="0"/>
+          <w:sz w:val="18"/>
+          <w:szCs w:val="24"/>
+        </w:rPr>
+      </w:pPr>
+      <w:r>
+        <w:rPr>
+          <w:rFonts w:asciiTheme="majorHAnsi" w:eastAsiaTheme="majorHAnsi" w:hAnsiTheme="majorHAnsi" w:cs="굴림"/>
+          <w:b/>
+          <w:bCs/>
+          <w:kern w:val="0"/>
+          <w:sz w:val="18"/>
+          <w:szCs w:val="24"/>
+        </w:rPr>
+        <w:t xml:space="preserve">지구력 부족: </w:t>
+      </w:r>
+      <w:r>
+        <w:rPr>
+          <w:rFonts w:asciiTheme="majorHAnsi" w:eastAsiaTheme="majorHAnsi" w:hAnsiTheme="majorHAnsi" w:cs="굴림"/>
+          <w:bCs/>
+          <w:kern w:val="0"/>
+          <w:sz w:val="18"/>
+          <w:szCs w:val="24"/>
+        </w:rPr>
+        <w:t xml:space="preserve">체력이 떨어지면 공격과 방어 모두 약해지므로, 체력을 </w:t>
+      </w:r>
+      <w:proofErr w:type="spellStart"/>
+      <w:r>
+        <w:rPr>
+          <w:rFonts w:asciiTheme="majorHAnsi" w:eastAsiaTheme="majorHAnsi" w:hAnsiTheme="majorHAnsi" w:cs="굴림"/>
+          <w:bCs/>
+          <w:kern w:val="0"/>
+          <w:sz w:val="18"/>
+          <w:szCs w:val="24"/>
+        </w:rPr>
+        <w:t>소모시키는</w:t>
+      </w:r>
+      <w:proofErr w:type="spellEnd"/>
+      <w:r>
+        <w:rPr>
+          <w:rFonts w:asciiTheme="majorHAnsi" w:eastAsiaTheme="majorHAnsi" w:hAnsiTheme="majorHAnsi" w:cs="굴림"/>
+          <w:bCs/>
+          <w:kern w:val="0"/>
+          <w:sz w:val="18"/>
+          <w:szCs w:val="24"/>
+        </w:rPr>
+        <w:t xml:space="preserve"> 전술을 사용하면 유리합니다.</w:t>
+      </w:r>
+    </w:p>
+    <w:p>
+      <w:pPr>
+        <w:widowControl/>
+        <w:numPr>
+          <w:ilvl w:val="1"/>
+          <w:numId w:val="17"/>
+        </w:numPr>
+        <w:wordWrap/>
+        <w:autoSpaceDE/>
+        <w:autoSpaceDN/>
+        <w:spacing w:before="100" w:beforeAutospacing="1" w:after="100" w:afterAutospacing="1" w:line="240" w:lineRule="auto"/>
+        <w:jc w:val="left"/>
+        <w:rPr>
+          <w:rFonts w:asciiTheme="majorHAnsi" w:eastAsiaTheme="majorHAnsi" w:hAnsiTheme="majorHAnsi" w:cs="굴림"/>
+          <w:b/>
+          <w:bCs/>
+          <w:kern w:val="0"/>
+          <w:sz w:val="18"/>
+          <w:szCs w:val="24"/>
+        </w:rPr>
+      </w:pPr>
+      <w:r>
+        <w:rPr>
+          <w:rFonts w:asciiTheme="majorHAnsi" w:eastAsiaTheme="majorHAnsi" w:hAnsiTheme="majorHAnsi" w:cs="굴림"/>
+          <w:b/>
+          <w:bCs/>
+          <w:kern w:val="0"/>
+          <w:sz w:val="18"/>
+          <w:szCs w:val="24"/>
+        </w:rPr>
+        <w:t>발목 약점:</w:t>
+      </w:r>
+    </w:p>
+    <w:p>
+      <w:pPr>
+        <w:widowControl/>
+        <w:numPr>
+          <w:ilvl w:val="2"/>
+          <w:numId w:val="17"/>
+        </w:numPr>
+        <w:wordWrap/>
+        <w:autoSpaceDE/>
+        <w:autoSpaceDN/>
+        <w:spacing w:before="100" w:beforeAutospacing="1" w:after="100" w:afterAutospacing="1" w:line="240" w:lineRule="auto"/>
+        <w:jc w:val="left"/>
+        <w:rPr>
+          <w:rFonts w:asciiTheme="majorHAnsi" w:eastAsiaTheme="majorHAnsi" w:hAnsiTheme="majorHAnsi" w:cs="굴림"/>
+          <w:bCs/>
+          <w:kern w:val="0"/>
+          <w:sz w:val="18"/>
+          <w:szCs w:val="24"/>
+        </w:rPr>
+      </w:pPr>
+      <w:r>
+        <w:rPr>
+          <w:rFonts w:asciiTheme="majorHAnsi" w:eastAsiaTheme="majorHAnsi" w:hAnsiTheme="majorHAnsi" w:cs="굴림"/>
+          <w:b/>
+          <w:bCs/>
+          <w:kern w:val="0"/>
+          <w:sz w:val="18"/>
+          <w:szCs w:val="24"/>
+        </w:rPr>
+        <w:t xml:space="preserve">약한 발목: </w:t>
+      </w:r>
+      <w:r>
+        <w:rPr>
+          <w:rFonts w:asciiTheme="majorHAnsi" w:eastAsiaTheme="majorHAnsi" w:hAnsiTheme="majorHAnsi" w:cs="굴림"/>
+          <w:bCs/>
+          <w:kern w:val="0"/>
+          <w:sz w:val="18"/>
+          <w:szCs w:val="24"/>
+        </w:rPr>
+        <w:t>거대한 몸집을 지탱하는 발목이 그의 약점입니다. 이 부위를 집중 공격하면 큰 타격을 줄 수 있습니다.</w:t>
+      </w:r>
+    </w:p>
+    <w:p>
+      <w:pPr>
+        <w:widowControl/>
+        <w:numPr>
+          <w:ilvl w:val="2"/>
+          <w:numId w:val="17"/>
+        </w:numPr>
+        <w:wordWrap/>
+        <w:autoSpaceDE/>
+        <w:autoSpaceDN/>
+        <w:spacing w:before="100" w:beforeAutospacing="1" w:after="100" w:afterAutospacing="1" w:line="240" w:lineRule="auto"/>
+        <w:jc w:val="left"/>
+        <w:rPr>
+          <w:rFonts w:asciiTheme="majorHAnsi" w:eastAsiaTheme="majorHAnsi" w:hAnsiTheme="majorHAnsi" w:cs="굴림"/>
+          <w:b/>
+          <w:bCs/>
+          <w:kern w:val="0"/>
+          <w:sz w:val="18"/>
+          <w:szCs w:val="24"/>
+        </w:rPr>
+      </w:pPr>
+      <w:r>
+        <w:rPr>
+          <w:rFonts w:asciiTheme="majorHAnsi" w:eastAsiaTheme="majorHAnsi" w:hAnsiTheme="majorHAnsi" w:cs="굴림"/>
+          <w:b/>
+          <w:bCs/>
+          <w:kern w:val="0"/>
+          <w:sz w:val="18"/>
+          <w:szCs w:val="24"/>
+        </w:rPr>
+        <w:t xml:space="preserve">발목 공격: </w:t>
+      </w:r>
+      <w:r>
+        <w:rPr>
+          <w:rFonts w:asciiTheme="majorHAnsi" w:eastAsiaTheme="majorHAnsi" w:hAnsiTheme="majorHAnsi" w:cs="굴림"/>
+          <w:bCs/>
+          <w:kern w:val="0"/>
+          <w:sz w:val="18"/>
+          <w:szCs w:val="24"/>
+        </w:rPr>
+        <w:t>발목을 공격하면 사이온의 균형이 무너질 수 있으며, 이는 추가 공격을 가할 기회를 제공합니다.</w:t>
+      </w:r>
+    </w:p>
+    <w:p>
+      <w:pPr>
+        <w:widowControl/>
+        <w:numPr>
+          <w:ilvl w:val="1"/>
+          <w:numId w:val="17"/>
+        </w:numPr>
+        <w:wordWrap/>
+        <w:autoSpaceDE/>
+        <w:autoSpaceDN/>
+        <w:spacing w:before="100" w:beforeAutospacing="1" w:after="100" w:afterAutospacing="1" w:line="240" w:lineRule="auto"/>
+        <w:jc w:val="left"/>
+        <w:rPr>
+          <w:rFonts w:asciiTheme="majorHAnsi" w:eastAsiaTheme="majorHAnsi" w:hAnsiTheme="majorHAnsi" w:cs="굴림"/>
+          <w:b/>
+          <w:bCs/>
+          <w:kern w:val="0"/>
+          <w:sz w:val="18"/>
+          <w:szCs w:val="24"/>
+        </w:rPr>
+      </w:pPr>
+      <w:r>
+        <w:rPr>
+          <w:rFonts w:asciiTheme="majorHAnsi" w:eastAsiaTheme="majorHAnsi" w:hAnsiTheme="majorHAnsi" w:cs="굴림"/>
+          <w:b/>
+          <w:bCs/>
+          <w:kern w:val="0"/>
+          <w:sz w:val="18"/>
+          <w:szCs w:val="24"/>
+        </w:rPr>
+        <w:t>과민 반응:</w:t>
+      </w:r>
+    </w:p>
+    <w:p>
+      <w:pPr>
+        <w:widowControl/>
+        <w:numPr>
+          <w:ilvl w:val="2"/>
+          <w:numId w:val="17"/>
+        </w:numPr>
+        <w:wordWrap/>
+        <w:autoSpaceDE/>
+        <w:autoSpaceDN/>
+        <w:spacing w:before="100" w:beforeAutospacing="1" w:after="100" w:afterAutospacing="1" w:line="240" w:lineRule="auto"/>
+        <w:jc w:val="left"/>
+        <w:rPr>
+          <w:rFonts w:asciiTheme="majorHAnsi" w:eastAsiaTheme="majorHAnsi" w:hAnsiTheme="majorHAnsi" w:cs="굴림"/>
+          <w:bCs/>
+          <w:kern w:val="0"/>
+          <w:sz w:val="18"/>
+          <w:szCs w:val="24"/>
+        </w:rPr>
+      </w:pPr>
+      <w:r>
+        <w:rPr>
+          <w:rFonts w:asciiTheme="majorHAnsi" w:eastAsiaTheme="majorHAnsi" w:hAnsiTheme="majorHAnsi" w:cs="굴림"/>
+          <w:b/>
+          <w:bCs/>
+          <w:kern w:val="0"/>
+          <w:sz w:val="18"/>
+          <w:szCs w:val="24"/>
+        </w:rPr>
+        <w:t xml:space="preserve">소음에 민감: </w:t>
+      </w:r>
+      <w:r>
+        <w:rPr>
+          <w:rFonts w:asciiTheme="majorHAnsi" w:eastAsiaTheme="majorHAnsi" w:hAnsiTheme="majorHAnsi" w:cs="굴림"/>
+          <w:bCs/>
+          <w:kern w:val="0"/>
+          <w:sz w:val="18"/>
+          <w:szCs w:val="24"/>
+        </w:rPr>
+        <w:t>강력한 소리나 빛에 과민 반응을 보이며, 일시적으로 혼란에 빠질 수 있습니다.</w:t>
+      </w:r>
+    </w:p>
+    <w:p>
+      <w:pPr>
+        <w:widowControl/>
+        <w:numPr>
+          <w:ilvl w:val="2"/>
+          <w:numId w:val="17"/>
+        </w:numPr>
+        <w:wordWrap/>
+        <w:autoSpaceDE/>
+        <w:autoSpaceDN/>
+        <w:spacing w:before="100" w:beforeAutospacing="1" w:after="100" w:afterAutospacing="1" w:line="240" w:lineRule="auto"/>
+        <w:jc w:val="left"/>
+        <w:rPr>
           <w:rFonts w:asciiTheme="majorHAnsi" w:eastAsiaTheme="majorHAnsi" w:hAnsiTheme="majorHAnsi" w:cs="굴림" w:hint="eastAsia"/>
           <w:kern w:val="0"/>
           <w:szCs w:val="24"/>
@@ -1300,161 +2210,52 @@
           <w:b/>
           <w:bCs/>
           <w:kern w:val="0"/>
-          <w:szCs w:val="24"/>
-        </w:rPr>
-        <w:t>주의사항:</w:t>
-      </w:r>
-      <w:r>
-        <w:rPr>
-          <w:rFonts w:asciiTheme="majorHAnsi" w:eastAsiaTheme="majorHAnsi" w:hAnsiTheme="majorHAnsi" w:cs="굴림"/>
+          <w:sz w:val="18"/>
+          <w:szCs w:val="24"/>
+        </w:rPr>
+        <w:t xml:space="preserve">소음 공격: </w:t>
+      </w:r>
+      <w:r>
+        <w:rPr>
+          <w:rFonts w:asciiTheme="majorHAnsi" w:eastAsiaTheme="majorHAnsi" w:hAnsiTheme="majorHAnsi" w:cs="굴림"/>
+          <w:bCs/>
+          <w:kern w:val="0"/>
+          <w:sz w:val="18"/>
+          <w:szCs w:val="24"/>
+        </w:rPr>
+        <w:t xml:space="preserve">소음을 일으켜 사이온을 </w:t>
+      </w:r>
+      <w:proofErr w:type="spellStart"/>
+      <w:r>
+        <w:rPr>
+          <w:rFonts w:asciiTheme="majorHAnsi" w:eastAsiaTheme="majorHAnsi" w:hAnsiTheme="majorHAnsi" w:cs="굴림"/>
+          <w:bCs/>
+          <w:kern w:val="0"/>
+          <w:sz w:val="18"/>
+          <w:szCs w:val="24"/>
+        </w:rPr>
+        <w:t>혼란시키면</w:t>
+      </w:r>
+      <w:proofErr w:type="spellEnd"/>
+      <w:r>
+        <w:rPr>
+          <w:rFonts w:asciiTheme="majorHAnsi" w:eastAsiaTheme="majorHAnsi" w:hAnsiTheme="majorHAnsi" w:cs="굴림"/>
+          <w:bCs/>
+          <w:kern w:val="0"/>
+          <w:sz w:val="18"/>
+          <w:szCs w:val="24"/>
+        </w:rPr>
+        <w:t>, 그 사이에 공격을 가할 수 있습니다.</w:t>
+      </w:r>
+      <w:bookmarkStart w:id="0" w:name="_GoBack"/>
+      <w:bookmarkEnd w:id="0"/>
+      <w:r>
+        <w:rPr>
+          <w:rFonts w:asciiTheme="majorHAnsi" w:eastAsiaTheme="majorHAnsi" w:hAnsiTheme="majorHAnsi" w:cs="굴림" w:hint="eastAsia"/>
           <w:kern w:val="0"/>
           <w:szCs w:val="24"/>
         </w:rPr>
         <w:t xml:space="preserve"> </w:t>
-      </w:r>
-      <w:r>
-        <w:rPr>
-          <w:rFonts w:asciiTheme="majorHAnsi" w:eastAsiaTheme="majorHAnsi" w:hAnsiTheme="majorHAnsi" w:cs="굴림" w:hint="eastAsia"/>
-          <w:kern w:val="0"/>
-          <w:szCs w:val="24"/>
-        </w:rPr>
-        <w:t>사이온의 화살은 굉장히 명중률이 높으나</w:t>
-      </w:r>
-      <w:r>
-        <w:rPr>
-          <w:rFonts w:asciiTheme="majorHAnsi" w:eastAsiaTheme="majorHAnsi" w:hAnsiTheme="majorHAnsi" w:cs="굴림"/>
-          <w:kern w:val="0"/>
-          <w:szCs w:val="24"/>
-        </w:rPr>
-        <w:t xml:space="preserve"> </w:t>
-      </w:r>
-      <w:r>
-        <w:rPr>
-          <w:rFonts w:asciiTheme="majorHAnsi" w:eastAsiaTheme="majorHAnsi" w:hAnsiTheme="majorHAnsi" w:cs="굴림" w:hint="eastAsia"/>
-          <w:kern w:val="0"/>
-          <w:szCs w:val="24"/>
-        </w:rPr>
-        <w:t>직접적인 치명상을 일으키지는 않습니다.</w:t>
-      </w:r>
-      <w:r>
-        <w:rPr>
-          <w:rFonts w:asciiTheme="majorHAnsi" w:eastAsiaTheme="majorHAnsi" w:hAnsiTheme="majorHAnsi" w:cs="굴림"/>
-          <w:kern w:val="0"/>
-          <w:szCs w:val="24"/>
-        </w:rPr>
-        <w:t xml:space="preserve"> </w:t>
-      </w:r>
-      <w:r>
-        <w:rPr>
-          <w:rFonts w:asciiTheme="majorHAnsi" w:eastAsiaTheme="majorHAnsi" w:hAnsiTheme="majorHAnsi" w:cs="굴림" w:hint="eastAsia"/>
-          <w:kern w:val="0"/>
-          <w:szCs w:val="24"/>
-        </w:rPr>
-        <w:t>팔다리만 주의하여 방어하면 충분히 방어 가능합니다.</w:t>
-      </w:r>
-      <w:r>
-        <w:rPr>
-          <w:rFonts w:asciiTheme="majorHAnsi" w:eastAsiaTheme="majorHAnsi" w:hAnsiTheme="majorHAnsi" w:cs="굴림"/>
-          <w:kern w:val="0"/>
-          <w:szCs w:val="24"/>
-        </w:rPr>
-        <w:t xml:space="preserve"> </w:t>
-      </w:r>
-      <w:r>
-        <w:rPr>
-          <w:rFonts w:asciiTheme="majorHAnsi" w:eastAsiaTheme="majorHAnsi" w:hAnsiTheme="majorHAnsi" w:cs="굴림" w:hint="eastAsia"/>
-          <w:kern w:val="0"/>
-          <w:szCs w:val="24"/>
-        </w:rPr>
-        <w:t>그가 두 손으로 휘두르는 전투도끼는 굉장히 강력하기에 플레이어가 직접적으로 이를 막을 시에</w:t>
-      </w:r>
-      <w:r>
-        <w:rPr>
-          <w:rFonts w:asciiTheme="majorHAnsi" w:eastAsiaTheme="majorHAnsi" w:hAnsiTheme="majorHAnsi" w:cs="굴림"/>
-          <w:kern w:val="0"/>
-          <w:szCs w:val="24"/>
-        </w:rPr>
-        <w:t xml:space="preserve">, </w:t>
-      </w:r>
-      <w:r>
-        <w:rPr>
-          <w:rFonts w:asciiTheme="majorHAnsi" w:eastAsiaTheme="majorHAnsi" w:hAnsiTheme="majorHAnsi" w:cs="굴림" w:hint="eastAsia"/>
-          <w:kern w:val="0"/>
-          <w:szCs w:val="24"/>
-        </w:rPr>
-        <w:t>골절 및 내출혈을 야기할 위험이 굉장히 높습니다.</w:t>
-      </w:r>
-      <w:r>
-        <w:rPr>
-          <w:rFonts w:asciiTheme="majorHAnsi" w:eastAsiaTheme="majorHAnsi" w:hAnsiTheme="majorHAnsi" w:cs="굴림"/>
-          <w:kern w:val="0"/>
-          <w:szCs w:val="24"/>
-        </w:rPr>
-        <w:t xml:space="preserve"> </w:t>
-      </w:r>
-      <w:r>
-        <w:rPr>
-          <w:rFonts w:asciiTheme="majorHAnsi" w:eastAsiaTheme="majorHAnsi" w:hAnsiTheme="majorHAnsi" w:cs="굴림" w:hint="eastAsia"/>
-          <w:kern w:val="0"/>
-          <w:szCs w:val="24"/>
-        </w:rPr>
-        <w:t>이를 주의하여 그의 양손 전투도끼는 회피를 위주로 전투를 수행하여야 합니다.</w:t>
-      </w:r>
-      <w:r>
-        <w:rPr>
-          <w:rFonts w:asciiTheme="majorHAnsi" w:eastAsiaTheme="majorHAnsi" w:hAnsiTheme="majorHAnsi" w:cs="굴림"/>
-          <w:kern w:val="0"/>
-          <w:szCs w:val="24"/>
-        </w:rPr>
-        <w:t xml:space="preserve"> </w:t>
-      </w:r>
-      <w:r>
-        <w:rPr>
-          <w:rFonts w:asciiTheme="majorHAnsi" w:eastAsiaTheme="majorHAnsi" w:hAnsiTheme="majorHAnsi" w:cs="굴림" w:hint="eastAsia"/>
-          <w:kern w:val="0"/>
-          <w:szCs w:val="24"/>
-        </w:rPr>
-        <w:t>그의 전투도끼를 피해 가까이 접근하더라도 그의 전투 도끼와 강철 방패를 이용한 양손 전투를 주의하여야 합니다.</w:t>
-      </w:r>
-      <w:r>
-        <w:rPr>
-          <w:rFonts w:asciiTheme="majorHAnsi" w:eastAsiaTheme="majorHAnsi" w:hAnsiTheme="majorHAnsi" w:cs="굴림"/>
-          <w:kern w:val="0"/>
-          <w:szCs w:val="24"/>
-        </w:rPr>
-        <w:t xml:space="preserve"> </w:t>
-      </w:r>
-      <w:r>
-        <w:rPr>
-          <w:rFonts w:asciiTheme="majorHAnsi" w:eastAsiaTheme="majorHAnsi" w:hAnsiTheme="majorHAnsi" w:cs="굴림" w:hint="eastAsia"/>
-          <w:kern w:val="0"/>
-          <w:szCs w:val="24"/>
-        </w:rPr>
-        <w:t>그에게 방패는 단순한 방어의 수단이 아닌 플레이어를 죽일 수 있는 강력한 둔기임을 주의하여 하며,</w:t>
-      </w:r>
-      <w:r>
-        <w:rPr>
-          <w:rFonts w:asciiTheme="majorHAnsi" w:eastAsiaTheme="majorHAnsi" w:hAnsiTheme="majorHAnsi" w:cs="굴림"/>
-          <w:kern w:val="0"/>
-          <w:szCs w:val="24"/>
-        </w:rPr>
-        <w:t xml:space="preserve"> </w:t>
-      </w:r>
-      <w:r>
-        <w:rPr>
-          <w:rFonts w:asciiTheme="majorHAnsi" w:eastAsiaTheme="majorHAnsi" w:hAnsiTheme="majorHAnsi" w:cs="굴림" w:hint="eastAsia"/>
-          <w:kern w:val="0"/>
-          <w:szCs w:val="24"/>
-        </w:rPr>
-        <w:t>그의 거대한 몸집 특성상 발생하는 발</w:t>
-      </w:r>
-      <w:r>
-        <w:rPr>
-          <w:rFonts w:asciiTheme="majorHAnsi" w:eastAsiaTheme="majorHAnsi" w:hAnsiTheme="majorHAnsi" w:cs="굴림" w:hint="eastAsia"/>
-          <w:kern w:val="0"/>
-          <w:szCs w:val="24"/>
-        </w:rPr>
-        <w:t>이나 등과 같은 사각지대를 이용하여 전투를 수행하여야 합니다. 추가적으로 그의 거대한 몸집을 지탱하는 발목은 그의 약점이라고 볼 수 있습니다.</w:t>
       </w:r>
     </w:p>
     <w:sectPr>
@@ -1619,6 +2420,304 @@
     </w:lvl>
   </w:abstractNum>
   <w:abstractNum w:abstractNumId="1" w15:restartNumberingAfterBreak="0">
+    <w:nsid w:val="0B323282"/>
+    <w:multiLevelType w:val="multilevel"/>
+    <w:tmpl w:val="C714CB4E"/>
+    <w:lvl w:ilvl="0">
+      <w:start w:val="1"/>
+      <w:numFmt w:val="bullet"/>
+      <w:lvlText w:val=""/>
+      <w:lvlJc w:val="left"/>
+      <w:pPr>
+        <w:tabs>
+          <w:tab w:val="num" w:pos="720"/>
+        </w:tabs>
+        <w:ind w:left="720" w:hanging="360"/>
+      </w:pPr>
+      <w:rPr>
+        <w:rFonts w:ascii="Symbol" w:hAnsi="Symbol" w:hint="default"/>
+        <w:sz w:val="20"/>
+      </w:rPr>
+    </w:lvl>
+    <w:lvl w:ilvl="1" w:tentative="1">
+      <w:start w:val="1"/>
+      <w:numFmt w:val="bullet"/>
+      <w:lvlText w:val="o"/>
+      <w:lvlJc w:val="left"/>
+      <w:pPr>
+        <w:tabs>
+          <w:tab w:val="num" w:pos="1440"/>
+        </w:tabs>
+        <w:ind w:left="1440" w:hanging="360"/>
+      </w:pPr>
+      <w:rPr>
+        <w:rFonts w:ascii="Courier New" w:hAnsi="Courier New" w:hint="default"/>
+        <w:sz w:val="20"/>
+      </w:rPr>
+    </w:lvl>
+    <w:lvl w:ilvl="2" w:tentative="1">
+      <w:start w:val="1"/>
+      <w:numFmt w:val="bullet"/>
+      <w:lvlText w:val=""/>
+      <w:lvlJc w:val="left"/>
+      <w:pPr>
+        <w:tabs>
+          <w:tab w:val="num" w:pos="2160"/>
+        </w:tabs>
+        <w:ind w:left="2160" w:hanging="360"/>
+      </w:pPr>
+      <w:rPr>
+        <w:rFonts w:ascii="Wingdings" w:hAnsi="Wingdings" w:hint="default"/>
+        <w:sz w:val="20"/>
+      </w:rPr>
+    </w:lvl>
+    <w:lvl w:ilvl="3" w:tentative="1">
+      <w:start w:val="1"/>
+      <w:numFmt w:val="bullet"/>
+      <w:lvlText w:val=""/>
+      <w:lvlJc w:val="left"/>
+      <w:pPr>
+        <w:tabs>
+          <w:tab w:val="num" w:pos="2880"/>
+        </w:tabs>
+        <w:ind w:left="2880" w:hanging="360"/>
+      </w:pPr>
+      <w:rPr>
+        <w:rFonts w:ascii="Wingdings" w:hAnsi="Wingdings" w:hint="default"/>
+        <w:sz w:val="20"/>
+      </w:rPr>
+    </w:lvl>
+    <w:lvl w:ilvl="4" w:tentative="1">
+      <w:start w:val="1"/>
+      <w:numFmt w:val="bullet"/>
+      <w:lvlText w:val=""/>
+      <w:lvlJc w:val="left"/>
+      <w:pPr>
+        <w:tabs>
+          <w:tab w:val="num" w:pos="3600"/>
+        </w:tabs>
+        <w:ind w:left="3600" w:hanging="360"/>
+      </w:pPr>
+      <w:rPr>
+        <w:rFonts w:ascii="Wingdings" w:hAnsi="Wingdings" w:hint="default"/>
+        <w:sz w:val="20"/>
+      </w:rPr>
+    </w:lvl>
+    <w:lvl w:ilvl="5" w:tentative="1">
+      <w:start w:val="1"/>
+      <w:numFmt w:val="bullet"/>
+      <w:lvlText w:val=""/>
+      <w:lvlJc w:val="left"/>
+      <w:pPr>
+        <w:tabs>
+          <w:tab w:val="num" w:pos="4320"/>
+        </w:tabs>
+        <w:ind w:left="4320" w:hanging="360"/>
+      </w:pPr>
+      <w:rPr>
+        <w:rFonts w:ascii="Wingdings" w:hAnsi="Wingdings" w:hint="default"/>
+        <w:sz w:val="20"/>
+      </w:rPr>
+    </w:lvl>
+    <w:lvl w:ilvl="6" w:tentative="1">
+      <w:start w:val="1"/>
+      <w:numFmt w:val="bullet"/>
+      <w:lvlText w:val=""/>
+      <w:lvlJc w:val="left"/>
+      <w:pPr>
+        <w:tabs>
+          <w:tab w:val="num" w:pos="5040"/>
+        </w:tabs>
+        <w:ind w:left="5040" w:hanging="360"/>
+      </w:pPr>
+      <w:rPr>
+        <w:rFonts w:ascii="Wingdings" w:hAnsi="Wingdings" w:hint="default"/>
+        <w:sz w:val="20"/>
+      </w:rPr>
+    </w:lvl>
+    <w:lvl w:ilvl="7" w:tentative="1">
+      <w:start w:val="1"/>
+      <w:numFmt w:val="bullet"/>
+      <w:lvlText w:val=""/>
+      <w:lvlJc w:val="left"/>
+      <w:pPr>
+        <w:tabs>
+          <w:tab w:val="num" w:pos="5760"/>
+        </w:tabs>
+        <w:ind w:left="5760" w:hanging="360"/>
+      </w:pPr>
+      <w:rPr>
+        <w:rFonts w:ascii="Wingdings" w:hAnsi="Wingdings" w:hint="default"/>
+        <w:sz w:val="20"/>
+      </w:rPr>
+    </w:lvl>
+    <w:lvl w:ilvl="8" w:tentative="1">
+      <w:start w:val="1"/>
+      <w:numFmt w:val="bullet"/>
+      <w:lvlText w:val=""/>
+      <w:lvlJc w:val="left"/>
+      <w:pPr>
+        <w:tabs>
+          <w:tab w:val="num" w:pos="6480"/>
+        </w:tabs>
+        <w:ind w:left="6480" w:hanging="360"/>
+      </w:pPr>
+      <w:rPr>
+        <w:rFonts w:ascii="Wingdings" w:hAnsi="Wingdings" w:hint="default"/>
+        <w:sz w:val="20"/>
+      </w:rPr>
+    </w:lvl>
+  </w:abstractNum>
+  <w:abstractNum w:abstractNumId="2" w15:restartNumberingAfterBreak="0">
+    <w:nsid w:val="1250305B"/>
+    <w:multiLevelType w:val="multilevel"/>
+    <w:tmpl w:val="C0ECC668"/>
+    <w:lvl w:ilvl="0">
+      <w:start w:val="1"/>
+      <w:numFmt w:val="bullet"/>
+      <w:lvlText w:val=""/>
+      <w:lvlJc w:val="left"/>
+      <w:pPr>
+        <w:tabs>
+          <w:tab w:val="num" w:pos="720"/>
+        </w:tabs>
+        <w:ind w:left="720" w:hanging="360"/>
+      </w:pPr>
+      <w:rPr>
+        <w:rFonts w:ascii="Symbol" w:hAnsi="Symbol" w:hint="default"/>
+        <w:sz w:val="20"/>
+      </w:rPr>
+    </w:lvl>
+    <w:lvl w:ilvl="1">
+      <w:start w:val="1"/>
+      <w:numFmt w:val="bullet"/>
+      <w:lvlText w:val="o"/>
+      <w:lvlJc w:val="left"/>
+      <w:pPr>
+        <w:tabs>
+          <w:tab w:val="num" w:pos="1440"/>
+        </w:tabs>
+        <w:ind w:left="1440" w:hanging="360"/>
+      </w:pPr>
+      <w:rPr>
+        <w:rFonts w:ascii="Courier New" w:hAnsi="Courier New" w:hint="default"/>
+        <w:sz w:val="20"/>
+      </w:rPr>
+    </w:lvl>
+    <w:lvl w:ilvl="2" w:tentative="1">
+      <w:start w:val="1"/>
+      <w:numFmt w:val="bullet"/>
+      <w:lvlText w:val=""/>
+      <w:lvlJc w:val="left"/>
+      <w:pPr>
+        <w:tabs>
+          <w:tab w:val="num" w:pos="2160"/>
+        </w:tabs>
+        <w:ind w:left="2160" w:hanging="360"/>
+      </w:pPr>
+      <w:rPr>
+        <w:rFonts w:ascii="Wingdings" w:hAnsi="Wingdings" w:hint="default"/>
+        <w:sz w:val="20"/>
+      </w:rPr>
+    </w:lvl>
+    <w:lvl w:ilvl="3" w:tentative="1">
+      <w:start w:val="1"/>
+      <w:numFmt w:val="bullet"/>
+      <w:lvlText w:val=""/>
+      <w:lvlJc w:val="left"/>
+      <w:pPr>
+        <w:tabs>
+          <w:tab w:val="num" w:pos="2880"/>
+        </w:tabs>
+        <w:ind w:left="2880" w:hanging="360"/>
+      </w:pPr>
+      <w:rPr>
+        <w:rFonts w:ascii="Wingdings" w:hAnsi="Wingdings" w:hint="default"/>
+        <w:sz w:val="20"/>
+      </w:rPr>
+    </w:lvl>
+    <w:lvl w:ilvl="4" w:tentative="1">
+      <w:start w:val="1"/>
+      <w:numFmt w:val="bullet"/>
+      <w:lvlText w:val=""/>
+      <w:lvlJc w:val="left"/>
+      <w:pPr>
+        <w:tabs>
+          <w:tab w:val="num" w:pos="3600"/>
+        </w:tabs>
+        <w:ind w:left="3600" w:hanging="360"/>
+      </w:pPr>
+      <w:rPr>
+        <w:rFonts w:ascii="Wingdings" w:hAnsi="Wingdings" w:hint="default"/>
+        <w:sz w:val="20"/>
+      </w:rPr>
+    </w:lvl>
+    <w:lvl w:ilvl="5" w:tentative="1">
+      <w:start w:val="1"/>
+      <w:numFmt w:val="bullet"/>
+      <w:lvlText w:val=""/>
+      <w:lvlJc w:val="left"/>
+      <w:pPr>
+        <w:tabs>
+          <w:tab w:val="num" w:pos="4320"/>
+        </w:tabs>
+        <w:ind w:left="4320" w:hanging="360"/>
+      </w:pPr>
+      <w:rPr>
+        <w:rFonts w:ascii="Wingdings" w:hAnsi="Wingdings" w:hint="default"/>
+        <w:sz w:val="20"/>
+      </w:rPr>
+    </w:lvl>
+    <w:lvl w:ilvl="6" w:tentative="1">
+      <w:start w:val="1"/>
+      <w:numFmt w:val="bullet"/>
+      <w:lvlText w:val=""/>
+      <w:lvlJc w:val="left"/>
+      <w:pPr>
+        <w:tabs>
+          <w:tab w:val="num" w:pos="5040"/>
+        </w:tabs>
+        <w:ind w:left="5040" w:hanging="360"/>
+      </w:pPr>
+      <w:rPr>
+        <w:rFonts w:ascii="Wingdings" w:hAnsi="Wingdings" w:hint="default"/>
+        <w:sz w:val="20"/>
+      </w:rPr>
+    </w:lvl>
+    <w:lvl w:ilvl="7" w:tentative="1">
+      <w:start w:val="1"/>
+      <w:numFmt w:val="bullet"/>
+      <w:lvlText w:val=""/>
+      <w:lvlJc w:val="left"/>
+      <w:pPr>
+        <w:tabs>
+          <w:tab w:val="num" w:pos="5760"/>
+        </w:tabs>
+        <w:ind w:left="5760" w:hanging="360"/>
+      </w:pPr>
+      <w:rPr>
+        <w:rFonts w:ascii="Wingdings" w:hAnsi="Wingdings" w:hint="default"/>
+        <w:sz w:val="20"/>
+      </w:rPr>
+    </w:lvl>
+    <w:lvl w:ilvl="8" w:tentative="1">
+      <w:start w:val="1"/>
+      <w:numFmt w:val="bullet"/>
+      <w:lvlText w:val=""/>
+      <w:lvlJc w:val="left"/>
+      <w:pPr>
+        <w:tabs>
+          <w:tab w:val="num" w:pos="6480"/>
+        </w:tabs>
+        <w:ind w:left="6480" w:hanging="360"/>
+      </w:pPr>
+      <w:rPr>
+        <w:rFonts w:ascii="Wingdings" w:hAnsi="Wingdings" w:hint="default"/>
+        <w:sz w:val="20"/>
+      </w:rPr>
+    </w:lvl>
+  </w:abstractNum>
+  <w:abstractNum w:abstractNumId="3" w15:restartNumberingAfterBreak="0">
     <w:nsid w:val="343B6F0E"/>
     <w:multiLevelType w:val="multilevel"/>
     <w:tmpl w:val="9C7A5C8A"/>
@@ -1767,7 +2866,7 @@
       </w:rPr>
     </w:lvl>
   </w:abstractNum>
-  <w:abstractNum w:abstractNumId="2" w15:restartNumberingAfterBreak="0">
+  <w:abstractNum w:abstractNumId="4" w15:restartNumberingAfterBreak="0">
     <w:nsid w:val="39BC0F56"/>
     <w:multiLevelType w:val="multilevel"/>
     <w:tmpl w:val="0D8C3378"/>
@@ -1916,7 +3015,7 @@
       </w:rPr>
     </w:lvl>
   </w:abstractNum>
-  <w:abstractNum w:abstractNumId="3" w15:restartNumberingAfterBreak="0">
+  <w:abstractNum w:abstractNumId="5" w15:restartNumberingAfterBreak="0">
     <w:nsid w:val="3A620258"/>
     <w:multiLevelType w:val="multilevel"/>
     <w:tmpl w:val="4A9E0170"/>
@@ -2065,7 +3164,7 @@
       </w:rPr>
     </w:lvl>
   </w:abstractNum>
-  <w:abstractNum w:abstractNumId="4" w15:restartNumberingAfterBreak="0">
+  <w:abstractNum w:abstractNumId="6" w15:restartNumberingAfterBreak="0">
     <w:nsid w:val="423F242B"/>
     <w:multiLevelType w:val="multilevel"/>
     <w:tmpl w:val="6A329D24"/>
@@ -2214,7 +3313,7 @@
       </w:rPr>
     </w:lvl>
   </w:abstractNum>
-  <w:abstractNum w:abstractNumId="5" w15:restartNumberingAfterBreak="0">
+  <w:abstractNum w:abstractNumId="7" w15:restartNumberingAfterBreak="0">
     <w:nsid w:val="4375301F"/>
     <w:multiLevelType w:val="multilevel"/>
     <w:tmpl w:val="83D02BDA"/>
@@ -2363,7 +3462,7 @@
       </w:rPr>
     </w:lvl>
   </w:abstractNum>
-  <w:abstractNum w:abstractNumId="6" w15:restartNumberingAfterBreak="0">
+  <w:abstractNum w:abstractNumId="8" w15:restartNumberingAfterBreak="0">
     <w:nsid w:val="459062EA"/>
     <w:multiLevelType w:val="multilevel"/>
     <w:tmpl w:val="D6F887B4"/>
@@ -2512,7 +3611,7 @@
       </w:rPr>
     </w:lvl>
   </w:abstractNum>
-  <w:abstractNum w:abstractNumId="7" w15:restartNumberingAfterBreak="0">
+  <w:abstractNum w:abstractNumId="9" w15:restartNumberingAfterBreak="0">
     <w:nsid w:val="46E74503"/>
     <w:multiLevelType w:val="multilevel"/>
     <w:tmpl w:val="92E0377E"/>
@@ -2661,7 +3760,156 @@
       </w:rPr>
     </w:lvl>
   </w:abstractNum>
-  <w:abstractNum w:abstractNumId="8" w15:restartNumberingAfterBreak="0">
+  <w:abstractNum w:abstractNumId="10" w15:restartNumberingAfterBreak="0">
+    <w:nsid w:val="509C3163"/>
+    <w:multiLevelType w:val="multilevel"/>
+    <w:tmpl w:val="DE805576"/>
+    <w:lvl w:ilvl="0">
+      <w:start w:val="1"/>
+      <w:numFmt w:val="bullet"/>
+      <w:lvlText w:val=""/>
+      <w:lvlJc w:val="left"/>
+      <w:pPr>
+        <w:tabs>
+          <w:tab w:val="num" w:pos="720"/>
+        </w:tabs>
+        <w:ind w:left="720" w:hanging="360"/>
+      </w:pPr>
+      <w:rPr>
+        <w:rFonts w:ascii="Symbol" w:hAnsi="Symbol" w:hint="default"/>
+        <w:sz w:val="20"/>
+      </w:rPr>
+    </w:lvl>
+    <w:lvl w:ilvl="1" w:tentative="1">
+      <w:start w:val="1"/>
+      <w:numFmt w:val="bullet"/>
+      <w:lvlText w:val="o"/>
+      <w:lvlJc w:val="left"/>
+      <w:pPr>
+        <w:tabs>
+          <w:tab w:val="num" w:pos="1440"/>
+        </w:tabs>
+        <w:ind w:left="1440" w:hanging="360"/>
+      </w:pPr>
+      <w:rPr>
+        <w:rFonts w:ascii="Courier New" w:hAnsi="Courier New" w:hint="default"/>
+        <w:sz w:val="20"/>
+      </w:rPr>
+    </w:lvl>
+    <w:lvl w:ilvl="2" w:tentative="1">
+      <w:start w:val="1"/>
+      <w:numFmt w:val="bullet"/>
+      <w:lvlText w:val=""/>
+      <w:lvlJc w:val="left"/>
+      <w:pPr>
+        <w:tabs>
+          <w:tab w:val="num" w:pos="2160"/>
+        </w:tabs>
+        <w:ind w:left="2160" w:hanging="360"/>
+      </w:pPr>
+      <w:rPr>
+        <w:rFonts w:ascii="Wingdings" w:hAnsi="Wingdings" w:hint="default"/>
+        <w:sz w:val="20"/>
+      </w:rPr>
+    </w:lvl>
+    <w:lvl w:ilvl="3" w:tentative="1">
+      <w:start w:val="1"/>
+      <w:numFmt w:val="bullet"/>
+      <w:lvlText w:val=""/>
+      <w:lvlJc w:val="left"/>
+      <w:pPr>
+        <w:tabs>
+          <w:tab w:val="num" w:pos="2880"/>
+        </w:tabs>
+        <w:ind w:left="2880" w:hanging="360"/>
+      </w:pPr>
+      <w:rPr>
+        <w:rFonts w:ascii="Wingdings" w:hAnsi="Wingdings" w:hint="default"/>
+        <w:sz w:val="20"/>
+      </w:rPr>
+    </w:lvl>
+    <w:lvl w:ilvl="4" w:tentative="1">
+      <w:start w:val="1"/>
+      <w:numFmt w:val="bullet"/>
+      <w:lvlText w:val=""/>
+      <w:lvlJc w:val="left"/>
+      <w:pPr>
+        <w:tabs>
+          <w:tab w:val="num" w:pos="3600"/>
+        </w:tabs>
+        <w:ind w:left="3600" w:hanging="360"/>
+      </w:pPr>
+      <w:rPr>
+        <w:rFonts w:ascii="Wingdings" w:hAnsi="Wingdings" w:hint="default"/>
+        <w:sz w:val="20"/>
+      </w:rPr>
+    </w:lvl>
+    <w:lvl w:ilvl="5" w:tentative="1">
+      <w:start w:val="1"/>
+      <w:numFmt w:val="bullet"/>
+      <w:lvlText w:val=""/>
+      <w:lvlJc w:val="left"/>
+      <w:pPr>
+        <w:tabs>
+          <w:tab w:val="num" w:pos="4320"/>
+        </w:tabs>
+        <w:ind w:left="4320" w:hanging="360"/>
+      </w:pPr>
+      <w:rPr>
+        <w:rFonts w:ascii="Wingdings" w:hAnsi="Wingdings" w:hint="default"/>
+        <w:sz w:val="20"/>
+      </w:rPr>
+    </w:lvl>
+    <w:lvl w:ilvl="6" w:tentative="1">
+      <w:start w:val="1"/>
+      <w:numFmt w:val="bullet"/>
+      <w:lvlText w:val=""/>
+      <w:lvlJc w:val="left"/>
+      <w:pPr>
+        <w:tabs>
+          <w:tab w:val="num" w:pos="5040"/>
+        </w:tabs>
+        <w:ind w:left="5040" w:hanging="360"/>
+      </w:pPr>
+      <w:rPr>
+        <w:rFonts w:ascii="Wingdings" w:hAnsi="Wingdings" w:hint="default"/>
+        <w:sz w:val="20"/>
+      </w:rPr>
+    </w:lvl>
+    <w:lvl w:ilvl="7" w:tentative="1">
+      <w:start w:val="1"/>
+      <w:numFmt w:val="bullet"/>
+      <w:lvlText w:val=""/>
+      <w:lvlJc w:val="left"/>
+      <w:pPr>
+        <w:tabs>
+          <w:tab w:val="num" w:pos="5760"/>
+        </w:tabs>
+        <w:ind w:left="5760" w:hanging="360"/>
+      </w:pPr>
+      <w:rPr>
+        <w:rFonts w:ascii="Wingdings" w:hAnsi="Wingdings" w:hint="default"/>
+        <w:sz w:val="20"/>
+      </w:rPr>
+    </w:lvl>
+    <w:lvl w:ilvl="8" w:tentative="1">
+      <w:start w:val="1"/>
+      <w:numFmt w:val="bullet"/>
+      <w:lvlText w:val=""/>
+      <w:lvlJc w:val="left"/>
+      <w:pPr>
+        <w:tabs>
+          <w:tab w:val="num" w:pos="6480"/>
+        </w:tabs>
+        <w:ind w:left="6480" w:hanging="360"/>
+      </w:pPr>
+      <w:rPr>
+        <w:rFonts w:ascii="Wingdings" w:hAnsi="Wingdings" w:hint="default"/>
+        <w:sz w:val="20"/>
+      </w:rPr>
+    </w:lvl>
+  </w:abstractNum>
+  <w:abstractNum w:abstractNumId="11" w15:restartNumberingAfterBreak="0">
     <w:nsid w:val="53871CC3"/>
     <w:multiLevelType w:val="multilevel"/>
     <w:tmpl w:val="2EEEB5DE"/>
@@ -2810,7 +4058,7 @@
       </w:rPr>
     </w:lvl>
   </w:abstractNum>
-  <w:abstractNum w:abstractNumId="9" w15:restartNumberingAfterBreak="0">
+  <w:abstractNum w:abstractNumId="12" w15:restartNumberingAfterBreak="0">
     <w:nsid w:val="59BC5A81"/>
     <w:multiLevelType w:val="multilevel"/>
     <w:tmpl w:val="AB4C2B9C"/>
@@ -2959,7 +4207,7 @@
       </w:rPr>
     </w:lvl>
   </w:abstractNum>
-  <w:abstractNum w:abstractNumId="10" w15:restartNumberingAfterBreak="0">
+  <w:abstractNum w:abstractNumId="13" w15:restartNumberingAfterBreak="0">
     <w:nsid w:val="5D3C0640"/>
     <w:multiLevelType w:val="multilevel"/>
     <w:tmpl w:val="D066921C"/>
@@ -3108,7 +4356,7 @@
       </w:rPr>
     </w:lvl>
   </w:abstractNum>
-  <w:abstractNum w:abstractNumId="11" w15:restartNumberingAfterBreak="0">
+  <w:abstractNum w:abstractNumId="14" w15:restartNumberingAfterBreak="0">
     <w:nsid w:val="5D817B1A"/>
     <w:multiLevelType w:val="multilevel"/>
     <w:tmpl w:val="CD98C1E4"/>
@@ -3128,7 +4376,7 @@
         <w:sz w:val="20"/>
       </w:rPr>
     </w:lvl>
-    <w:lvl w:ilvl="1" w:tentative="1">
+    <w:lvl w:ilvl="1">
       <w:start w:val="1"/>
       <w:numFmt w:val="bullet"/>
       <w:lvlText w:val="o"/>
@@ -3144,7 +4392,7 @@
         <w:sz w:val="20"/>
       </w:rPr>
     </w:lvl>
-    <w:lvl w:ilvl="2" w:tentative="1">
+    <w:lvl w:ilvl="2">
       <w:start w:val="1"/>
       <w:numFmt w:val="bullet"/>
       <w:lvlText w:val=""/>
@@ -3257,7 +4505,7 @@
       </w:rPr>
     </w:lvl>
   </w:abstractNum>
-  <w:abstractNum w:abstractNumId="12" w15:restartNumberingAfterBreak="0">
+  <w:abstractNum w:abstractNumId="15" w15:restartNumberingAfterBreak="0">
     <w:nsid w:val="647070A7"/>
     <w:multiLevelType w:val="multilevel"/>
     <w:tmpl w:val="2AE87136"/>
@@ -3406,7 +4654,7 @@
       </w:rPr>
     </w:lvl>
   </w:abstractNum>
-  <w:abstractNum w:abstractNumId="13" w15:restartNumberingAfterBreak="0">
+  <w:abstractNum w:abstractNumId="16" w15:restartNumberingAfterBreak="0">
     <w:nsid w:val="6AB97ED2"/>
     <w:multiLevelType w:val="multilevel"/>
     <w:tmpl w:val="3C1A2D70"/>
@@ -3555,7 +4803,7 @@
       </w:rPr>
     </w:lvl>
   </w:abstractNum>
-  <w:abstractNum w:abstractNumId="14" w15:restartNumberingAfterBreak="0">
+  <w:abstractNum w:abstractNumId="17" w15:restartNumberingAfterBreak="0">
     <w:nsid w:val="6C216CE8"/>
     <w:multiLevelType w:val="multilevel"/>
     <w:tmpl w:val="951E1AFE"/>
@@ -3704,7 +4952,7 @@
       </w:rPr>
     </w:lvl>
   </w:abstractNum>
-  <w:abstractNum w:abstractNumId="15" w15:restartNumberingAfterBreak="0">
+  <w:abstractNum w:abstractNumId="18" w15:restartNumberingAfterBreak="0">
     <w:nsid w:val="6F6262F2"/>
     <w:multiLevelType w:val="multilevel"/>
     <w:tmpl w:val="5AA4CE46"/>
@@ -3853,7 +5101,7 @@
       </w:rPr>
     </w:lvl>
   </w:abstractNum>
-  <w:abstractNum w:abstractNumId="16" w15:restartNumberingAfterBreak="0">
+  <w:abstractNum w:abstractNumId="19" w15:restartNumberingAfterBreak="0">
     <w:nsid w:val="7A044046"/>
     <w:multiLevelType w:val="multilevel"/>
     <w:tmpl w:val="1F50A6F2"/>
@@ -3966,7 +5214,124 @@
       </w:pPr>
     </w:lvl>
   </w:abstractNum>
-  <w:abstractNum w:abstractNumId="17" w15:restartNumberingAfterBreak="0">
+  <w:abstractNum w:abstractNumId="20" w15:restartNumberingAfterBreak="0">
+    <w:nsid w:val="7D933DCD"/>
+    <w:multiLevelType w:val="multilevel"/>
+    <w:tmpl w:val="4228676A"/>
+    <w:lvl w:ilvl="0">
+      <w:start w:val="1"/>
+      <w:numFmt w:val="decimal"/>
+      <w:lvlText w:val="%1."/>
+      <w:lvlJc w:val="left"/>
+      <w:pPr>
+        <w:tabs>
+          <w:tab w:val="num" w:pos="720"/>
+        </w:tabs>
+        <w:ind w:left="720" w:hanging="360"/>
+      </w:pPr>
+    </w:lvl>
+    <w:lvl w:ilvl="1">
+      <w:start w:val="1"/>
+      <w:numFmt w:val="bullet"/>
+      <w:lvlText w:val="o"/>
+      <w:lvlJc w:val="left"/>
+      <w:pPr>
+        <w:tabs>
+          <w:tab w:val="num" w:pos="1440"/>
+        </w:tabs>
+        <w:ind w:left="1440" w:hanging="360"/>
+      </w:pPr>
+      <w:rPr>
+        <w:rFonts w:ascii="Courier New" w:hAnsi="Courier New" w:hint="default"/>
+        <w:sz w:val="20"/>
+      </w:rPr>
+    </w:lvl>
+    <w:lvl w:ilvl="2" w:tentative="1">
+      <w:start w:val="1"/>
+      <w:numFmt w:val="decimal"/>
+      <w:lvlText w:val="%3."/>
+      <w:lvlJc w:val="left"/>
+      <w:pPr>
+        <w:tabs>
+          <w:tab w:val="num" w:pos="2160"/>
+        </w:tabs>
+        <w:ind w:left="2160" w:hanging="360"/>
+      </w:pPr>
+    </w:lvl>
+    <w:lvl w:ilvl="3" w:tentative="1">
+      <w:start w:val="1"/>
+      <w:numFmt w:val="decimal"/>
+      <w:lvlText w:val="%4."/>
+      <w:lvlJc w:val="left"/>
+      <w:pPr>
+        <w:tabs>
+          <w:tab w:val="num" w:pos="2880"/>
+        </w:tabs>
+        <w:ind w:left="2880" w:hanging="360"/>
+      </w:pPr>
+    </w:lvl>
+    <w:lvl w:ilvl="4" w:tentative="1">
+      <w:start w:val="1"/>
+      <w:numFmt w:val="decimal"/>
+      <w:lvlText w:val="%5."/>
+      <w:lvlJc w:val="left"/>
+      <w:pPr>
+        <w:tabs>
+          <w:tab w:val="num" w:pos="3600"/>
+        </w:tabs>
+        <w:ind w:left="3600" w:hanging="360"/>
+      </w:pPr>
+    </w:lvl>
+    <w:lvl w:ilvl="5" w:tentative="1">
+      <w:start w:val="1"/>
+      <w:numFmt w:val="decimal"/>
+      <w:lvlText w:val="%6."/>
+      <w:lvlJc w:val="left"/>
+      <w:pPr>
+        <w:tabs>
+          <w:tab w:val="num" w:pos="4320"/>
+        </w:tabs>
+        <w:ind w:left="4320" w:hanging="360"/>
+      </w:pPr>
+    </w:lvl>
+    <w:lvl w:ilvl="6" w:tentative="1">
+      <w:start w:val="1"/>
+      <w:numFmt w:val="decimal"/>
+      <w:lvlText w:val="%7."/>
+      <w:lvlJc w:val="left"/>
+      <w:pPr>
+        <w:tabs>
+          <w:tab w:val="num" w:pos="5040"/>
+        </w:tabs>
+        <w:ind w:left="5040" w:hanging="360"/>
+      </w:pPr>
+    </w:lvl>
+    <w:lvl w:ilvl="7" w:tentative="1">
+      <w:start w:val="1"/>
+      <w:numFmt w:val="decimal"/>
+      <w:lvlText w:val="%8."/>
+      <w:lvlJc w:val="left"/>
+      <w:pPr>
+        <w:tabs>
+          <w:tab w:val="num" w:pos="5760"/>
+        </w:tabs>
+        <w:ind w:left="5760" w:hanging="360"/>
+      </w:pPr>
+    </w:lvl>
+    <w:lvl w:ilvl="8" w:tentative="1">
+      <w:start w:val="1"/>
+      <w:numFmt w:val="decimal"/>
+      <w:lvlText w:val="%9."/>
+      <w:lvlJc w:val="left"/>
+      <w:pPr>
+        <w:tabs>
+          <w:tab w:val="num" w:pos="6480"/>
+        </w:tabs>
+        <w:ind w:left="6480" w:hanging="360"/>
+      </w:pPr>
+    </w:lvl>
+  </w:abstractNum>
+  <w:abstractNum w:abstractNumId="21" w15:restartNumberingAfterBreak="0">
     <w:nsid w:val="7EC055C0"/>
     <w:multiLevelType w:val="multilevel"/>
     <w:tmpl w:val="F9C82778"/>
@@ -4116,58 +5481,70 @@
     </w:lvl>
   </w:abstractNum>
   <w:num w:numId="1">
-    <w:abstractNumId w:val="15"/>
+    <w:abstractNumId w:val="18"/>
   </w:num>
   <w:num w:numId="2">
+    <w:abstractNumId w:val="16"/>
+  </w:num>
+  <w:num w:numId="3">
+    <w:abstractNumId w:val="11"/>
+  </w:num>
+  <w:num w:numId="4">
     <w:abstractNumId w:val="13"/>
   </w:num>
-  <w:num w:numId="3">
-    <w:abstractNumId w:val="8"/>
-  </w:num>
-  <w:num w:numId="4">
-    <w:abstractNumId w:val="10"/>
-  </w:num>
   <w:num w:numId="5">
-    <w:abstractNumId w:val="14"/>
+    <w:abstractNumId w:val="17"/>
   </w:num>
   <w:num w:numId="6">
-    <w:abstractNumId w:val="16"/>
+    <w:abstractNumId w:val="19"/>
   </w:num>
   <w:num w:numId="7">
-    <w:abstractNumId w:val="17"/>
+    <w:abstractNumId w:val="21"/>
   </w:num>
   <w:num w:numId="8">
-    <w:abstractNumId w:val="4"/>
+    <w:abstractNumId w:val="6"/>
   </w:num>
   <w:num w:numId="9">
     <w:abstractNumId w:val="0"/>
   </w:num>
   <w:num w:numId="10">
+    <w:abstractNumId w:val="4"/>
+  </w:num>
+  <w:num w:numId="11">
+    <w:abstractNumId w:val="15"/>
+  </w:num>
+  <w:num w:numId="12">
+    <w:abstractNumId w:val="9"/>
+  </w:num>
+  <w:num w:numId="13">
+    <w:abstractNumId w:val="3"/>
+  </w:num>
+  <w:num w:numId="14">
+    <w:abstractNumId w:val="12"/>
+  </w:num>
+  <w:num w:numId="15">
+    <w:abstractNumId w:val="5"/>
+  </w:num>
+  <w:num w:numId="16">
+    <w:abstractNumId w:val="7"/>
+  </w:num>
+  <w:num w:numId="17">
+    <w:abstractNumId w:val="14"/>
+  </w:num>
+  <w:num w:numId="18">
+    <w:abstractNumId w:val="8"/>
+  </w:num>
+  <w:num w:numId="19">
+    <w:abstractNumId w:val="10"/>
+  </w:num>
+  <w:num w:numId="20">
     <w:abstractNumId w:val="2"/>
   </w:num>
-  <w:num w:numId="11">
-    <w:abstractNumId w:val="12"/>
-  </w:num>
-  <w:num w:numId="12">
-    <w:abstractNumId w:val="7"/>
-  </w:num>
-  <w:num w:numId="13">
+  <w:num w:numId="21">
     <w:abstractNumId w:val="1"/>
   </w:num>
-  <w:num w:numId="14">
-    <w:abstractNumId w:val="9"/>
-  </w:num>
-  <w:num w:numId="15">
-    <w:abstractNumId w:val="3"/>
-  </w:num>
-  <w:num w:numId="16">
-    <w:abstractNumId w:val="5"/>
-  </w:num>
-  <w:num w:numId="17">
-    <w:abstractNumId w:val="11"/>
-  </w:num>
-  <w:num w:numId="18">
-    <w:abstractNumId w:val="6"/>
+  <w:num w:numId="22">
+    <w:abstractNumId w:val="20"/>
   </w:num>
 </w:numbering>
 </file>
@@ -4652,10 +6029,29 @@
       <w:szCs w:val="27"/>
     </w:rPr>
   </w:style>
+  <w:style w:type="paragraph" w:styleId="4">
+    <w:name w:val="heading 4"/>
+    <w:basedOn w:val="a"/>
+    <w:next w:val="a"/>
+    <w:link w:val="4Char"/>
+    <w:uiPriority w:val="9"/>
+    <w:semiHidden/>
+    <w:unhideWhenUsed/>
+    <w:qFormat/>
+    <w:rsid w:val="006A5E2D"/>
+    <w:pPr>
+      <w:keepNext/>
+      <w:ind w:leftChars="400" w:left="400" w:hangingChars="200" w:hanging="2000"/>
+      <w:outlineLvl w:val="3"/>
+    </w:pPr>
+    <w:rPr>
+      <w:b/>
+      <w:bCs/>
+    </w:rPr>
+  </w:style>
   <w:style w:type="character" w:default="1" w:styleId="a0">
     <w:name w:val="Default Paragraph Font"/>
     <w:uiPriority w:val="1"/>
-    <w:semiHidden/>
     <w:unhideWhenUsed/>
   </w:style>
   <w:style w:type="table" w:default="1" w:styleId="a1">
@@ -4766,6 +6162,18 @@
     <w:pPr>
       <w:ind w:leftChars="400" w:left="800"/>
     </w:pPr>
+  </w:style>
+  <w:style w:type="character" w:customStyle="1" w:styleId="4Char">
+    <w:name w:val="제목 4 Char"/>
+    <w:basedOn w:val="a0"/>
+    <w:link w:val="4"/>
+    <w:uiPriority w:val="9"/>
+    <w:semiHidden/>
+    <w:rsid w:val="006A5E2D"/>
+    <w:rPr>
+      <w:b/>
+      <w:bCs/>
+    </w:rPr>
   </w:style>
 </w:styles>
 </file>

</xml_diff>